<commit_message>
feat: Melhorada a lógica de geração de termos, agora separando por laptops e celulares
</commit_message>
<xml_diff>
--- a/Gerador_Termos_Final/docx-template/TERMO DE RESPONSABILIDADES NOTEBOOKS.docx
+++ b/Gerador_Termos_Final/docx-template/TERMO DE RESPONSABILIDADES NOTEBOOKS.docx
@@ -52,63 +52,27 @@
         <w:jc w:val="both"/>
         <w:rPr>
           <w:rFonts w:ascii="Montserrat" w:hAnsi="Montserrat"/>
-          <w:sz w:val="18"/>
-          <w:szCs w:val="18"/>
-          <w:lang w:val="pt-BR"/>
-        </w:rPr>
-      </w:pPr>
-      <w:r>
-        <w:rPr>
-          <w:rFonts w:ascii="Montserrat" w:hAnsi="Montserrat"/>
-          <w:sz w:val="18"/>
-          <w:szCs w:val="18"/>
-          <w:lang w:val="pt-BR"/>
-        </w:rPr>
-        <w:t xml:space="preserve">Eu, </w:t>
-      </w:r>
-      <w:r>
-        <w:rPr>
-          <w:rFonts w:ascii="Montserrat" w:hAnsi="Montserrat"/>
-          <w:sz w:val="18"/>
-          <w:szCs w:val="18"/>
-          <w:lang w:val="pt-BR"/>
-        </w:rPr>
-        <w:t>[NAME]</w:t>
-      </w:r>
-      <w:r>
-        <w:rPr>
-          <w:rFonts w:ascii="Montserrat" w:hAnsi="Montserrat"/>
-          <w:sz w:val="18"/>
-          <w:szCs w:val="18"/>
-          <w:lang w:val="pt-BR"/>
-        </w:rPr>
-        <w:t>, portador(a) da matrícula</w:t>
-      </w:r>
-      <w:r>
-        <w:rPr>
-          <w:rFonts w:ascii="Montserrat" w:hAnsi="Montserrat"/>
-          <w:sz w:val="18"/>
-          <w:szCs w:val="18"/>
-          <w:lang w:val="pt-BR"/>
-        </w:rPr>
-        <w:t xml:space="preserve"> [EMPLOYEE_NUMBER]</w:t>
-      </w:r>
-      <w:r>
-        <w:rPr>
-          <w:rFonts w:ascii="Montserrat" w:hAnsi="Montserrat"/>
-          <w:sz w:val="18"/>
-          <w:szCs w:val="18"/>
-          <w:lang w:val="pt-BR"/>
-        </w:rPr>
-        <w:t xml:space="preserve">, declaro que recebi da empresa </w:t>
-      </w:r>
-      <w:r>
-        <w:rPr>
-          <w:rFonts w:ascii="Montserrat" w:hAnsi="Montserrat"/>
-          <w:b/>
-          <w:bCs/>
-          <w:sz w:val="18"/>
-          <w:szCs w:val="18"/>
+          <w:sz w:val="22"/>
+          <w:szCs w:val="22"/>
+          <w:lang w:val="pt-BR"/>
+        </w:rPr>
+      </w:pPr>
+      <w:r>
+        <w:rPr>
+          <w:rFonts w:ascii="Montserrat" w:hAnsi="Montserrat"/>
+          <w:sz w:val="22"/>
+          <w:szCs w:val="22"/>
+          <w:lang w:val="pt-BR"/>
+        </w:rPr>
+        <w:t xml:space="preserve">Eu, [NAME], portador(a) da matrícula [EMPLOYEE_NUMBER], declaro que recebi da empresa </w:t>
+      </w:r>
+      <w:r>
+        <w:rPr>
+          <w:rFonts w:ascii="Montserrat" w:hAnsi="Montserrat"/>
+          <w:b/>
+          <w:bCs/>
+          <w:sz w:val="22"/>
+          <w:szCs w:val="22"/>
           <w:lang w:val="pt-BR"/>
         </w:rPr>
         <w:t>CLADTEK DO BRASIL INDÚSTRIA E COMÉRCIO DE TUBOS E REVESTIMENTOS LTDA, CNPJ: 13.747.117/0001-85</w:t>
@@ -116,11 +80,49 @@
       <w:r>
         <w:rPr>
           <w:rFonts w:ascii="Montserrat" w:hAnsi="Montserrat"/>
-          <w:sz w:val="18"/>
-          <w:szCs w:val="18"/>
-          <w:lang w:val="pt-BR"/>
-        </w:rPr>
-        <w:t>, os seguintes equipamentos para uso exclusivo no exercício das minhas funções profissionais na empresa, por tempo indeterminado, enquanto perdurar o vínculo empregatício ou até solicitação formal de devolução por parte da empresa.</w:t>
+          <w:sz w:val="22"/>
+          <w:szCs w:val="22"/>
+          <w:lang w:val="pt-BR"/>
+        </w:rPr>
+        <w:t xml:space="preserve">, inscrita no CNPJ sob o nº </w:t>
+      </w:r>
+      <w:r>
+        <w:rPr>
+          <w:rFonts w:ascii="Montserrat" w:hAnsi="Montserrat"/>
+          <w:b/>
+          <w:bCs/>
+          <w:sz w:val="22"/>
+          <w:szCs w:val="22"/>
+          <w:lang w:val="pt-BR"/>
+        </w:rPr>
+        <w:t>13.747.117/0001-85</w:t>
+      </w:r>
+      <w:r>
+        <w:rPr>
+          <w:rFonts w:ascii="Montserrat" w:hAnsi="Montserrat"/>
+          <w:sz w:val="22"/>
+          <w:szCs w:val="22"/>
+          <w:lang w:val="pt-BR"/>
+        </w:rPr>
+        <w:t>, os equipamentos listados abaixo, destinados ao uso exclusivo no desempenho das minhas atividades profissionais, conforme minha função atual na empresa.</w:t>
+      </w:r>
+      <w:r>
+        <w:rPr>
+          <w:rFonts w:ascii="Montserrat" w:hAnsi="Montserrat"/>
+          <w:sz w:val="22"/>
+          <w:szCs w:val="22"/>
+          <w:lang w:val="pt-BR"/>
+        </w:rPr>
+        <w:t xml:space="preserve"> </w:t>
+      </w:r>
+      <w:r>
+        <w:rPr>
+          <w:rFonts w:ascii="Montserrat" w:hAnsi="Montserrat"/>
+          <w:sz w:val="22"/>
+          <w:szCs w:val="22"/>
+          <w:lang w:val="pt-BR"/>
+        </w:rPr>
+        <w:t>Comprometo-me a utilizar os referidos itens unicamente para fins profissionais, conforme as políticas internas da empresa, não sendo permitido seu uso para fins pessoais, nem sua transferência a terceiros.</w:t>
       </w:r>
     </w:p>
     <w:p>
@@ -132,18 +134,29 @@
           <w:rFonts w:ascii="Montserrat" w:hAnsi="Montserrat"/>
           <w:b/>
           <w:bCs/>
-          <w:sz w:val="18"/>
-          <w:szCs w:val="18"/>
-          <w:lang w:val="pt-BR"/>
-        </w:rPr>
-      </w:pPr>
-      <w:r>
-        <w:rPr>
-          <w:rFonts w:ascii="Montserrat" w:hAnsi="Montserrat"/>
-          <w:b/>
-          <w:bCs/>
-          <w:sz w:val="18"/>
-          <w:szCs w:val="18"/>
+          <w:sz w:val="22"/>
+          <w:szCs w:val="22"/>
+          <w:lang w:val="pt-BR"/>
+        </w:rPr>
+      </w:pPr>
+      <w:r>
+        <w:rPr>
+          <w:rFonts w:ascii="Montserrat" w:hAnsi="Montserrat"/>
+          <w:b/>
+          <w:bCs/>
+          <w:sz w:val="22"/>
+          <w:szCs w:val="22"/>
+          <w:lang w:val="pt-BR"/>
+        </w:rPr>
+        <w:t xml:space="preserve">Lista dos </w:t>
+      </w:r>
+      <w:r>
+        <w:rPr>
+          <w:rFonts w:ascii="Montserrat" w:hAnsi="Montserrat"/>
+          <w:b/>
+          <w:bCs/>
+          <w:sz w:val="22"/>
+          <w:szCs w:val="22"/>
           <w:lang w:val="pt-BR"/>
         </w:rPr>
         <w:t>Equipamentos recebidos:</w:t>
@@ -156,86 +169,45 @@
         <w:jc w:val="both"/>
         <w:rPr>
           <w:rFonts w:ascii="Montserrat" w:hAnsi="Montserrat"/>
-          <w:sz w:val="18"/>
-          <w:szCs w:val="18"/>
-          <w:lang w:val="pt-BR"/>
-        </w:rPr>
-      </w:pPr>
-      <w:r>
-        <w:rPr>
-          <w:rFonts w:ascii="Montserrat" w:hAnsi="Montserrat"/>
-          <w:sz w:val="18"/>
-          <w:szCs w:val="18"/>
-          <w:lang w:val="pt-BR"/>
-        </w:rPr>
-        <w:t>(</w:t>
-      </w:r>
-      <w:r>
-        <w:rPr>
-          <w:rFonts w:ascii="Montserrat" w:hAnsi="Montserrat"/>
-          <w:sz w:val="18"/>
-          <w:szCs w:val="18"/>
-          <w:lang w:val="pt-BR"/>
-        </w:rPr>
-        <w:t xml:space="preserve"> </w:t>
-      </w:r>
-      <w:r>
-        <w:rPr>
-          <w:rFonts w:ascii="Montserrat" w:hAnsi="Montserrat"/>
-          <w:sz w:val="18"/>
-          <w:szCs w:val="18"/>
-          <w:lang w:val="pt-BR"/>
-        </w:rPr>
-        <w:t>[ISLAPTOPS]</w:t>
-      </w:r>
-      <w:r>
-        <w:rPr>
-          <w:rFonts w:ascii="Montserrat" w:hAnsi="Montserrat"/>
-          <w:b/>
-          <w:bCs/>
-          <w:sz w:val="18"/>
-          <w:szCs w:val="18"/>
-          <w:lang w:val="pt-BR"/>
-        </w:rPr>
-        <w:t xml:space="preserve"> </w:t>
-      </w:r>
-      <w:r>
-        <w:rPr>
-          <w:rFonts w:ascii="Montserrat" w:hAnsi="Montserrat"/>
-          <w:sz w:val="18"/>
-          <w:szCs w:val="18"/>
-          <w:lang w:val="pt-BR"/>
-        </w:rPr>
-        <w:t xml:space="preserve">) </w:t>
-      </w:r>
-      <w:r>
-        <w:rPr>
-          <w:rFonts w:ascii="Montserrat" w:hAnsi="Montserrat"/>
-          <w:b/>
-          <w:bCs/>
-          <w:sz w:val="18"/>
-          <w:szCs w:val="18"/>
-          <w:lang w:val="pt-BR"/>
-        </w:rPr>
-        <w:t>Notebook</w:t>
-      </w:r>
-      <w:r>
-        <w:rPr>
-          <w:rFonts w:ascii="Montserrat" w:hAnsi="Montserrat"/>
-          <w:sz w:val="18"/>
-          <w:szCs w:val="18"/>
-          <w:lang w:val="pt-BR"/>
-        </w:rPr>
-        <w:t xml:space="preserve">: </w:t>
-      </w:r>
-      <w:r>
-        <w:rPr>
-          <w:rFonts w:ascii="Montserrat" w:hAnsi="Montserrat"/>
-          <w:sz w:val="18"/>
-          <w:szCs w:val="18"/>
-          <w:lang w:val="pt-BR"/>
-        </w:rPr>
-        <w:t>[LAPTOPMODEL]</w:t>
+          <w:b/>
+          <w:bCs/>
+          <w:sz w:val="22"/>
+          <w:szCs w:val="22"/>
+          <w:lang w:val="pt-BR"/>
+        </w:rPr>
+      </w:pPr>
+      <w:r>
+        <w:rPr>
+          <w:rFonts w:ascii="Montserrat" w:hAnsi="Montserrat"/>
+          <w:b/>
+          <w:bCs/>
+          <w:sz w:val="22"/>
+          <w:szCs w:val="22"/>
+          <w:lang w:val="pt-BR"/>
+        </w:rPr>
+        <w:t xml:space="preserve">( [HASLAPTOP] ) </w:t>
+      </w:r>
+      <w:r>
+        <w:rPr>
+          <w:rFonts w:ascii="Montserrat" w:hAnsi="Montserrat"/>
+          <w:b/>
+          <w:bCs/>
+          <w:sz w:val="22"/>
+          <w:szCs w:val="22"/>
+          <w:lang w:val="pt-BR"/>
+        </w:rPr>
+        <w:t>Notebook:</w:t>
+      </w:r>
+      <w:r>
+        <w:rPr>
+          <w:rFonts w:ascii="Montserrat" w:hAnsi="Montserrat"/>
+          <w:b/>
+          <w:bCs/>
+          <w:sz w:val="22"/>
+          <w:szCs w:val="22"/>
+          <w:lang w:val="pt-BR"/>
+        </w:rPr>
+        <w:t xml:space="preserve"> [LAPTOPMODEL]</w:t>
       </w:r>
     </w:p>
     <w:p>
@@ -245,16 +217,20 @@
         <w:jc w:val="both"/>
         <w:rPr>
           <w:rFonts w:ascii="Montserrat" w:hAnsi="Montserrat"/>
-          <w:sz w:val="18"/>
-          <w:szCs w:val="18"/>
-          <w:lang w:val="pt-BR"/>
-        </w:rPr>
-      </w:pPr>
-      <w:r>
-        <w:rPr>
-          <w:rFonts w:ascii="Montserrat" w:hAnsi="Montserrat"/>
-          <w:sz w:val="18"/>
-          <w:szCs w:val="18"/>
+          <w:b/>
+          <w:bCs/>
+          <w:sz w:val="22"/>
+          <w:szCs w:val="22"/>
+          <w:lang w:val="pt-BR"/>
+        </w:rPr>
+      </w:pPr>
+      <w:r>
+        <w:rPr>
+          <w:rFonts w:ascii="Montserrat" w:hAnsi="Montserrat"/>
+          <w:b/>
+          <w:bCs/>
+          <w:sz w:val="22"/>
+          <w:szCs w:val="22"/>
           <w:lang w:val="pt-BR"/>
         </w:rPr>
         <w:t>(</w:t>
@@ -262,49 +238,57 @@
       <w:r>
         <w:rPr>
           <w:rFonts w:ascii="Montserrat" w:hAnsi="Montserrat"/>
-          <w:sz w:val="18"/>
-          <w:szCs w:val="18"/>
-          <w:lang w:val="pt-BR"/>
-        </w:rPr>
-        <w:t xml:space="preserve"> [ISMONITORS] </w:t>
-      </w:r>
-      <w:r>
-        <w:rPr>
-          <w:rFonts w:ascii="Montserrat" w:hAnsi="Montserrat"/>
-          <w:sz w:val="18"/>
-          <w:szCs w:val="18"/>
-          <w:lang w:val="pt-BR"/>
-        </w:rPr>
-        <w:t xml:space="preserve">) </w:t>
-      </w:r>
-      <w:r>
-        <w:rPr>
-          <w:rFonts w:ascii="Montserrat" w:hAnsi="Montserrat"/>
-          <w:b/>
-          <w:bCs/>
-          <w:sz w:val="18"/>
-          <w:szCs w:val="18"/>
-          <w:lang w:val="pt-BR"/>
-        </w:rPr>
-        <w:t>Monitor</w:t>
-      </w:r>
-      <w:r>
-        <w:rPr>
-          <w:rFonts w:ascii="Montserrat" w:hAnsi="Montserrat"/>
-          <w:sz w:val="18"/>
-          <w:szCs w:val="18"/>
-          <w:lang w:val="pt-BR"/>
-        </w:rPr>
-        <w:t>:</w:t>
-      </w:r>
-      <w:r>
-        <w:rPr>
-          <w:rFonts w:ascii="Montserrat" w:hAnsi="Montserrat"/>
-          <w:sz w:val="18"/>
-          <w:szCs w:val="18"/>
-          <w:lang w:val="pt-BR"/>
-        </w:rPr>
-        <w:t xml:space="preserve"> [MONITORMODEL]</w:t>
+          <w:b/>
+          <w:bCs/>
+          <w:sz w:val="22"/>
+          <w:szCs w:val="22"/>
+          <w:lang w:val="pt-BR"/>
+        </w:rPr>
+        <w:t xml:space="preserve"> [HASCHARGER]</w:t>
+      </w:r>
+      <w:r>
+        <w:rPr>
+          <w:rFonts w:ascii="Montserrat" w:hAnsi="Montserrat"/>
+          <w:b/>
+          <w:bCs/>
+          <w:sz w:val="22"/>
+          <w:szCs w:val="22"/>
+          <w:lang w:val="pt-BR"/>
+        </w:rPr>
+        <w:t xml:space="preserve"> )</w:t>
+      </w:r>
+      <w:r>
+        <w:rPr>
+          <w:rFonts w:ascii="Montserrat" w:hAnsi="Montserrat"/>
+          <w:b/>
+          <w:bCs/>
+          <w:sz w:val="22"/>
+          <w:szCs w:val="22"/>
+          <w:lang w:val="pt-BR"/>
+        </w:rPr>
+        <w:t xml:space="preserve"> </w:t>
+      </w:r>
+      <w:r>
+        <w:rPr>
+          <w:rFonts w:ascii="Montserrat" w:hAnsi="Montserrat"/>
+          <w:b/>
+          <w:bCs/>
+          <w:sz w:val="22"/>
+          <w:szCs w:val="22"/>
+          <w:lang w:val="pt-BR"/>
+        </w:rPr>
+        <w:t>Carregador:</w:t>
+      </w:r>
+      <w:r>
+        <w:rPr>
+          <w:rFonts w:ascii="Montserrat" w:hAnsi="Montserrat"/>
+          <w:b/>
+          <w:bCs/>
+          <w:sz w:val="22"/>
+          <w:szCs w:val="22"/>
+          <w:lang w:val="pt-BR"/>
+        </w:rPr>
+        <w:t xml:space="preserve"> [CHARGERMODEL]</w:t>
       </w:r>
     </w:p>
     <w:p>
@@ -314,16 +298,20 @@
         <w:jc w:val="both"/>
         <w:rPr>
           <w:rFonts w:ascii="Montserrat" w:hAnsi="Montserrat"/>
-          <w:sz w:val="18"/>
-          <w:szCs w:val="18"/>
-          <w:lang w:val="pt-BR"/>
-        </w:rPr>
-      </w:pPr>
-      <w:r>
-        <w:rPr>
-          <w:rFonts w:ascii="Montserrat" w:hAnsi="Montserrat"/>
-          <w:sz w:val="18"/>
-          <w:szCs w:val="18"/>
+          <w:b/>
+          <w:bCs/>
+          <w:sz w:val="22"/>
+          <w:szCs w:val="22"/>
+          <w:lang w:val="pt-BR"/>
+        </w:rPr>
+      </w:pPr>
+      <w:r>
+        <w:rPr>
+          <w:rFonts w:ascii="Montserrat" w:hAnsi="Montserrat"/>
+          <w:b/>
+          <w:bCs/>
+          <w:sz w:val="22"/>
+          <w:szCs w:val="22"/>
           <w:lang w:val="pt-BR"/>
         </w:rPr>
         <w:t>(</w:t>
@@ -331,55 +319,58 @@
       <w:r>
         <w:rPr>
           <w:rFonts w:ascii="Montserrat" w:hAnsi="Montserrat"/>
-          <w:sz w:val="18"/>
-          <w:szCs w:val="18"/>
-          <w:lang w:val="pt-BR"/>
-        </w:rPr>
-        <w:t xml:space="preserve"> </w:t>
-      </w:r>
-      <w:r>
-        <w:rPr>
-          <w:rFonts w:ascii="Montserrat" w:hAnsi="Montserrat"/>
-          <w:sz w:val="18"/>
-          <w:szCs w:val="18"/>
-          <w:lang w:val="pt-BR"/>
-        </w:rPr>
-        <w:t xml:space="preserve"> ) </w:t>
-      </w:r>
-      <w:r>
-        <w:rPr>
-          <w:rFonts w:ascii="Montserrat" w:hAnsi="Montserrat"/>
-          <w:b/>
-          <w:bCs/>
-          <w:sz w:val="18"/>
-          <w:szCs w:val="18"/>
-          <w:lang w:val="pt-BR"/>
-        </w:rPr>
-        <w:t>Mouse</w:t>
-      </w:r>
-      <w:r>
-        <w:rPr>
-          <w:rFonts w:ascii="Montserrat" w:hAnsi="Montserrat"/>
-          <w:sz w:val="18"/>
-          <w:szCs w:val="18"/>
-          <w:lang w:val="pt-BR"/>
-        </w:rPr>
-        <w:t xml:space="preserve"> </w:t>
-      </w:r>
-      <w:r>
-        <w:rPr>
-          <w:rFonts w:ascii="Montserrat" w:hAnsi="Montserrat"/>
-          <w:sz w:val="18"/>
-          <w:szCs w:val="18"/>
-          <w:lang w:val="pt-BR"/>
-        </w:rPr>
-        <w:t xml:space="preserve"> </w:t>
-      </w:r>
-      <w:r>
-        <w:rPr>
-          <w:rFonts w:ascii="Montserrat" w:hAnsi="Montserrat"/>
-          <w:sz w:val="18"/>
-          <w:szCs w:val="18"/>
+          <w:b/>
+          <w:bCs/>
+          <w:sz w:val="22"/>
+          <w:szCs w:val="22"/>
+          <w:lang w:val="pt-BR"/>
+        </w:rPr>
+        <w:t xml:space="preserve"> [HASMONITOR] </w:t>
+      </w:r>
+      <w:r>
+        <w:rPr>
+          <w:rFonts w:ascii="Montserrat" w:hAnsi="Montserrat"/>
+          <w:b/>
+          <w:bCs/>
+          <w:sz w:val="22"/>
+          <w:szCs w:val="22"/>
+          <w:lang w:val="pt-BR"/>
+        </w:rPr>
+        <w:t>) Monitor:</w:t>
+      </w:r>
+      <w:r>
+        <w:rPr>
+          <w:rFonts w:ascii="Montserrat" w:hAnsi="Montserrat"/>
+          <w:b/>
+          <w:bCs/>
+          <w:sz w:val="22"/>
+          <w:szCs w:val="22"/>
+          <w:lang w:val="pt-BR"/>
+        </w:rPr>
+        <w:t xml:space="preserve"> [MONITORMODEL]</w:t>
+      </w:r>
+    </w:p>
+    <w:p>
+      <w:pPr>
+        <w:spacing w:line="360" w:lineRule="auto"/>
+        <w:ind w:leftChars="0" w:left="0" w:firstLineChars="0" w:firstLine="0"/>
+        <w:jc w:val="both"/>
+        <w:rPr>
+          <w:rFonts w:ascii="Montserrat" w:hAnsi="Montserrat"/>
+          <w:b/>
+          <w:bCs/>
+          <w:sz w:val="22"/>
+          <w:szCs w:val="22"/>
+          <w:lang w:val="pt-BR"/>
+        </w:rPr>
+      </w:pPr>
+      <w:r>
+        <w:rPr>
+          <w:rFonts w:ascii="Montserrat" w:hAnsi="Montserrat"/>
+          <w:b/>
+          <w:bCs/>
+          <w:sz w:val="22"/>
+          <w:szCs w:val="22"/>
           <w:lang w:val="pt-BR"/>
         </w:rPr>
         <w:t>(</w:t>
@@ -387,55 +378,58 @@
       <w:r>
         <w:rPr>
           <w:rFonts w:ascii="Montserrat" w:hAnsi="Montserrat"/>
-          <w:sz w:val="18"/>
-          <w:szCs w:val="18"/>
-          <w:lang w:val="pt-BR"/>
-        </w:rPr>
-        <w:t xml:space="preserve"> </w:t>
-      </w:r>
-      <w:r>
-        <w:rPr>
-          <w:rFonts w:ascii="Montserrat" w:hAnsi="Montserrat"/>
-          <w:sz w:val="18"/>
-          <w:szCs w:val="18"/>
-          <w:lang w:val="pt-BR"/>
-        </w:rPr>
-        <w:t xml:space="preserve"> ) </w:t>
-      </w:r>
-      <w:r>
-        <w:rPr>
-          <w:rFonts w:ascii="Montserrat" w:hAnsi="Montserrat"/>
-          <w:b/>
-          <w:bCs/>
-          <w:sz w:val="18"/>
-          <w:szCs w:val="18"/>
-          <w:lang w:val="pt-BR"/>
-        </w:rPr>
-        <w:t>Teclado</w:t>
-      </w:r>
-      <w:r>
-        <w:rPr>
-          <w:rFonts w:ascii="Montserrat" w:hAnsi="Montserrat"/>
-          <w:sz w:val="18"/>
-          <w:szCs w:val="18"/>
-          <w:lang w:val="pt-BR"/>
-        </w:rPr>
-        <w:t xml:space="preserve"> </w:t>
-      </w:r>
-      <w:r>
-        <w:rPr>
-          <w:rFonts w:ascii="Montserrat" w:hAnsi="Montserrat"/>
-          <w:sz w:val="18"/>
-          <w:szCs w:val="18"/>
-          <w:lang w:val="pt-BR"/>
-        </w:rPr>
-        <w:t xml:space="preserve"> </w:t>
-      </w:r>
-      <w:r>
-        <w:rPr>
-          <w:rFonts w:ascii="Montserrat" w:hAnsi="Montserrat"/>
-          <w:sz w:val="18"/>
-          <w:szCs w:val="18"/>
+          <w:b/>
+          <w:bCs/>
+          <w:sz w:val="22"/>
+          <w:szCs w:val="22"/>
+          <w:lang w:val="pt-BR"/>
+        </w:rPr>
+        <w:t xml:space="preserve"> [HASMOUSE] </w:t>
+      </w:r>
+      <w:r>
+        <w:rPr>
+          <w:rFonts w:ascii="Montserrat" w:hAnsi="Montserrat"/>
+          <w:b/>
+          <w:bCs/>
+          <w:sz w:val="22"/>
+          <w:szCs w:val="22"/>
+          <w:lang w:val="pt-BR"/>
+        </w:rPr>
+        <w:t>) Mouse:</w:t>
+      </w:r>
+      <w:r>
+        <w:rPr>
+          <w:rFonts w:ascii="Montserrat" w:hAnsi="Montserrat"/>
+          <w:b/>
+          <w:bCs/>
+          <w:sz w:val="22"/>
+          <w:szCs w:val="22"/>
+          <w:lang w:val="pt-BR"/>
+        </w:rPr>
+        <w:t xml:space="preserve"> [MOUSEMODEL]</w:t>
+      </w:r>
+    </w:p>
+    <w:p>
+      <w:pPr>
+        <w:spacing w:line="360" w:lineRule="auto"/>
+        <w:ind w:leftChars="0" w:left="0" w:firstLineChars="0" w:firstLine="0"/>
+        <w:jc w:val="both"/>
+        <w:rPr>
+          <w:rFonts w:ascii="Montserrat" w:hAnsi="Montserrat"/>
+          <w:b/>
+          <w:bCs/>
+          <w:sz w:val="22"/>
+          <w:szCs w:val="22"/>
+          <w:lang w:val="pt-BR"/>
+        </w:rPr>
+      </w:pPr>
+      <w:r>
+        <w:rPr>
+          <w:rFonts w:ascii="Montserrat" w:hAnsi="Montserrat"/>
+          <w:b/>
+          <w:bCs/>
+          <w:sz w:val="22"/>
+          <w:szCs w:val="22"/>
           <w:lang w:val="pt-BR"/>
         </w:rPr>
         <w:t>(</w:t>
@@ -443,32 +437,110 @@
       <w:r>
         <w:rPr>
           <w:rFonts w:ascii="Montserrat" w:hAnsi="Montserrat"/>
-          <w:sz w:val="18"/>
-          <w:szCs w:val="18"/>
-          <w:lang w:val="pt-BR"/>
-        </w:rPr>
-        <w:t xml:space="preserve"> </w:t>
-      </w:r>
-      <w:r>
-        <w:rPr>
-          <w:rFonts w:ascii="Montserrat" w:hAnsi="Montserrat"/>
-          <w:sz w:val="18"/>
-          <w:szCs w:val="18"/>
-          <w:lang w:val="pt-BR"/>
-        </w:rPr>
-        <w:t xml:space="preserve"> ) </w:t>
-      </w:r>
-      <w:r>
-        <w:rPr>
-          <w:rFonts w:ascii="Montserrat" w:hAnsi="Montserrat"/>
-          <w:b/>
-          <w:bCs/>
-          <w:sz w:val="18"/>
-          <w:szCs w:val="18"/>
-          <w:lang w:val="pt-BR"/>
-        </w:rPr>
-        <w:t>Headset</w:t>
-      </w:r>
+          <w:b/>
+          <w:bCs/>
+          <w:sz w:val="22"/>
+          <w:szCs w:val="22"/>
+          <w:lang w:val="pt-BR"/>
+        </w:rPr>
+        <w:t xml:space="preserve"> [HASKEYBOARD] </w:t>
+      </w:r>
+      <w:r>
+        <w:rPr>
+          <w:rFonts w:ascii="Montserrat" w:hAnsi="Montserrat"/>
+          <w:b/>
+          <w:bCs/>
+          <w:sz w:val="22"/>
+          <w:szCs w:val="22"/>
+          <w:lang w:val="pt-BR"/>
+        </w:rPr>
+        <w:t>) Teclado</w:t>
+      </w:r>
+      <w:r>
+        <w:rPr>
+          <w:rFonts w:ascii="Montserrat" w:hAnsi="Montserrat"/>
+          <w:b/>
+          <w:bCs/>
+          <w:sz w:val="22"/>
+          <w:szCs w:val="22"/>
+          <w:lang w:val="pt-BR"/>
+        </w:rPr>
+        <w:t>: [KEYBOARDMODEL]</w:t>
+      </w:r>
+    </w:p>
+    <w:p>
+      <w:pPr>
+        <w:spacing w:line="360" w:lineRule="auto"/>
+        <w:ind w:leftChars="0" w:left="0" w:firstLineChars="0" w:firstLine="0"/>
+        <w:jc w:val="both"/>
+        <w:rPr>
+          <w:rFonts w:ascii="Montserrat" w:hAnsi="Montserrat"/>
+          <w:b/>
+          <w:bCs/>
+          <w:sz w:val="22"/>
+          <w:szCs w:val="22"/>
+          <w:lang w:val="pt-BR"/>
+        </w:rPr>
+      </w:pPr>
+      <w:r>
+        <w:rPr>
+          <w:rFonts w:ascii="Montserrat" w:hAnsi="Montserrat"/>
+          <w:b/>
+          <w:bCs/>
+          <w:sz w:val="22"/>
+          <w:szCs w:val="22"/>
+          <w:lang w:val="pt-BR"/>
+        </w:rPr>
+        <w:t>(</w:t>
+      </w:r>
+      <w:r>
+        <w:rPr>
+          <w:rFonts w:ascii="Montserrat" w:hAnsi="Montserrat"/>
+          <w:b/>
+          <w:bCs/>
+          <w:sz w:val="22"/>
+          <w:szCs w:val="22"/>
+          <w:lang w:val="pt-BR"/>
+        </w:rPr>
+        <w:t xml:space="preserve"> [HASHEADSET] </w:t>
+      </w:r>
+      <w:r>
+        <w:rPr>
+          <w:rFonts w:ascii="Montserrat" w:hAnsi="Montserrat"/>
+          <w:b/>
+          <w:bCs/>
+          <w:sz w:val="22"/>
+          <w:szCs w:val="22"/>
+          <w:lang w:val="pt-BR"/>
+        </w:rPr>
+        <w:t>) Headset</w:t>
+      </w:r>
+      <w:r>
+        <w:rPr>
+          <w:rFonts w:ascii="Montserrat" w:hAnsi="Montserrat"/>
+          <w:b/>
+          <w:bCs/>
+          <w:sz w:val="22"/>
+          <w:szCs w:val="22"/>
+          <w:lang w:val="pt-BR"/>
+        </w:rPr>
+        <w:t>: [HEADSETMODEL]</w:t>
+      </w:r>
+    </w:p>
+    <w:p>
+      <w:pPr>
+        <w:spacing w:line="360" w:lineRule="auto"/>
+        <w:ind w:leftChars="0" w:left="0" w:firstLineChars="0" w:firstLine="0"/>
+        <w:jc w:val="both"/>
+        <w:rPr>
+          <w:rFonts w:ascii="Montserrat" w:hAnsi="Montserrat"/>
+          <w:b/>
+          <w:bCs/>
+          <w:sz w:val="22"/>
+          <w:szCs w:val="22"/>
+          <w:lang w:val="pt-BR"/>
+        </w:rPr>
+      </w:pPr>
     </w:p>
     <w:p>
       <w:pPr>
@@ -477,28 +549,19 @@
         <w:jc w:val="both"/>
         <w:rPr>
           <w:rFonts w:ascii="Montserrat" w:hAnsi="Montserrat"/>
-          <w:sz w:val="18"/>
-          <w:szCs w:val="18"/>
-          <w:lang w:val="pt-BR"/>
-        </w:rPr>
-      </w:pPr>
-      <w:r>
-        <w:rPr>
-          <w:rFonts w:ascii="Montserrat" w:hAnsi="Montserrat"/>
-          <w:sz w:val="18"/>
-          <w:szCs w:val="18"/>
-          <w:lang w:val="pt-BR"/>
-        </w:rPr>
-        <w:t xml:space="preserve">Data de retirada: </w:t>
-      </w:r>
-      <w:r>
-        <w:rPr>
-          <w:rFonts w:ascii="Montserrat" w:hAnsi="Montserrat"/>
-          <w:sz w:val="18"/>
-          <w:szCs w:val="18"/>
-          <w:lang w:val="pt-BR"/>
-        </w:rPr>
-        <w:t>______/_______/_________</w:t>
+          <w:sz w:val="22"/>
+          <w:szCs w:val="22"/>
+          <w:lang w:val="pt-BR"/>
+        </w:rPr>
+      </w:pPr>
+      <w:r>
+        <w:rPr>
+          <w:rFonts w:ascii="Montserrat" w:hAnsi="Montserrat"/>
+          <w:sz w:val="22"/>
+          <w:szCs w:val="22"/>
+          <w:lang w:val="pt-BR"/>
+        </w:rPr>
+        <w:t>Data de retirada: ______/_______/_________</w:t>
       </w:r>
     </w:p>
     <w:p>
@@ -508,16 +571,29 @@
         <w:jc w:val="both"/>
         <w:rPr>
           <w:rFonts w:ascii="Montserrat" w:hAnsi="Montserrat"/>
-          <w:sz w:val="18"/>
-          <w:szCs w:val="18"/>
-          <w:lang w:val="pt-BR"/>
-        </w:rPr>
-      </w:pPr>
-      <w:r>
-        <w:rPr>
-          <w:rFonts w:ascii="Montserrat" w:hAnsi="Montserrat"/>
-          <w:sz w:val="18"/>
-          <w:szCs w:val="18"/>
+          <w:sz w:val="22"/>
+          <w:szCs w:val="22"/>
+          <w:lang w:val="pt-BR"/>
+        </w:rPr>
+      </w:pPr>
+    </w:p>
+    <w:p>
+      <w:pPr>
+        <w:spacing w:line="360" w:lineRule="auto"/>
+        <w:ind w:left="0" w:hanging="2"/>
+        <w:jc w:val="both"/>
+        <w:rPr>
+          <w:rFonts w:ascii="Montserrat" w:hAnsi="Montserrat"/>
+          <w:sz w:val="22"/>
+          <w:szCs w:val="22"/>
+          <w:lang w:val="pt-BR"/>
+        </w:rPr>
+      </w:pPr>
+      <w:r>
+        <w:rPr>
+          <w:rFonts w:ascii="Montserrat" w:hAnsi="Montserrat"/>
+          <w:sz w:val="22"/>
+          <w:szCs w:val="22"/>
           <w:lang w:val="pt-BR"/>
         </w:rPr>
         <w:pict w14:anchorId="399AA782">
@@ -534,22 +610,11 @@
           <w:rFonts w:ascii="Montserrat" w:hAnsi="Montserrat"/>
           <w:b/>
           <w:bCs/>
-          <w:sz w:val="18"/>
-          <w:szCs w:val="18"/>
-          <w:lang w:val="pt-BR"/>
-        </w:rPr>
-      </w:pPr>
-      <w:r>
-        <w:rPr>
-          <w:rFonts w:ascii="Montserrat" w:hAnsi="Montserrat"/>
-          <w:b/>
-          <w:bCs/>
-          <w:sz w:val="18"/>
-          <w:szCs w:val="18"/>
-          <w:lang w:val="pt-BR"/>
-        </w:rPr>
-        <w:t>2. CONDIÇÕES DE USO</w:t>
-      </w:r>
+          <w:sz w:val="22"/>
+          <w:szCs w:val="22"/>
+          <w:lang w:val="pt-BR"/>
+        </w:rPr>
+      </w:pPr>
     </w:p>
     <w:p>
       <w:pPr>
@@ -557,76 +622,29 @@
         <w:ind w:left="0" w:hanging="2"/>
         <w:jc w:val="both"/>
         <w:rPr>
-          <w:rFonts w:ascii="Montserrat" w:hAnsi="Montserrat"/>
-          <w:b/>
-          <w:bCs/>
-          <w:sz w:val="18"/>
-          <w:szCs w:val="18"/>
-          <w:lang w:val="pt-BR"/>
-        </w:rPr>
-      </w:pPr>
-      <w:r>
-        <w:rPr>
-          <w:rFonts w:ascii="Montserrat" w:hAnsi="Montserrat"/>
-          <w:b/>
-          <w:bCs/>
-          <w:sz w:val="18"/>
-          <w:szCs w:val="18"/>
-          <w:lang w:val="pt-BR"/>
-        </w:rPr>
-        <w:t>2.1 Responsabilidade</w:t>
-      </w:r>
-    </w:p>
-    <w:p>
-      <w:pPr>
-        <w:numPr>
-          <w:ilvl w:val="0"/>
-          <w:numId w:val="10"/>
-        </w:numPr>
-        <w:spacing w:line="240" w:lineRule="auto"/>
-        <w:ind w:left="0" w:hanging="2"/>
-        <w:jc w:val="both"/>
-        <w:rPr>
-          <w:rFonts w:ascii="Montserrat" w:hAnsi="Montserrat"/>
-          <w:sz w:val="18"/>
-          <w:szCs w:val="18"/>
-          <w:lang w:val="pt-BR"/>
-        </w:rPr>
-      </w:pPr>
-      <w:r>
-        <w:rPr>
-          <w:rFonts w:ascii="Montserrat" w:hAnsi="Montserrat"/>
-          <w:sz w:val="18"/>
-          <w:szCs w:val="18"/>
-          <w:lang w:val="pt-BR"/>
-        </w:rPr>
-        <w:t>Comprometo-me a zelar pela integridade dos equipamentos recebidos, mantendo-os em bom estado de conservação e funcionamento durante todo o período de uso.</w:t>
-      </w:r>
-    </w:p>
-    <w:p>
-      <w:pPr>
-        <w:numPr>
-          <w:ilvl w:val="0"/>
-          <w:numId w:val="10"/>
-        </w:numPr>
-        <w:spacing w:line="240" w:lineRule="auto"/>
-        <w:ind w:left="0" w:hanging="2"/>
-        <w:jc w:val="both"/>
-        <w:rPr>
-          <w:rFonts w:ascii="Montserrat" w:hAnsi="Montserrat"/>
-          <w:sz w:val="18"/>
-          <w:szCs w:val="18"/>
-          <w:lang w:val="pt-BR"/>
-        </w:rPr>
-      </w:pPr>
-      <w:r>
-        <w:rPr>
-          <w:rFonts w:ascii="Montserrat" w:hAnsi="Montserrat"/>
-          <w:sz w:val="18"/>
-          <w:szCs w:val="18"/>
-          <w:lang w:val="pt-BR"/>
-        </w:rPr>
-        <w:t>Reconheço que a empresa poderá, a qualquer momento, realizar inspeções ou solicitar auditoria sobre o uso dos equipamentos.</w:t>
+          <w:rFonts w:ascii="Montserrat" w:hAnsi="Montserrat" w:cs="Segoe UI Emoji"/>
+          <w:sz w:val="22"/>
+          <w:szCs w:val="22"/>
+          <w:lang w:val="pt-BR"/>
+        </w:rPr>
+      </w:pPr>
+      <w:r>
+        <w:rPr>
+          <w:rFonts w:ascii="Segoe UI Emoji" w:hAnsi="Segoe UI Emoji" w:cs="Segoe UI Emoji"/>
+          <w:sz w:val="22"/>
+          <w:szCs w:val="22"/>
+          <w:lang w:val="pt-BR"/>
+        </w:rPr>
+        <w:t>📌</w:t>
+      </w:r>
+      <w:r>
+        <w:rPr>
+          <w:rFonts w:ascii="Montserrat" w:hAnsi="Montserrat" w:cs="Segoe UI Emoji"/>
+          <w:sz w:val="22"/>
+          <w:szCs w:val="22"/>
+          <w:lang w:val="pt-BR"/>
+        </w:rPr>
+        <w:t xml:space="preserve"> Assinatura do Colaborador: ____________________________________</w:t>
       </w:r>
     </w:p>
     <w:p>
@@ -635,76 +653,20 @@
         <w:ind w:left="0" w:hanging="2"/>
         <w:jc w:val="both"/>
         <w:rPr>
-          <w:rFonts w:ascii="Montserrat" w:hAnsi="Montserrat"/>
-          <w:b/>
-          <w:bCs/>
-          <w:sz w:val="18"/>
-          <w:szCs w:val="18"/>
-          <w:lang w:val="pt-BR"/>
-        </w:rPr>
-      </w:pPr>
-      <w:r>
-        <w:rPr>
-          <w:rFonts w:ascii="Montserrat" w:hAnsi="Montserrat"/>
-          <w:b/>
-          <w:bCs/>
-          <w:sz w:val="18"/>
-          <w:szCs w:val="18"/>
-          <w:lang w:val="pt-BR"/>
-        </w:rPr>
-        <w:t>2.2 Uso Adequado</w:t>
-      </w:r>
-    </w:p>
-    <w:p>
-      <w:pPr>
-        <w:numPr>
-          <w:ilvl w:val="0"/>
-          <w:numId w:val="11"/>
-        </w:numPr>
-        <w:spacing w:line="240" w:lineRule="auto"/>
-        <w:ind w:left="0" w:hanging="2"/>
-        <w:jc w:val="both"/>
-        <w:rPr>
-          <w:rFonts w:ascii="Montserrat" w:hAnsi="Montserrat"/>
-          <w:sz w:val="18"/>
-          <w:szCs w:val="18"/>
-          <w:lang w:val="pt-BR"/>
-        </w:rPr>
-      </w:pPr>
-      <w:r>
-        <w:rPr>
-          <w:rFonts w:ascii="Montserrat" w:hAnsi="Montserrat"/>
-          <w:sz w:val="18"/>
-          <w:szCs w:val="18"/>
-          <w:lang w:val="pt-BR"/>
-        </w:rPr>
-        <w:t>Os equipamentos devem ser utilizados exclusivamente para atividades profissionais relacionadas à minha função na empresa.</w:t>
-      </w:r>
-    </w:p>
-    <w:p>
-      <w:pPr>
-        <w:numPr>
-          <w:ilvl w:val="0"/>
-          <w:numId w:val="11"/>
-        </w:numPr>
-        <w:spacing w:line="240" w:lineRule="auto"/>
-        <w:ind w:left="0" w:hanging="2"/>
-        <w:jc w:val="both"/>
-        <w:rPr>
-          <w:rFonts w:ascii="Montserrat" w:hAnsi="Montserrat"/>
-          <w:sz w:val="18"/>
-          <w:szCs w:val="18"/>
-          <w:lang w:val="pt-BR"/>
-        </w:rPr>
-      </w:pPr>
-      <w:r>
-        <w:rPr>
-          <w:rFonts w:ascii="Montserrat" w:hAnsi="Montserrat"/>
-          <w:sz w:val="18"/>
-          <w:szCs w:val="18"/>
-          <w:lang w:val="pt-BR"/>
-        </w:rPr>
-        <w:t>É vedado o empréstimo, compartilhamento ou uso por terceiros sem autorização formal da empresa.</w:t>
+          <w:rFonts w:ascii="Montserrat" w:hAnsi="Montserrat" w:cs="Segoe UI Emoji"/>
+          <w:sz w:val="22"/>
+          <w:szCs w:val="22"/>
+          <w:lang w:val="pt-BR"/>
+        </w:rPr>
+      </w:pPr>
+      <w:r>
+        <w:rPr>
+          <w:rFonts w:ascii="Montserrat" w:hAnsi="Montserrat" w:cs="Segoe UI Emoji"/>
+          <w:sz w:val="22"/>
+          <w:szCs w:val="22"/>
+          <w:lang w:val="pt-BR"/>
+        </w:rPr>
+        <w:t>Data: ______/_______/_________</w:t>
       </w:r>
     </w:p>
     <w:p>
@@ -713,113 +675,29 @@
         <w:ind w:left="0" w:hanging="2"/>
         <w:jc w:val="both"/>
         <w:rPr>
-          <w:rFonts w:ascii="Montserrat" w:hAnsi="Montserrat"/>
-          <w:b/>
-          <w:bCs/>
-          <w:sz w:val="18"/>
-          <w:szCs w:val="18"/>
-          <w:lang w:val="pt-BR"/>
-        </w:rPr>
-      </w:pPr>
-      <w:r>
-        <w:rPr>
-          <w:rFonts w:ascii="Montserrat" w:hAnsi="Montserrat"/>
-          <w:b/>
-          <w:bCs/>
-          <w:sz w:val="18"/>
-          <w:szCs w:val="18"/>
-          <w:lang w:val="pt-BR"/>
-        </w:rPr>
-        <w:t>2.3 Segurança e Integridade</w:t>
-      </w:r>
-    </w:p>
-    <w:p>
-      <w:pPr>
-        <w:numPr>
-          <w:ilvl w:val="0"/>
-          <w:numId w:val="12"/>
-        </w:numPr>
-        <w:spacing w:line="240" w:lineRule="auto"/>
-        <w:ind w:left="0" w:hanging="2"/>
-        <w:jc w:val="both"/>
-        <w:rPr>
-          <w:rFonts w:ascii="Montserrat" w:hAnsi="Montserrat"/>
-          <w:sz w:val="18"/>
-          <w:szCs w:val="18"/>
-          <w:lang w:val="pt-BR"/>
-        </w:rPr>
-      </w:pPr>
-      <w:r>
-        <w:rPr>
-          <w:rFonts w:ascii="Montserrat" w:hAnsi="Montserrat"/>
-          <w:sz w:val="18"/>
-          <w:szCs w:val="18"/>
-          <w:lang w:val="pt-BR"/>
-        </w:rPr>
-        <w:t>Assumo a responsabilidade por tomar todas as precauções necessárias para evitar perdas, furtos, danos ou extravios dos equipamentos.</w:t>
-      </w:r>
-    </w:p>
-    <w:p>
-      <w:pPr>
-        <w:numPr>
-          <w:ilvl w:val="0"/>
-          <w:numId w:val="12"/>
-        </w:numPr>
-        <w:spacing w:line="240" w:lineRule="auto"/>
-        <w:ind w:left="0" w:hanging="2"/>
-        <w:jc w:val="both"/>
-        <w:rPr>
-          <w:rFonts w:ascii="Montserrat" w:hAnsi="Montserrat"/>
-          <w:sz w:val="18"/>
-          <w:szCs w:val="18"/>
-          <w:lang w:val="pt-BR"/>
-        </w:rPr>
-      </w:pPr>
-      <w:r>
-        <w:rPr>
-          <w:rFonts w:ascii="Montserrat" w:hAnsi="Montserrat"/>
-          <w:sz w:val="18"/>
-          <w:szCs w:val="18"/>
-          <w:lang w:val="pt-BR"/>
-        </w:rPr>
-        <w:t>Em caso de problema técnico, dano acidental, roubo ou furto, comprometo-me a comunicar imediatamente o setor de TI da empresa.</w:t>
-      </w:r>
-    </w:p>
-    <w:p>
-      <w:pPr>
-        <w:numPr>
-          <w:ilvl w:val="0"/>
-          <w:numId w:val="12"/>
-        </w:numPr>
-        <w:spacing w:line="240" w:lineRule="auto"/>
-        <w:ind w:left="0" w:hanging="2"/>
-        <w:jc w:val="both"/>
-        <w:rPr>
-          <w:rFonts w:ascii="Montserrat" w:hAnsi="Montserrat"/>
-          <w:b/>
-          <w:bCs/>
-          <w:sz w:val="18"/>
-          <w:szCs w:val="18"/>
-          <w:lang w:val="pt-BR"/>
-        </w:rPr>
-      </w:pPr>
-      <w:r>
-        <w:rPr>
-          <w:rFonts w:ascii="Montserrat" w:hAnsi="Montserrat"/>
-          <w:sz w:val="18"/>
-          <w:szCs w:val="18"/>
-          <w:lang w:val="pt-BR"/>
-        </w:rPr>
-        <w:t>Em situações de mau uso, negligência ou uso inadequado que causem dano ou perda dos equipamentos, assumo total responsabilidade pelos custos de reposição ou reparo</w:t>
-      </w:r>
-      <w:r>
-        <w:rPr>
-          <w:rFonts w:ascii="Montserrat" w:hAnsi="Montserrat"/>
-          <w:sz w:val="18"/>
-          <w:szCs w:val="18"/>
-          <w:lang w:val="pt-BR"/>
-        </w:rPr>
-        <w:t>.</w:t>
+          <w:rFonts w:ascii="Montserrat" w:hAnsi="Montserrat" w:cs="Segoe UI Emoji"/>
+          <w:sz w:val="22"/>
+          <w:szCs w:val="22"/>
+          <w:lang w:val="pt-BR"/>
+        </w:rPr>
+      </w:pPr>
+      <w:r>
+        <w:rPr>
+          <w:rFonts w:ascii="Segoe UI Emoji" w:hAnsi="Segoe UI Emoji" w:cs="Segoe UI Emoji"/>
+          <w:sz w:val="22"/>
+          <w:szCs w:val="22"/>
+          <w:lang w:val="pt-BR"/>
+        </w:rPr>
+        <w:t>📌</w:t>
+      </w:r>
+      <w:r>
+        <w:rPr>
+          <w:rFonts w:ascii="Montserrat" w:hAnsi="Montserrat" w:cs="Segoe UI Emoji"/>
+          <w:sz w:val="22"/>
+          <w:szCs w:val="22"/>
+          <w:lang w:val="pt-BR"/>
+        </w:rPr>
+        <w:t xml:space="preserve"> Assinatura do Responsável (TI): _________________________________</w:t>
       </w:r>
     </w:p>
     <w:p>
@@ -829,75 +707,48 @@
         <w:jc w:val="both"/>
         <w:rPr>
           <w:rFonts w:ascii="Montserrat" w:hAnsi="Montserrat"/>
-          <w:b/>
-          <w:bCs/>
-          <w:sz w:val="18"/>
-          <w:szCs w:val="18"/>
-          <w:lang w:val="pt-BR"/>
-        </w:rPr>
-      </w:pPr>
-      <w:r>
-        <w:rPr>
-          <w:rFonts w:ascii="Montserrat" w:hAnsi="Montserrat"/>
-          <w:b/>
-          <w:bCs/>
-          <w:sz w:val="18"/>
-          <w:szCs w:val="18"/>
-          <w:lang w:val="pt-BR"/>
-        </w:rPr>
-        <w:t>2.4 Devolução</w:t>
-      </w:r>
-    </w:p>
-    <w:p>
-      <w:pPr>
-        <w:numPr>
-          <w:ilvl w:val="0"/>
-          <w:numId w:val="13"/>
-        </w:numPr>
+          <w:sz w:val="22"/>
+          <w:szCs w:val="22"/>
+          <w:lang w:val="pt-BR"/>
+        </w:rPr>
+      </w:pPr>
+      <w:r>
+        <w:rPr>
+          <w:rFonts w:ascii="Montserrat" w:hAnsi="Montserrat" w:cs="Segoe UI Emoji"/>
+          <w:sz w:val="22"/>
+          <w:szCs w:val="22"/>
+          <w:lang w:val="pt-BR"/>
+        </w:rPr>
+        <w:t>Data: ______/_______/_________</w:t>
+      </w:r>
+    </w:p>
+    <w:p>
+      <w:pPr>
+        <w:suppressAutoHyphens w:val="0"/>
         <w:spacing w:line="240" w:lineRule="auto"/>
-        <w:ind w:left="0" w:hanging="2"/>
-        <w:jc w:val="both"/>
-        <w:rPr>
-          <w:rFonts w:ascii="Montserrat" w:hAnsi="Montserrat"/>
-          <w:sz w:val="18"/>
-          <w:szCs w:val="18"/>
-          <w:lang w:val="pt-BR"/>
-        </w:rPr>
-      </w:pPr>
-      <w:r>
-        <w:rPr>
-          <w:rFonts w:ascii="Montserrat" w:hAnsi="Montserrat"/>
-          <w:sz w:val="18"/>
-          <w:szCs w:val="18"/>
-          <w:lang w:val="pt-BR"/>
-        </w:rPr>
-        <w:t>Comprometo-me a devolver todos os equipamentos e acessórios recebidos, em bom estado de conservação, mediante solicitação da empresa ou no momento de desligamento.</w:t>
-      </w:r>
-    </w:p>
-    <w:p>
-      <w:pPr>
-        <w:numPr>
-          <w:ilvl w:val="0"/>
-          <w:numId w:val="13"/>
-        </w:numPr>
-        <w:spacing w:line="240" w:lineRule="auto"/>
-        <w:ind w:left="0" w:hanging="2"/>
-        <w:jc w:val="both"/>
-        <w:rPr>
-          <w:rFonts w:ascii="Montserrat" w:hAnsi="Montserrat"/>
-          <w:sz w:val="18"/>
-          <w:szCs w:val="18"/>
-          <w:lang w:val="pt-BR"/>
-        </w:rPr>
-      </w:pPr>
-      <w:r>
-        <w:rPr>
-          <w:rFonts w:ascii="Montserrat" w:hAnsi="Montserrat"/>
-          <w:sz w:val="18"/>
-          <w:szCs w:val="18"/>
-          <w:lang w:val="pt-BR"/>
-        </w:rPr>
-        <w:t>Equipamentos que apresentarem danos ou ausência de acessórios poderão gerar cobrança proporcional de valores para substituição ou conserto.</w:t>
+        <w:ind w:leftChars="0" w:left="0" w:firstLineChars="0" w:firstLine="0"/>
+        <w:textDirection w:val="lrTb"/>
+        <w:textAlignment w:val="auto"/>
+        <w:outlineLvl w:val="9"/>
+        <w:rPr>
+          <w:rFonts w:ascii="Montserrat" w:hAnsi="Montserrat"/>
+          <w:b/>
+          <w:bCs/>
+          <w:sz w:val="20"/>
+          <w:szCs w:val="20"/>
+          <w:lang w:val="pt-BR"/>
+        </w:rPr>
+      </w:pPr>
+      <w:r>
+        <w:rPr>
+          <w:rFonts w:ascii="Montserrat" w:hAnsi="Montserrat"/>
+          <w:b/>
+          <w:bCs/>
+          <w:sz w:val="20"/>
+          <w:szCs w:val="20"/>
+          <w:lang w:val="pt-BR"/>
+        </w:rPr>
+        <w:br w:type="page"/>
       </w:r>
     </w:p>
     <w:p>
@@ -907,21 +758,251 @@
         <w:jc w:val="both"/>
         <w:rPr>
           <w:rFonts w:ascii="Montserrat" w:hAnsi="Montserrat"/>
-          <w:sz w:val="18"/>
-          <w:szCs w:val="18"/>
-          <w:lang w:val="pt-BR"/>
-        </w:rPr>
-      </w:pPr>
-      <w:r>
-        <w:rPr>
-          <w:rFonts w:ascii="Montserrat" w:hAnsi="Montserrat"/>
-          <w:sz w:val="18"/>
-          <w:szCs w:val="18"/>
-          <w:lang w:val="pt-BR"/>
-        </w:rPr>
-        <w:pict w14:anchorId="7D18F7F8">
-          <v:rect id="_x0000_i1026" style="width:0;height:1.5pt" o:hralign="center" o:hrstd="t" o:hr="t" fillcolor="#a0a0a0" stroked="f"/>
-        </w:pict>
+          <w:b/>
+          <w:bCs/>
+          <w:sz w:val="20"/>
+          <w:szCs w:val="20"/>
+          <w:lang w:val="pt-BR"/>
+        </w:rPr>
+      </w:pPr>
+      <w:r>
+        <w:rPr>
+          <w:rFonts w:ascii="Montserrat" w:hAnsi="Montserrat"/>
+          <w:b/>
+          <w:bCs/>
+          <w:sz w:val="20"/>
+          <w:szCs w:val="20"/>
+          <w:lang w:val="pt-BR"/>
+        </w:rPr>
+        <w:lastRenderedPageBreak/>
+        <w:t>DEVOLUÇÃO DOS EQUIPAMENTOS</w:t>
+      </w:r>
+    </w:p>
+    <w:p>
+      <w:pPr>
+        <w:spacing w:line="360" w:lineRule="auto"/>
+        <w:ind w:leftChars="0" w:left="0" w:firstLineChars="0" w:firstLine="0"/>
+        <w:jc w:val="both"/>
+        <w:rPr>
+          <w:rFonts w:ascii="Montserrat" w:hAnsi="Montserrat"/>
+          <w:b/>
+          <w:bCs/>
+          <w:sz w:val="20"/>
+          <w:szCs w:val="20"/>
+          <w:lang w:val="pt-BR"/>
+        </w:rPr>
+      </w:pPr>
+      <w:r>
+        <w:rPr>
+          <w:rFonts w:ascii="Montserrat" w:hAnsi="Montserrat"/>
+          <w:b/>
+          <w:bCs/>
+          <w:sz w:val="20"/>
+          <w:szCs w:val="20"/>
+          <w:lang w:val="pt-BR"/>
+        </w:rPr>
+        <w:t>Equipamentos retornaram em bom estado? (</w:t>
+      </w:r>
+      <w:r>
+        <w:rPr>
+          <w:rFonts w:ascii="Montserrat" w:hAnsi="Montserrat"/>
+          <w:b/>
+          <w:bCs/>
+          <w:sz w:val="20"/>
+          <w:szCs w:val="20"/>
+          <w:lang w:val="pt-BR"/>
+        </w:rPr>
+        <w:t xml:space="preserve"> </w:t>
+      </w:r>
+      <w:r>
+        <w:rPr>
+          <w:rFonts w:ascii="Montserrat" w:hAnsi="Montserrat"/>
+          <w:b/>
+          <w:bCs/>
+          <w:sz w:val="20"/>
+          <w:szCs w:val="20"/>
+          <w:lang w:val="pt-BR"/>
+        </w:rPr>
+        <w:t xml:space="preserve"> ) Sim</w:t>
+      </w:r>
+      <w:r>
+        <w:rPr>
+          <w:rFonts w:ascii="Montserrat" w:hAnsi="Montserrat"/>
+          <w:b/>
+          <w:bCs/>
+          <w:sz w:val="20"/>
+          <w:szCs w:val="20"/>
+          <w:lang w:val="pt-BR"/>
+        </w:rPr>
+        <w:t> </w:t>
+      </w:r>
+      <w:r>
+        <w:rPr>
+          <w:rFonts w:ascii="Montserrat" w:hAnsi="Montserrat"/>
+          <w:b/>
+          <w:bCs/>
+          <w:sz w:val="20"/>
+          <w:szCs w:val="20"/>
+          <w:lang w:val="pt-BR"/>
+        </w:rPr>
+        <w:t>(</w:t>
+      </w:r>
+      <w:r>
+        <w:rPr>
+          <w:rFonts w:ascii="Montserrat" w:hAnsi="Montserrat"/>
+          <w:b/>
+          <w:bCs/>
+          <w:sz w:val="20"/>
+          <w:szCs w:val="20"/>
+          <w:lang w:val="pt-BR"/>
+        </w:rPr>
+        <w:t xml:space="preserve"> </w:t>
+      </w:r>
+      <w:r>
+        <w:rPr>
+          <w:rFonts w:ascii="Montserrat" w:hAnsi="Montserrat"/>
+          <w:b/>
+          <w:bCs/>
+          <w:sz w:val="20"/>
+          <w:szCs w:val="20"/>
+          <w:lang w:val="pt-BR"/>
+        </w:rPr>
+        <w:t xml:space="preserve"> ) Não</w:t>
+      </w:r>
+    </w:p>
+    <w:p>
+      <w:pPr>
+        <w:spacing w:line="360" w:lineRule="auto"/>
+        <w:ind w:leftChars="0" w:left="0" w:firstLineChars="0" w:firstLine="0"/>
+        <w:jc w:val="both"/>
+        <w:rPr>
+          <w:rFonts w:ascii="Montserrat" w:hAnsi="Montserrat"/>
+          <w:b/>
+          <w:bCs/>
+          <w:sz w:val="20"/>
+          <w:szCs w:val="20"/>
+          <w:lang w:val="pt-BR"/>
+        </w:rPr>
+      </w:pPr>
+      <w:r>
+        <w:rPr>
+          <w:rFonts w:ascii="Montserrat" w:hAnsi="Montserrat"/>
+          <w:b/>
+          <w:bCs/>
+          <w:sz w:val="20"/>
+          <w:szCs w:val="20"/>
+          <w:lang w:val="pt-BR"/>
+        </w:rPr>
+        <w:t>Todos os acessórios foram devolvidos? (</w:t>
+      </w:r>
+      <w:r>
+        <w:rPr>
+          <w:rFonts w:ascii="Montserrat" w:hAnsi="Montserrat"/>
+          <w:b/>
+          <w:bCs/>
+          <w:sz w:val="20"/>
+          <w:szCs w:val="20"/>
+          <w:lang w:val="pt-BR"/>
+        </w:rPr>
+        <w:t xml:space="preserve"> </w:t>
+      </w:r>
+      <w:r>
+        <w:rPr>
+          <w:rFonts w:ascii="Montserrat" w:hAnsi="Montserrat"/>
+          <w:b/>
+          <w:bCs/>
+          <w:sz w:val="20"/>
+          <w:szCs w:val="20"/>
+          <w:lang w:val="pt-BR"/>
+        </w:rPr>
+        <w:t xml:space="preserve"> ) Sim</w:t>
+      </w:r>
+      <w:r>
+        <w:rPr>
+          <w:rFonts w:ascii="Montserrat" w:hAnsi="Montserrat"/>
+          <w:b/>
+          <w:bCs/>
+          <w:sz w:val="20"/>
+          <w:szCs w:val="20"/>
+          <w:lang w:val="pt-BR"/>
+        </w:rPr>
+        <w:t> </w:t>
+      </w:r>
+      <w:r>
+        <w:rPr>
+          <w:rFonts w:ascii="Montserrat" w:hAnsi="Montserrat"/>
+          <w:b/>
+          <w:bCs/>
+          <w:sz w:val="20"/>
+          <w:szCs w:val="20"/>
+          <w:lang w:val="pt-BR"/>
+        </w:rPr>
+        <w:t>(</w:t>
+      </w:r>
+      <w:r>
+        <w:rPr>
+          <w:rFonts w:ascii="Montserrat" w:hAnsi="Montserrat"/>
+          <w:b/>
+          <w:bCs/>
+          <w:sz w:val="20"/>
+          <w:szCs w:val="20"/>
+          <w:lang w:val="pt-BR"/>
+        </w:rPr>
+        <w:t xml:space="preserve"> </w:t>
+      </w:r>
+      <w:r>
+        <w:rPr>
+          <w:rFonts w:ascii="Montserrat" w:hAnsi="Montserrat"/>
+          <w:b/>
+          <w:bCs/>
+          <w:sz w:val="20"/>
+          <w:szCs w:val="20"/>
+          <w:lang w:val="pt-BR"/>
+        </w:rPr>
+        <w:t xml:space="preserve"> ) Não</w:t>
+      </w:r>
+    </w:p>
+    <w:p>
+      <w:pPr>
+        <w:spacing w:line="360" w:lineRule="auto"/>
+        <w:ind w:leftChars="0" w:left="0" w:firstLineChars="0" w:firstLine="0"/>
+        <w:rPr>
+          <w:rFonts w:ascii="Montserrat" w:hAnsi="Montserrat"/>
+          <w:sz w:val="20"/>
+          <w:szCs w:val="20"/>
+          <w:lang w:val="pt-BR"/>
+        </w:rPr>
+      </w:pPr>
+      <w:r>
+        <w:rPr>
+          <w:rFonts w:ascii="Montserrat" w:hAnsi="Montserrat"/>
+          <w:b/>
+          <w:bCs/>
+          <w:sz w:val="20"/>
+          <w:szCs w:val="20"/>
+          <w:lang w:val="pt-BR"/>
+        </w:rPr>
+        <w:t>Observações sobre o estado dos equipamentos/acessórios:</w:t>
+      </w:r>
+      <w:r>
+        <w:rPr>
+          <w:rFonts w:ascii="Montserrat" w:hAnsi="Montserrat"/>
+          <w:b/>
+          <w:bCs/>
+          <w:sz w:val="20"/>
+          <w:szCs w:val="20"/>
+          <w:lang w:val="pt-BR"/>
+        </w:rPr>
+        <w:t xml:space="preserve"> </w:t>
+      </w:r>
+      <w:r>
+        <w:rPr>
+          <w:rFonts w:ascii="Montserrat" w:hAnsi="Montserrat"/>
+          <w:sz w:val="20"/>
+          <w:szCs w:val="20"/>
+          <w:lang w:val="pt-BR"/>
+        </w:rPr>
+        <w:t>________________________________________________________________________________________________________________________________________________________________________________________________________________________________________________________________________________________________________________________________________________________________________________________________________</w:t>
       </w:r>
     </w:p>
     <w:p>
@@ -931,8 +1012,6 @@
         <w:jc w:val="both"/>
         <w:rPr>
           <w:rFonts w:ascii="Montserrat" w:hAnsi="Montserrat"/>
-          <w:b/>
-          <w:bCs/>
           <w:sz w:val="20"/>
           <w:szCs w:val="20"/>
           <w:lang w:val="pt-BR"/>
@@ -946,132 +1025,19 @@
         <w:jc w:val="both"/>
         <w:rPr>
           <w:rFonts w:ascii="Montserrat" w:hAnsi="Montserrat"/>
-          <w:b/>
-          <w:bCs/>
-          <w:sz w:val="20"/>
-          <w:szCs w:val="20"/>
-          <w:lang w:val="pt-BR"/>
-        </w:rPr>
-      </w:pPr>
-      <w:r>
-        <w:rPr>
-          <w:rFonts w:ascii="Montserrat" w:hAnsi="Montserrat"/>
-          <w:b/>
-          <w:bCs/>
-          <w:sz w:val="20"/>
-          <w:szCs w:val="20"/>
-          <w:lang w:val="pt-BR"/>
-        </w:rPr>
-        <w:t>3. ASSINATURA NA RETIRADA DOS EQUIPAMENTOS</w:t>
-      </w:r>
-    </w:p>
-    <w:p>
-      <w:pPr>
-        <w:spacing w:line="360" w:lineRule="auto"/>
-        <w:ind w:left="0" w:hanging="2"/>
-        <w:rPr>
-          <w:rFonts w:ascii="Montserrat" w:hAnsi="Montserrat"/>
-          <w:sz w:val="20"/>
-          <w:szCs w:val="20"/>
-          <w:lang w:val="pt-BR"/>
-        </w:rPr>
-      </w:pPr>
-      <w:r>
-        <w:rPr>
-          <w:rFonts w:ascii="Segoe UI Emoji" w:hAnsi="Segoe UI Emoji" w:cs="Segoe UI Emoji"/>
-          <w:sz w:val="20"/>
-          <w:szCs w:val="20"/>
-          <w:lang w:val="pt-BR"/>
-        </w:rPr>
-        <w:t>📌</w:t>
-      </w:r>
-      <w:r>
-        <w:rPr>
-          <w:rFonts w:ascii="Montserrat" w:hAnsi="Montserrat"/>
-          <w:sz w:val="20"/>
-          <w:szCs w:val="20"/>
-          <w:lang w:val="pt-BR"/>
-        </w:rPr>
-        <w:t xml:space="preserve"> Assinatura do Colaborador: ____________________________________</w:t>
-      </w:r>
-    </w:p>
-    <w:p>
-      <w:pPr>
-        <w:spacing w:line="360" w:lineRule="auto"/>
-        <w:ind w:left="0" w:hanging="2"/>
-        <w:rPr>
-          <w:rFonts w:ascii="Montserrat" w:hAnsi="Montserrat"/>
-          <w:sz w:val="20"/>
-          <w:szCs w:val="20"/>
-          <w:lang w:val="pt-BR"/>
-        </w:rPr>
-      </w:pPr>
-      <w:r>
-        <w:rPr>
-          <w:rFonts w:ascii="Montserrat" w:hAnsi="Montserrat"/>
-          <w:sz w:val="20"/>
-          <w:szCs w:val="20"/>
-          <w:lang w:val="pt-BR"/>
-        </w:rPr>
-        <w:t xml:space="preserve">Data: </w:t>
-      </w:r>
-      <w:r>
-        <w:rPr>
-          <w:rFonts w:ascii="Montserrat" w:hAnsi="Montserrat"/>
-          <w:sz w:val="20"/>
-          <w:szCs w:val="20"/>
-          <w:lang w:val="pt-BR"/>
-        </w:rPr>
-        <w:t>______/_______/_________</w:t>
-      </w:r>
-    </w:p>
-    <w:p>
-      <w:pPr>
-        <w:spacing w:line="360" w:lineRule="auto"/>
-        <w:ind w:left="0" w:hanging="2"/>
-        <w:rPr>
-          <w:rFonts w:ascii="Montserrat" w:hAnsi="Montserrat"/>
-          <w:sz w:val="20"/>
-          <w:szCs w:val="20"/>
-          <w:lang w:val="pt-BR"/>
-        </w:rPr>
-      </w:pPr>
-      <w:r>
-        <w:rPr>
-          <w:rFonts w:ascii="Segoe UI Emoji" w:hAnsi="Segoe UI Emoji" w:cs="Segoe UI Emoji"/>
-          <w:sz w:val="20"/>
-          <w:szCs w:val="20"/>
-          <w:lang w:val="pt-BR"/>
-        </w:rPr>
-        <w:t>📌</w:t>
-      </w:r>
-      <w:r>
-        <w:rPr>
-          <w:rFonts w:ascii="Montserrat" w:hAnsi="Montserrat"/>
-          <w:sz w:val="20"/>
-          <w:szCs w:val="20"/>
-          <w:lang w:val="pt-BR"/>
-        </w:rPr>
-        <w:t xml:space="preserve"> Assinatura do Responsável (TI): _________________________________</w:t>
-      </w:r>
-      <w:r>
-        <w:rPr>
-          <w:rFonts w:ascii="Montserrat" w:hAnsi="Montserrat"/>
-          <w:sz w:val="20"/>
-          <w:szCs w:val="20"/>
-          <w:lang w:val="pt-BR"/>
-        </w:rPr>
-        <w:br/>
-        <w:t xml:space="preserve">Data: </w:t>
-      </w:r>
-      <w:r>
-        <w:rPr>
-          <w:rFonts w:ascii="Montserrat" w:hAnsi="Montserrat"/>
-          <w:sz w:val="20"/>
-          <w:szCs w:val="20"/>
-          <w:lang w:val="pt-BR"/>
-        </w:rPr>
-        <w:t>______/_______/_________</w:t>
+          <w:sz w:val="22"/>
+          <w:szCs w:val="22"/>
+          <w:lang w:val="pt-BR"/>
+        </w:rPr>
+      </w:pPr>
+      <w:r>
+        <w:rPr>
+          <w:rFonts w:ascii="Montserrat" w:hAnsi="Montserrat"/>
+          <w:sz w:val="22"/>
+          <w:szCs w:val="22"/>
+          <w:lang w:val="pt-BR"/>
+        </w:rPr>
+        <w:t>Data da devolução: ______ /____/_____</w:t>
       </w:r>
     </w:p>
     <w:p>
@@ -1081,8 +1047,8 @@
         <w:jc w:val="both"/>
         <w:rPr>
           <w:rFonts w:ascii="Montserrat" w:hAnsi="Montserrat"/>
-          <w:sz w:val="22"/>
-          <w:szCs w:val="22"/>
+          <w:sz w:val="20"/>
+          <w:szCs w:val="20"/>
           <w:lang w:val="pt-BR"/>
         </w:rPr>
       </w:pPr>
@@ -1102,13 +1068,46 @@
       <w:r>
         <w:rPr>
           <w:rFonts w:ascii="Montserrat" w:hAnsi="Montserrat"/>
-          <w:sz w:val="22"/>
-          <w:szCs w:val="22"/>
-          <w:lang w:val="pt-BR"/>
-        </w:rPr>
-        <w:pict w14:anchorId="41EDEBD1">
-          <v:rect id="_x0000_i1027" style="width:0;height:1.5pt" o:hralign="center" o:hrstd="t" o:hr="t" fillcolor="#a0a0a0" stroked="f"/>
-        </w:pict>
+          <w:b/>
+          <w:bCs/>
+          <w:color w:val="FF0000"/>
+          <w:sz w:val="20"/>
+          <w:szCs w:val="20"/>
+          <w:lang w:val="pt-BR"/>
+        </w:rPr>
+        <w:t>IMPORTANTE</w:t>
+      </w:r>
+      <w:r>
+        <w:rPr>
+          <w:rFonts w:ascii="Montserrat" w:hAnsi="Montserrat"/>
+          <w:b/>
+          <w:bCs/>
+          <w:color w:val="FF0000"/>
+          <w:sz w:val="20"/>
+          <w:szCs w:val="20"/>
+          <w:lang w:val="pt-BR"/>
+        </w:rPr>
+        <w:t>:</w:t>
+      </w:r>
+      <w:r>
+        <w:rPr>
+          <w:rFonts w:ascii="Montserrat" w:hAnsi="Montserrat"/>
+          <w:sz w:val="20"/>
+          <w:szCs w:val="20"/>
+          <w:lang w:val="pt-BR"/>
+        </w:rPr>
+        <w:t xml:space="preserve"> </w:t>
+      </w:r>
+      <w:r>
+        <w:rPr>
+          <w:rFonts w:ascii="Montserrat" w:hAnsi="Montserrat"/>
+          <w:b/>
+          <w:bCs/>
+          <w:sz w:val="20"/>
+          <w:szCs w:val="20"/>
+          <w:lang w:val="pt-BR"/>
+        </w:rPr>
+        <w:t>Caso algum equipamento ou acessório não seja devolvido, ou retorne com danos que extrapolem o uso normal, o colaborador poderá ser responsabilizado pelos custos de reparo ou substituição.</w:t>
       </w:r>
     </w:p>
     <w:p>
@@ -1118,8 +1117,6 @@
         <w:jc w:val="both"/>
         <w:rPr>
           <w:rFonts w:ascii="Montserrat" w:hAnsi="Montserrat"/>
-          <w:b/>
-          <w:bCs/>
           <w:sz w:val="20"/>
           <w:szCs w:val="20"/>
           <w:lang w:val="pt-BR"/>
@@ -1128,13 +1125,13 @@
       <w:r>
         <w:rPr>
           <w:rFonts w:ascii="Montserrat" w:hAnsi="Montserrat"/>
-          <w:b/>
-          <w:bCs/>
           <w:sz w:val="20"/>
           <w:szCs w:val="20"/>
           <w:lang w:val="pt-BR"/>
         </w:rPr>
-        <w:t>4. DEVOLUÇÃO DOS EQUIPAMENTOS</w:t>
+        <w:pict w14:anchorId="04162B83">
+          <v:rect id="_x0000_i1026" style="width:0;height:1.5pt" o:hralign="center" o:hrstd="t" o:hr="t" fillcolor="#a0a0a0" stroked="f"/>
+        </w:pict>
       </w:r>
     </w:p>
     <w:p>
@@ -1143,91 +1140,12 @@
         <w:ind w:leftChars="0" w:left="0" w:firstLineChars="0" w:firstLine="0"/>
         <w:jc w:val="both"/>
         <w:rPr>
-          <w:rFonts w:ascii="Montserrat" w:hAnsi="Montserrat"/>
-          <w:b/>
-          <w:bCs/>
-          <w:sz w:val="20"/>
-          <w:szCs w:val="20"/>
-          <w:lang w:val="pt-BR"/>
-        </w:rPr>
-      </w:pPr>
-      <w:r>
-        <w:rPr>
-          <w:rFonts w:ascii="Montserrat" w:hAnsi="Montserrat"/>
-          <w:b/>
-          <w:bCs/>
-          <w:sz w:val="20"/>
-          <w:szCs w:val="20"/>
-          <w:lang w:val="pt-BR"/>
-        </w:rPr>
-        <w:t>Equipamentos retornaram em bom estado? (</w:t>
-      </w:r>
-      <w:r>
-        <w:rPr>
-          <w:rFonts w:ascii="Montserrat" w:hAnsi="Montserrat"/>
-          <w:b/>
-          <w:bCs/>
-          <w:sz w:val="20"/>
-          <w:szCs w:val="20"/>
-          <w:lang w:val="pt-BR"/>
-        </w:rPr>
-        <w:t xml:space="preserve"> </w:t>
-      </w:r>
-      <w:r>
-        <w:rPr>
-          <w:rFonts w:ascii="Montserrat" w:hAnsi="Montserrat"/>
-          <w:b/>
-          <w:bCs/>
-          <w:sz w:val="20"/>
-          <w:szCs w:val="20"/>
-          <w:lang w:val="pt-BR"/>
-        </w:rPr>
-        <w:t xml:space="preserve"> ) Sim</w:t>
-      </w:r>
-      <w:r>
-        <w:rPr>
-          <w:rFonts w:ascii="Montserrat" w:hAnsi="Montserrat"/>
-          <w:b/>
-          <w:bCs/>
-          <w:sz w:val="20"/>
-          <w:szCs w:val="20"/>
-          <w:lang w:val="pt-BR"/>
-        </w:rPr>
-        <w:t> </w:t>
-      </w:r>
-      <w:r>
-        <w:rPr>
-          <w:rFonts w:ascii="Montserrat" w:hAnsi="Montserrat"/>
-          <w:b/>
-          <w:bCs/>
-          <w:sz w:val="20"/>
-          <w:szCs w:val="20"/>
-          <w:lang w:val="pt-BR"/>
-        </w:rPr>
-        <w:t>(</w:t>
-      </w:r>
-      <w:r>
-        <w:rPr>
-          <w:rFonts w:ascii="Montserrat" w:hAnsi="Montserrat"/>
-          <w:b/>
-          <w:bCs/>
-          <w:sz w:val="20"/>
-          <w:szCs w:val="20"/>
-          <w:lang w:val="pt-BR"/>
-        </w:rPr>
-        <w:t xml:space="preserve"> </w:t>
-      </w:r>
-      <w:r>
-        <w:rPr>
-          <w:rFonts w:ascii="Montserrat" w:hAnsi="Montserrat"/>
-          <w:b/>
-          <w:bCs/>
-          <w:sz w:val="20"/>
-          <w:szCs w:val="20"/>
-          <w:lang w:val="pt-BR"/>
-        </w:rPr>
-        <w:t xml:space="preserve"> ) Não</w:t>
-      </w:r>
+          <w:rFonts w:ascii="Segoe UI Emoji" w:hAnsi="Segoe UI Emoji" w:cs="Segoe UI Emoji"/>
+          <w:sz w:val="22"/>
+          <w:szCs w:val="22"/>
+          <w:lang w:val="pt-BR"/>
+        </w:rPr>
+      </w:pPr>
     </w:p>
     <w:p>
       <w:pPr>
@@ -1235,133 +1153,42 @@
         <w:ind w:leftChars="0" w:left="0" w:firstLineChars="0" w:firstLine="0"/>
         <w:jc w:val="both"/>
         <w:rPr>
-          <w:rFonts w:ascii="Montserrat" w:hAnsi="Montserrat"/>
-          <w:b/>
-          <w:bCs/>
-          <w:sz w:val="20"/>
-          <w:szCs w:val="20"/>
-          <w:lang w:val="pt-BR"/>
-        </w:rPr>
-      </w:pPr>
-      <w:r>
-        <w:rPr>
-          <w:rFonts w:ascii="Montserrat" w:hAnsi="Montserrat"/>
-          <w:b/>
-          <w:bCs/>
-          <w:sz w:val="20"/>
-          <w:szCs w:val="20"/>
-          <w:lang w:val="pt-BR"/>
-        </w:rPr>
-        <w:t>Todos os acessórios foram devolvidos? (</w:t>
-      </w:r>
-      <w:r>
-        <w:rPr>
-          <w:rFonts w:ascii="Montserrat" w:hAnsi="Montserrat"/>
-          <w:b/>
-          <w:bCs/>
-          <w:sz w:val="20"/>
-          <w:szCs w:val="20"/>
-          <w:lang w:val="pt-BR"/>
-        </w:rPr>
-        <w:t xml:space="preserve"> </w:t>
-      </w:r>
-      <w:r>
-        <w:rPr>
-          <w:rFonts w:ascii="Montserrat" w:hAnsi="Montserrat"/>
-          <w:b/>
-          <w:bCs/>
-          <w:sz w:val="20"/>
-          <w:szCs w:val="20"/>
-          <w:lang w:val="pt-BR"/>
-        </w:rPr>
-        <w:t xml:space="preserve"> ) Sim</w:t>
-      </w:r>
-      <w:r>
-        <w:rPr>
-          <w:rFonts w:ascii="Montserrat" w:hAnsi="Montserrat"/>
-          <w:b/>
-          <w:bCs/>
-          <w:sz w:val="20"/>
-          <w:szCs w:val="20"/>
-          <w:lang w:val="pt-BR"/>
-        </w:rPr>
-        <w:t> </w:t>
-      </w:r>
-      <w:r>
-        <w:rPr>
-          <w:rFonts w:ascii="Montserrat" w:hAnsi="Montserrat"/>
-          <w:b/>
-          <w:bCs/>
-          <w:sz w:val="20"/>
-          <w:szCs w:val="20"/>
-          <w:lang w:val="pt-BR"/>
-        </w:rPr>
-        <w:t>(</w:t>
-      </w:r>
-      <w:r>
-        <w:rPr>
-          <w:rFonts w:ascii="Montserrat" w:hAnsi="Montserrat"/>
-          <w:b/>
-          <w:bCs/>
-          <w:sz w:val="20"/>
-          <w:szCs w:val="20"/>
-          <w:lang w:val="pt-BR"/>
-        </w:rPr>
-        <w:t xml:space="preserve"> </w:t>
-      </w:r>
-      <w:r>
-        <w:rPr>
-          <w:rFonts w:ascii="Montserrat" w:hAnsi="Montserrat"/>
-          <w:b/>
-          <w:bCs/>
-          <w:sz w:val="20"/>
-          <w:szCs w:val="20"/>
-          <w:lang w:val="pt-BR"/>
-        </w:rPr>
-        <w:t xml:space="preserve"> ) Não</w:t>
-      </w:r>
+          <w:rFonts w:ascii="Segoe UI Emoji" w:hAnsi="Segoe UI Emoji" w:cs="Segoe UI Emoji"/>
+          <w:sz w:val="22"/>
+          <w:szCs w:val="22"/>
+          <w:lang w:val="pt-BR"/>
+        </w:rPr>
+      </w:pPr>
     </w:p>
     <w:p>
       <w:pPr>
         <w:spacing w:line="360" w:lineRule="auto"/>
         <w:ind w:leftChars="0" w:left="0" w:firstLineChars="0" w:firstLine="0"/>
-        <w:rPr>
-          <w:rFonts w:ascii="Montserrat" w:hAnsi="Montserrat"/>
-          <w:sz w:val="20"/>
-          <w:szCs w:val="20"/>
-          <w:lang w:val="pt-BR"/>
-        </w:rPr>
-      </w:pPr>
-      <w:r>
-        <w:rPr>
-          <w:rFonts w:ascii="Montserrat" w:hAnsi="Montserrat"/>
-          <w:b/>
-          <w:bCs/>
-          <w:sz w:val="20"/>
-          <w:szCs w:val="20"/>
-          <w:lang w:val="pt-BR"/>
-        </w:rPr>
-        <w:t>Observações sobre o estado dos equipamentos/acessórios:</w:t>
-      </w:r>
-      <w:r>
-        <w:rPr>
-          <w:rFonts w:ascii="Montserrat" w:hAnsi="Montserrat"/>
-          <w:b/>
-          <w:bCs/>
-          <w:sz w:val="20"/>
-          <w:szCs w:val="20"/>
-          <w:lang w:val="pt-BR"/>
-        </w:rPr>
-        <w:t xml:space="preserve"> </w:t>
-      </w:r>
-      <w:r>
-        <w:rPr>
-          <w:rFonts w:ascii="Montserrat" w:hAnsi="Montserrat"/>
-          <w:sz w:val="20"/>
-          <w:szCs w:val="20"/>
-          <w:lang w:val="pt-BR"/>
-        </w:rPr>
-        <w:t>________________________________________________________________________________________________________________________________________________________________________________________________________________________________________________________________________________________________________________________________________________________________________________________________________</w:t>
+        <w:jc w:val="both"/>
+        <w:rPr>
+          <w:rFonts w:ascii="Montserrat" w:hAnsi="Montserrat" w:cs="Segoe UI Emoji"/>
+          <w:sz w:val="22"/>
+          <w:szCs w:val="22"/>
+          <w:lang w:val="pt-BR"/>
+        </w:rPr>
+      </w:pPr>
+      <w:r>
+        <w:rPr>
+          <w:rFonts w:ascii="Segoe UI Emoji" w:hAnsi="Segoe UI Emoji" w:cs="Segoe UI Emoji"/>
+          <w:sz w:val="22"/>
+          <w:szCs w:val="22"/>
+          <w:lang w:val="pt-BR"/>
+        </w:rPr>
+        <w:t>📌</w:t>
+      </w:r>
+      <w:r>
+        <w:rPr>
+          <w:rFonts w:ascii="Montserrat" w:hAnsi="Montserrat" w:cs="Segoe UI Emoji"/>
+          <w:sz w:val="22"/>
+          <w:szCs w:val="22"/>
+          <w:lang w:val="pt-BR"/>
+        </w:rPr>
+        <w:t xml:space="preserve"> Assinatura do Colaborador: ____________________________________</w:t>
       </w:r>
     </w:p>
     <w:p>
@@ -1370,20 +1197,20 @@
         <w:ind w:left="0" w:hanging="2"/>
         <w:jc w:val="both"/>
         <w:rPr>
-          <w:rFonts w:ascii="Montserrat" w:hAnsi="Montserrat"/>
-          <w:sz w:val="20"/>
-          <w:szCs w:val="20"/>
-          <w:lang w:val="pt-BR"/>
-        </w:rPr>
-      </w:pPr>
-      <w:r>
-        <w:rPr>
-          <w:rFonts w:ascii="Montserrat" w:hAnsi="Montserrat"/>
-          <w:sz w:val="20"/>
-          <w:szCs w:val="20"/>
-          <w:lang w:val="pt-BR"/>
-        </w:rPr>
-        <w:t>Data da devolução: ______ /____/_____</w:t>
+          <w:rFonts w:ascii="Montserrat" w:hAnsi="Montserrat" w:cs="Segoe UI Emoji"/>
+          <w:sz w:val="22"/>
+          <w:szCs w:val="22"/>
+          <w:lang w:val="pt-BR"/>
+        </w:rPr>
+      </w:pPr>
+      <w:r>
+        <w:rPr>
+          <w:rFonts w:ascii="Montserrat" w:hAnsi="Montserrat" w:cs="Segoe UI Emoji"/>
+          <w:sz w:val="22"/>
+          <w:szCs w:val="22"/>
+          <w:lang w:val="pt-BR"/>
+        </w:rPr>
+        <w:t>Data: ______/_______/_________</w:t>
       </w:r>
     </w:p>
     <w:p>
@@ -1392,12 +1219,30 @@
         <w:ind w:left="0" w:hanging="2"/>
         <w:jc w:val="both"/>
         <w:rPr>
-          <w:rFonts w:ascii="Montserrat" w:hAnsi="Montserrat"/>
-          <w:sz w:val="20"/>
-          <w:szCs w:val="20"/>
-          <w:lang w:val="pt-BR"/>
-        </w:rPr>
-      </w:pPr>
+          <w:rFonts w:ascii="Montserrat" w:hAnsi="Montserrat" w:cs="Segoe UI Emoji"/>
+          <w:sz w:val="22"/>
+          <w:szCs w:val="22"/>
+          <w:lang w:val="pt-BR"/>
+        </w:rPr>
+      </w:pPr>
+      <w:r>
+        <w:rPr>
+          <w:rFonts w:ascii="Segoe UI Emoji" w:hAnsi="Segoe UI Emoji" w:cs="Segoe UI Emoji"/>
+          <w:sz w:val="22"/>
+          <w:szCs w:val="22"/>
+          <w:lang w:val="pt-BR"/>
+        </w:rPr>
+        <w:t>📌</w:t>
+      </w:r>
+      <w:r>
+        <w:rPr>
+          <w:rFonts w:ascii="Montserrat" w:hAnsi="Montserrat" w:cs="Segoe UI Emoji"/>
+          <w:sz w:val="22"/>
+          <w:szCs w:val="22"/>
+          <w:lang w:val="pt-BR"/>
+        </w:rPr>
+        <w:t xml:space="preserve"> Assinatura do Responsável (TI): _________________________________</w:t>
+      </w:r>
     </w:p>
     <w:p>
       <w:pPr>
@@ -1406,54 +1251,243 @@
         <w:jc w:val="both"/>
         <w:rPr>
           <w:rFonts w:ascii="Montserrat" w:hAnsi="Montserrat"/>
-          <w:sz w:val="20"/>
-          <w:szCs w:val="20"/>
-          <w:lang w:val="pt-BR"/>
-        </w:rPr>
-      </w:pPr>
-      <w:r>
-        <w:rPr>
-          <w:rFonts w:ascii="Montserrat" w:hAnsi="Montserrat"/>
-          <w:b/>
-          <w:bCs/>
-          <w:color w:val="FF0000"/>
-          <w:sz w:val="20"/>
-          <w:szCs w:val="20"/>
-          <w:lang w:val="pt-BR"/>
-        </w:rPr>
-        <w:t>IMPORTANTE</w:t>
-      </w:r>
-      <w:r>
-        <w:rPr>
-          <w:rFonts w:ascii="Montserrat" w:hAnsi="Montserrat"/>
-          <w:b/>
-          <w:bCs/>
-          <w:color w:val="FF0000"/>
-          <w:sz w:val="20"/>
-          <w:szCs w:val="20"/>
-          <w:lang w:val="pt-BR"/>
-        </w:rPr>
-        <w:t>:</w:t>
-      </w:r>
-      <w:r>
-        <w:rPr>
-          <w:rFonts w:ascii="Montserrat" w:hAnsi="Montserrat"/>
-          <w:sz w:val="20"/>
-          <w:szCs w:val="20"/>
-          <w:lang w:val="pt-BR"/>
-        </w:rPr>
-        <w:t xml:space="preserve"> </w:t>
-      </w:r>
-      <w:r>
-        <w:rPr>
-          <w:rFonts w:ascii="Montserrat" w:hAnsi="Montserrat"/>
-          <w:b/>
-          <w:bCs/>
-          <w:sz w:val="20"/>
-          <w:szCs w:val="20"/>
-          <w:lang w:val="pt-BR"/>
-        </w:rPr>
-        <w:t>Caso algum equipamento ou acessório não seja devolvido, ou retorne com danos que extrapolem o uso normal, o colaborador poderá ser responsabilizado pelos custos de reparo ou substituição.</w:t>
+          <w:sz w:val="22"/>
+          <w:szCs w:val="22"/>
+          <w:lang w:val="pt-BR"/>
+        </w:rPr>
+      </w:pPr>
+      <w:r>
+        <w:rPr>
+          <w:rFonts w:ascii="Montserrat" w:hAnsi="Montserrat" w:cs="Segoe UI Emoji"/>
+          <w:sz w:val="22"/>
+          <w:szCs w:val="22"/>
+          <w:lang w:val="pt-BR"/>
+        </w:rPr>
+        <w:t>Data: ______/_______/_________</w:t>
+      </w:r>
+    </w:p>
+    <w:p>
+      <w:pPr>
+        <w:suppressAutoHyphens w:val="0"/>
+        <w:spacing w:line="240" w:lineRule="auto"/>
+        <w:ind w:leftChars="0" w:left="0" w:firstLineChars="0" w:firstLine="0"/>
+        <w:textDirection w:val="lrTb"/>
+        <w:textAlignment w:val="auto"/>
+        <w:outlineLvl w:val="9"/>
+        <w:rPr>
+          <w:rFonts w:ascii="Montserrat" w:hAnsi="Montserrat"/>
+          <w:b/>
+          <w:bCs/>
+          <w:sz w:val="22"/>
+          <w:szCs w:val="22"/>
+          <w:u w:val="single"/>
+          <w:lang w:val="pt-BR"/>
+        </w:rPr>
+      </w:pPr>
+    </w:p>
+    <w:p>
+      <w:pPr>
+        <w:spacing w:line="360" w:lineRule="auto"/>
+        <w:ind w:leftChars="0" w:left="0" w:firstLineChars="0" w:firstLine="0"/>
+        <w:jc w:val="center"/>
+        <w:rPr>
+          <w:rFonts w:ascii="Montserrat" w:hAnsi="Montserrat"/>
+          <w:b/>
+          <w:bCs/>
+          <w:sz w:val="22"/>
+          <w:szCs w:val="22"/>
+          <w:u w:val="single"/>
+          <w:lang w:val="pt-BR"/>
+        </w:rPr>
+      </w:pPr>
+    </w:p>
+    <w:p>
+      <w:pPr>
+        <w:spacing w:line="360" w:lineRule="auto"/>
+        <w:ind w:leftChars="0" w:left="0" w:firstLineChars="0" w:firstLine="0"/>
+        <w:jc w:val="center"/>
+        <w:rPr>
+          <w:rFonts w:ascii="Montserrat" w:hAnsi="Montserrat"/>
+          <w:b/>
+          <w:bCs/>
+          <w:sz w:val="22"/>
+          <w:szCs w:val="22"/>
+          <w:u w:val="single"/>
+          <w:lang w:val="pt-BR"/>
+        </w:rPr>
+      </w:pPr>
+    </w:p>
+    <w:p>
+      <w:pPr>
+        <w:spacing w:line="360" w:lineRule="auto"/>
+        <w:ind w:leftChars="0" w:left="0" w:firstLineChars="0" w:firstLine="0"/>
+        <w:jc w:val="center"/>
+        <w:rPr>
+          <w:rFonts w:ascii="Montserrat" w:hAnsi="Montserrat"/>
+          <w:b/>
+          <w:bCs/>
+          <w:sz w:val="22"/>
+          <w:szCs w:val="22"/>
+          <w:u w:val="single"/>
+          <w:lang w:val="pt-BR"/>
+        </w:rPr>
+      </w:pPr>
+    </w:p>
+    <w:p>
+      <w:pPr>
+        <w:spacing w:line="360" w:lineRule="auto"/>
+        <w:ind w:leftChars="0" w:left="0" w:firstLineChars="0" w:firstLine="0"/>
+        <w:jc w:val="center"/>
+        <w:rPr>
+          <w:rFonts w:ascii="Montserrat" w:hAnsi="Montserrat"/>
+          <w:b/>
+          <w:bCs/>
+          <w:sz w:val="22"/>
+          <w:szCs w:val="22"/>
+          <w:u w:val="single"/>
+          <w:lang w:val="pt-BR"/>
+        </w:rPr>
+      </w:pPr>
+    </w:p>
+    <w:p>
+      <w:pPr>
+        <w:spacing w:line="360" w:lineRule="auto"/>
+        <w:ind w:leftChars="0" w:left="0" w:firstLineChars="0" w:firstLine="0"/>
+        <w:jc w:val="center"/>
+        <w:rPr>
+          <w:rFonts w:ascii="Montserrat" w:hAnsi="Montserrat"/>
+          <w:b/>
+          <w:bCs/>
+          <w:sz w:val="22"/>
+          <w:szCs w:val="22"/>
+          <w:u w:val="single"/>
+          <w:lang w:val="pt-BR"/>
+        </w:rPr>
+      </w:pPr>
+    </w:p>
+    <w:p>
+      <w:pPr>
+        <w:spacing w:line="360" w:lineRule="auto"/>
+        <w:ind w:leftChars="0" w:left="0" w:firstLineChars="0" w:firstLine="0"/>
+        <w:jc w:val="center"/>
+        <w:rPr>
+          <w:rFonts w:ascii="Montserrat" w:hAnsi="Montserrat"/>
+          <w:b/>
+          <w:bCs/>
+          <w:sz w:val="22"/>
+          <w:szCs w:val="22"/>
+          <w:u w:val="single"/>
+          <w:lang w:val="pt-BR"/>
+        </w:rPr>
+      </w:pPr>
+    </w:p>
+    <w:p>
+      <w:pPr>
+        <w:spacing w:line="360" w:lineRule="auto"/>
+        <w:ind w:leftChars="0" w:left="0" w:firstLineChars="0" w:firstLine="0"/>
+        <w:jc w:val="center"/>
+        <w:rPr>
+          <w:rFonts w:ascii="Montserrat" w:hAnsi="Montserrat"/>
+          <w:b/>
+          <w:bCs/>
+          <w:sz w:val="22"/>
+          <w:szCs w:val="22"/>
+          <w:u w:val="single"/>
+          <w:lang w:val="pt-BR"/>
+        </w:rPr>
+      </w:pPr>
+    </w:p>
+    <w:p>
+      <w:pPr>
+        <w:spacing w:line="360" w:lineRule="auto"/>
+        <w:ind w:leftChars="0" w:left="0" w:firstLineChars="0" w:firstLine="0"/>
+        <w:jc w:val="center"/>
+        <w:rPr>
+          <w:rFonts w:ascii="Montserrat" w:hAnsi="Montserrat"/>
+          <w:b/>
+          <w:bCs/>
+          <w:sz w:val="22"/>
+          <w:szCs w:val="22"/>
+          <w:u w:val="single"/>
+          <w:lang w:val="pt-BR"/>
+        </w:rPr>
+      </w:pPr>
+    </w:p>
+    <w:p>
+      <w:pPr>
+        <w:spacing w:line="360" w:lineRule="auto"/>
+        <w:ind w:leftChars="0" w:left="0" w:firstLineChars="0" w:firstLine="0"/>
+        <w:jc w:val="center"/>
+        <w:rPr>
+          <w:rFonts w:ascii="Montserrat" w:hAnsi="Montserrat"/>
+          <w:b/>
+          <w:bCs/>
+          <w:sz w:val="22"/>
+          <w:szCs w:val="22"/>
+          <w:u w:val="single"/>
+          <w:lang w:val="pt-BR"/>
+        </w:rPr>
+      </w:pPr>
+    </w:p>
+    <w:p>
+      <w:pPr>
+        <w:spacing w:line="360" w:lineRule="auto"/>
+        <w:ind w:leftChars="0" w:left="0" w:firstLineChars="0" w:firstLine="0"/>
+        <w:jc w:val="center"/>
+        <w:rPr>
+          <w:rFonts w:ascii="Montserrat" w:hAnsi="Montserrat"/>
+          <w:b/>
+          <w:bCs/>
+          <w:sz w:val="22"/>
+          <w:szCs w:val="22"/>
+          <w:u w:val="single"/>
+          <w:lang w:val="pt-BR"/>
+        </w:rPr>
+      </w:pPr>
+    </w:p>
+    <w:p>
+      <w:pPr>
+        <w:spacing w:line="360" w:lineRule="auto"/>
+        <w:ind w:leftChars="0" w:left="0" w:firstLineChars="0" w:firstLine="0"/>
+        <w:jc w:val="center"/>
+        <w:rPr>
+          <w:rFonts w:ascii="Montserrat" w:hAnsi="Montserrat"/>
+          <w:b/>
+          <w:bCs/>
+          <w:sz w:val="22"/>
+          <w:szCs w:val="22"/>
+          <w:u w:val="single"/>
+          <w:lang w:val="pt-BR"/>
+        </w:rPr>
+      </w:pPr>
+    </w:p>
+    <w:p>
+      <w:pPr>
+        <w:spacing w:line="360" w:lineRule="auto"/>
+        <w:ind w:leftChars="0" w:left="0" w:firstLineChars="0" w:firstLine="0"/>
+        <w:jc w:val="center"/>
+        <w:rPr>
+          <w:rFonts w:ascii="Montserrat" w:hAnsi="Montserrat"/>
+          <w:b/>
+          <w:bCs/>
+          <w:sz w:val="22"/>
+          <w:szCs w:val="22"/>
+          <w:u w:val="single"/>
+          <w:lang w:val="pt-BR"/>
+        </w:rPr>
+      </w:pPr>
+      <w:r>
+        <w:rPr>
+          <w:rFonts w:ascii="Montserrat" w:hAnsi="Montserrat"/>
+          <w:b/>
+          <w:bCs/>
+          <w:sz w:val="22"/>
+          <w:szCs w:val="22"/>
+          <w:u w:val="single"/>
+          <w:lang w:val="pt-BR"/>
+        </w:rPr>
+        <w:lastRenderedPageBreak/>
+        <w:t>TERMO DE RESPONSABILIDADE PARA USO DE EQUIPAMENTOS DE TRABALHO</w:t>
       </w:r>
     </w:p>
     <w:p>
@@ -1463,22 +1497,11 @@
         <w:jc w:val="both"/>
         <w:rPr>
           <w:rFonts w:ascii="Montserrat" w:hAnsi="Montserrat"/>
-          <w:sz w:val="20"/>
-          <w:szCs w:val="20"/>
-          <w:lang w:val="pt-BR"/>
-        </w:rPr>
-      </w:pPr>
-      <w:r>
-        <w:rPr>
-          <w:rFonts w:ascii="Montserrat" w:hAnsi="Montserrat"/>
-          <w:sz w:val="20"/>
-          <w:szCs w:val="20"/>
-          <w:lang w:val="pt-BR"/>
-        </w:rPr>
-        <w:pict w14:anchorId="04162B83">
-          <v:rect id="_x0000_i1028" style="width:0;height:1.5pt" o:hralign="center" o:hrstd="t" o:hr="t" fillcolor="#a0a0a0" stroked="f"/>
-        </w:pict>
-      </w:r>
+          <w:sz w:val="22"/>
+          <w:szCs w:val="22"/>
+          <w:lang w:val="pt-BR"/>
+        </w:rPr>
+      </w:pPr>
     </w:p>
     <w:p>
       <w:pPr>
@@ -1487,23 +1510,77 @@
         <w:jc w:val="both"/>
         <w:rPr>
           <w:rFonts w:ascii="Montserrat" w:hAnsi="Montserrat"/>
-          <w:b/>
-          <w:bCs/>
-          <w:sz w:val="20"/>
-          <w:szCs w:val="20"/>
-          <w:lang w:val="pt-BR"/>
-        </w:rPr>
-      </w:pPr>
-      <w:r>
-        <w:rPr>
-          <w:rFonts w:ascii="Montserrat" w:hAnsi="Montserrat"/>
-          <w:b/>
-          <w:bCs/>
-          <w:sz w:val="20"/>
-          <w:szCs w:val="20"/>
-          <w:lang w:val="pt-BR"/>
-        </w:rPr>
-        <w:t>5. ASSINATURA NA DEVOLUÇÃO DOS EQUIPAMENTOS</w:t>
+          <w:sz w:val="22"/>
+          <w:szCs w:val="22"/>
+          <w:lang w:val="pt-BR"/>
+        </w:rPr>
+      </w:pPr>
+      <w:r>
+        <w:rPr>
+          <w:rFonts w:ascii="Montserrat" w:hAnsi="Montserrat"/>
+          <w:sz w:val="22"/>
+          <w:szCs w:val="22"/>
+          <w:lang w:val="pt-BR"/>
+        </w:rPr>
+        <w:t xml:space="preserve">Eu, [NAME], portador(a) da matrícula [EMPLOYEE_NUMBER], declaro que recebi da empresa </w:t>
+      </w:r>
+      <w:r>
+        <w:rPr>
+          <w:rFonts w:ascii="Montserrat" w:hAnsi="Montserrat"/>
+          <w:b/>
+          <w:bCs/>
+          <w:sz w:val="22"/>
+          <w:szCs w:val="22"/>
+          <w:lang w:val="pt-BR"/>
+        </w:rPr>
+        <w:t>CLADTEK DO BRASIL INDÚSTRIA E COMÉRCIO DE TUBOS E REVESTIMENTOS LTDA, CNPJ: 13.747.117/0001-85</w:t>
+      </w:r>
+      <w:r>
+        <w:rPr>
+          <w:rFonts w:ascii="Montserrat" w:hAnsi="Montserrat"/>
+          <w:sz w:val="22"/>
+          <w:szCs w:val="22"/>
+          <w:lang w:val="pt-BR"/>
+        </w:rPr>
+        <w:t xml:space="preserve">, inscrita no CNPJ sob o nº </w:t>
+      </w:r>
+      <w:r>
+        <w:rPr>
+          <w:rFonts w:ascii="Montserrat" w:hAnsi="Montserrat"/>
+          <w:b/>
+          <w:bCs/>
+          <w:sz w:val="22"/>
+          <w:szCs w:val="22"/>
+          <w:lang w:val="pt-BR"/>
+        </w:rPr>
+        <w:t>13.747.117/0001-85</w:t>
+      </w:r>
+      <w:r>
+        <w:rPr>
+          <w:rFonts w:ascii="Montserrat" w:hAnsi="Montserrat"/>
+          <w:sz w:val="22"/>
+          <w:szCs w:val="22"/>
+          <w:lang w:val="pt-BR"/>
+        </w:rPr>
+        <w:t>, os equipamentos listados abaixo, destinados ao uso exclusivo no desempenho das minhas atividades profissionais, conforme minha função atual na empresa.</w:t>
+      </w:r>
+      <w:r>
+        <w:rPr>
+          <w:rFonts w:ascii="Montserrat" w:hAnsi="Montserrat"/>
+          <w:sz w:val="22"/>
+          <w:szCs w:val="22"/>
+          <w:lang w:val="pt-BR"/>
+        </w:rPr>
+        <w:t xml:space="preserve"> </w:t>
+      </w:r>
+      <w:r>
+        <w:rPr>
+          <w:rFonts w:ascii="Montserrat" w:hAnsi="Montserrat"/>
+          <w:sz w:val="22"/>
+          <w:szCs w:val="22"/>
+          <w:lang w:val="pt-BR"/>
+        </w:rPr>
+        <w:t>Comprometo-me a utilizar os referidos itens unicamente para fins profissionais, conforme as políticas internas da empresa, não sendo permitido seu uso para fins pessoais, nem sua transferência a terceiros.</w:t>
       </w:r>
     </w:p>
     <w:p>
@@ -1515,11 +1592,376 @@
           <w:rFonts w:ascii="Montserrat" w:hAnsi="Montserrat"/>
           <w:b/>
           <w:bCs/>
-          <w:sz w:val="20"/>
-          <w:szCs w:val="20"/>
-          <w:lang w:val="pt-BR"/>
-        </w:rPr>
-      </w:pPr>
+          <w:sz w:val="22"/>
+          <w:szCs w:val="22"/>
+          <w:lang w:val="pt-BR"/>
+        </w:rPr>
+      </w:pPr>
+      <w:r>
+        <w:rPr>
+          <w:rFonts w:ascii="Montserrat" w:hAnsi="Montserrat"/>
+          <w:b/>
+          <w:bCs/>
+          <w:sz w:val="22"/>
+          <w:szCs w:val="22"/>
+          <w:lang w:val="pt-BR"/>
+        </w:rPr>
+        <w:t>Lista dos Equipamentos recebidos:</w:t>
+      </w:r>
+    </w:p>
+    <w:p>
+      <w:pPr>
+        <w:spacing w:line="360" w:lineRule="auto"/>
+        <w:ind w:leftChars="0" w:left="0" w:firstLineChars="0" w:firstLine="0"/>
+        <w:jc w:val="both"/>
+        <w:rPr>
+          <w:rFonts w:ascii="Montserrat" w:hAnsi="Montserrat"/>
+          <w:b/>
+          <w:bCs/>
+          <w:sz w:val="22"/>
+          <w:szCs w:val="22"/>
+          <w:lang w:val="pt-BR"/>
+        </w:rPr>
+      </w:pPr>
+      <w:r>
+        <w:rPr>
+          <w:rFonts w:ascii="Montserrat" w:hAnsi="Montserrat"/>
+          <w:b/>
+          <w:bCs/>
+          <w:sz w:val="22"/>
+          <w:szCs w:val="22"/>
+          <w:lang w:val="pt-BR"/>
+        </w:rPr>
+        <w:t>(</w:t>
+      </w:r>
+      <w:r>
+        <w:rPr>
+          <w:rFonts w:ascii="Montserrat" w:hAnsi="Montserrat"/>
+          <w:b/>
+          <w:bCs/>
+          <w:sz w:val="22"/>
+          <w:szCs w:val="22"/>
+          <w:lang w:val="pt-BR"/>
+        </w:rPr>
+        <w:t xml:space="preserve"> [HASLAPTOP] </w:t>
+      </w:r>
+      <w:r>
+        <w:rPr>
+          <w:rFonts w:ascii="Montserrat" w:hAnsi="Montserrat"/>
+          <w:b/>
+          <w:bCs/>
+          <w:sz w:val="22"/>
+          <w:szCs w:val="22"/>
+          <w:lang w:val="pt-BR"/>
+        </w:rPr>
+        <w:t>) Notebook:</w:t>
+      </w:r>
+      <w:r>
+        <w:rPr>
+          <w:rFonts w:ascii="Montserrat" w:hAnsi="Montserrat"/>
+          <w:b/>
+          <w:bCs/>
+          <w:sz w:val="22"/>
+          <w:szCs w:val="22"/>
+          <w:lang w:val="pt-BR"/>
+        </w:rPr>
+        <w:t xml:space="preserve"> [LAPTOPMODEL]</w:t>
+      </w:r>
+    </w:p>
+    <w:p>
+      <w:pPr>
+        <w:spacing w:line="360" w:lineRule="auto"/>
+        <w:ind w:leftChars="0" w:left="0" w:firstLineChars="0" w:firstLine="0"/>
+        <w:jc w:val="both"/>
+        <w:rPr>
+          <w:rFonts w:ascii="Montserrat" w:hAnsi="Montserrat"/>
+          <w:b/>
+          <w:bCs/>
+          <w:sz w:val="22"/>
+          <w:szCs w:val="22"/>
+          <w:lang w:val="pt-BR"/>
+        </w:rPr>
+      </w:pPr>
+      <w:r>
+        <w:rPr>
+          <w:rFonts w:ascii="Montserrat" w:hAnsi="Montserrat"/>
+          <w:b/>
+          <w:bCs/>
+          <w:sz w:val="22"/>
+          <w:szCs w:val="22"/>
+          <w:lang w:val="pt-BR"/>
+        </w:rPr>
+        <w:t>(</w:t>
+      </w:r>
+      <w:r>
+        <w:rPr>
+          <w:rFonts w:ascii="Montserrat" w:hAnsi="Montserrat"/>
+          <w:b/>
+          <w:bCs/>
+          <w:sz w:val="22"/>
+          <w:szCs w:val="22"/>
+          <w:lang w:val="pt-BR"/>
+        </w:rPr>
+        <w:t xml:space="preserve"> [HASCHARGER]</w:t>
+      </w:r>
+      <w:r>
+        <w:rPr>
+          <w:rFonts w:ascii="Montserrat" w:hAnsi="Montserrat"/>
+          <w:b/>
+          <w:bCs/>
+          <w:sz w:val="22"/>
+          <w:szCs w:val="22"/>
+          <w:lang w:val="pt-BR"/>
+        </w:rPr>
+        <w:t xml:space="preserve">  )Carregador:</w:t>
+      </w:r>
+      <w:r>
+        <w:rPr>
+          <w:rFonts w:ascii="Montserrat" w:hAnsi="Montserrat"/>
+          <w:b/>
+          <w:bCs/>
+          <w:sz w:val="22"/>
+          <w:szCs w:val="22"/>
+          <w:lang w:val="pt-BR"/>
+        </w:rPr>
+        <w:t xml:space="preserve"> [CHARGERMODEL]</w:t>
+      </w:r>
+    </w:p>
+    <w:p>
+      <w:pPr>
+        <w:spacing w:line="360" w:lineRule="auto"/>
+        <w:ind w:leftChars="0" w:left="0" w:firstLineChars="0" w:firstLine="0"/>
+        <w:jc w:val="both"/>
+        <w:rPr>
+          <w:rFonts w:ascii="Montserrat" w:hAnsi="Montserrat"/>
+          <w:b/>
+          <w:bCs/>
+          <w:sz w:val="22"/>
+          <w:szCs w:val="22"/>
+          <w:lang w:val="pt-BR"/>
+        </w:rPr>
+      </w:pPr>
+      <w:r>
+        <w:rPr>
+          <w:rFonts w:ascii="Montserrat" w:hAnsi="Montserrat"/>
+          <w:b/>
+          <w:bCs/>
+          <w:sz w:val="22"/>
+          <w:szCs w:val="22"/>
+          <w:lang w:val="pt-BR"/>
+        </w:rPr>
+        <w:t>(</w:t>
+      </w:r>
+      <w:r>
+        <w:rPr>
+          <w:rFonts w:ascii="Montserrat" w:hAnsi="Montserrat"/>
+          <w:b/>
+          <w:bCs/>
+          <w:sz w:val="22"/>
+          <w:szCs w:val="22"/>
+          <w:lang w:val="pt-BR"/>
+        </w:rPr>
+        <w:t xml:space="preserve"> [HASMONITOR] </w:t>
+      </w:r>
+      <w:r>
+        <w:rPr>
+          <w:rFonts w:ascii="Montserrat" w:hAnsi="Montserrat"/>
+          <w:b/>
+          <w:bCs/>
+          <w:sz w:val="22"/>
+          <w:szCs w:val="22"/>
+          <w:lang w:val="pt-BR"/>
+        </w:rPr>
+        <w:t>) Monitor:</w:t>
+      </w:r>
+      <w:r>
+        <w:rPr>
+          <w:rFonts w:ascii="Montserrat" w:hAnsi="Montserrat"/>
+          <w:b/>
+          <w:bCs/>
+          <w:sz w:val="22"/>
+          <w:szCs w:val="22"/>
+          <w:lang w:val="pt-BR"/>
+        </w:rPr>
+        <w:t xml:space="preserve"> [MONITORMODEL]</w:t>
+      </w:r>
+    </w:p>
+    <w:p>
+      <w:pPr>
+        <w:spacing w:line="360" w:lineRule="auto"/>
+        <w:ind w:leftChars="0" w:left="0" w:firstLineChars="0" w:firstLine="0"/>
+        <w:jc w:val="both"/>
+        <w:rPr>
+          <w:rFonts w:ascii="Montserrat" w:hAnsi="Montserrat"/>
+          <w:b/>
+          <w:bCs/>
+          <w:sz w:val="22"/>
+          <w:szCs w:val="22"/>
+          <w:lang w:val="pt-BR"/>
+        </w:rPr>
+      </w:pPr>
+      <w:r>
+        <w:rPr>
+          <w:rFonts w:ascii="Montserrat" w:hAnsi="Montserrat"/>
+          <w:b/>
+          <w:bCs/>
+          <w:sz w:val="22"/>
+          <w:szCs w:val="22"/>
+          <w:lang w:val="pt-BR"/>
+        </w:rPr>
+        <w:t>(</w:t>
+      </w:r>
+      <w:r>
+        <w:rPr>
+          <w:rFonts w:ascii="Montserrat" w:hAnsi="Montserrat"/>
+          <w:b/>
+          <w:bCs/>
+          <w:sz w:val="22"/>
+          <w:szCs w:val="22"/>
+          <w:lang w:val="pt-BR"/>
+        </w:rPr>
+        <w:t xml:space="preserve"> [HASMOUSE] </w:t>
+      </w:r>
+      <w:r>
+        <w:rPr>
+          <w:rFonts w:ascii="Montserrat" w:hAnsi="Montserrat"/>
+          <w:b/>
+          <w:bCs/>
+          <w:sz w:val="22"/>
+          <w:szCs w:val="22"/>
+          <w:lang w:val="pt-BR"/>
+        </w:rPr>
+        <w:t>) Mouse:</w:t>
+      </w:r>
+      <w:r>
+        <w:rPr>
+          <w:rFonts w:ascii="Montserrat" w:hAnsi="Montserrat"/>
+          <w:b/>
+          <w:bCs/>
+          <w:sz w:val="22"/>
+          <w:szCs w:val="22"/>
+          <w:lang w:val="pt-BR"/>
+        </w:rPr>
+        <w:t xml:space="preserve"> [MOUSEMODEL]</w:t>
+      </w:r>
+    </w:p>
+    <w:p>
+      <w:pPr>
+        <w:spacing w:line="360" w:lineRule="auto"/>
+        <w:ind w:leftChars="0" w:left="0" w:firstLineChars="0" w:firstLine="0"/>
+        <w:jc w:val="both"/>
+        <w:rPr>
+          <w:rFonts w:ascii="Montserrat" w:hAnsi="Montserrat"/>
+          <w:b/>
+          <w:bCs/>
+          <w:sz w:val="22"/>
+          <w:szCs w:val="22"/>
+          <w:lang w:val="pt-BR"/>
+        </w:rPr>
+      </w:pPr>
+      <w:r>
+        <w:rPr>
+          <w:rFonts w:ascii="Montserrat" w:hAnsi="Montserrat"/>
+          <w:b/>
+          <w:bCs/>
+          <w:sz w:val="22"/>
+          <w:szCs w:val="22"/>
+          <w:lang w:val="pt-BR"/>
+        </w:rPr>
+        <w:t>(</w:t>
+      </w:r>
+      <w:r>
+        <w:rPr>
+          <w:rFonts w:ascii="Montserrat" w:hAnsi="Montserrat"/>
+          <w:b/>
+          <w:bCs/>
+          <w:sz w:val="22"/>
+          <w:szCs w:val="22"/>
+          <w:lang w:val="pt-BR"/>
+        </w:rPr>
+        <w:t xml:space="preserve"> [HASKEYBOARD] </w:t>
+      </w:r>
+      <w:r>
+        <w:rPr>
+          <w:rFonts w:ascii="Montserrat" w:hAnsi="Montserrat"/>
+          <w:b/>
+          <w:bCs/>
+          <w:sz w:val="22"/>
+          <w:szCs w:val="22"/>
+          <w:lang w:val="pt-BR"/>
+        </w:rPr>
+        <w:t>) Teclado</w:t>
+      </w:r>
+      <w:r>
+        <w:rPr>
+          <w:rFonts w:ascii="Montserrat" w:hAnsi="Montserrat"/>
+          <w:b/>
+          <w:bCs/>
+          <w:sz w:val="22"/>
+          <w:szCs w:val="22"/>
+          <w:lang w:val="pt-BR"/>
+        </w:rPr>
+        <w:t>: [KEYBOARDMODEL]</w:t>
+      </w:r>
+    </w:p>
+    <w:p>
+      <w:pPr>
+        <w:spacing w:line="360" w:lineRule="auto"/>
+        <w:ind w:leftChars="0" w:left="0" w:firstLineChars="0" w:firstLine="0"/>
+        <w:jc w:val="both"/>
+        <w:rPr>
+          <w:rFonts w:ascii="Montserrat" w:hAnsi="Montserrat"/>
+          <w:b/>
+          <w:bCs/>
+          <w:sz w:val="22"/>
+          <w:szCs w:val="22"/>
+          <w:lang w:val="pt-BR"/>
+        </w:rPr>
+      </w:pPr>
+      <w:r>
+        <w:rPr>
+          <w:rFonts w:ascii="Montserrat" w:hAnsi="Montserrat"/>
+          <w:b/>
+          <w:bCs/>
+          <w:sz w:val="22"/>
+          <w:szCs w:val="22"/>
+          <w:lang w:val="pt-BR"/>
+        </w:rPr>
+        <w:t>(</w:t>
+      </w:r>
+      <w:r>
+        <w:rPr>
+          <w:rFonts w:ascii="Montserrat" w:hAnsi="Montserrat"/>
+          <w:b/>
+          <w:bCs/>
+          <w:sz w:val="22"/>
+          <w:szCs w:val="22"/>
+          <w:lang w:val="pt-BR"/>
+        </w:rPr>
+        <w:t xml:space="preserve"> [HASHEADSET] </w:t>
+      </w:r>
+      <w:r>
+        <w:rPr>
+          <w:rFonts w:ascii="Montserrat" w:hAnsi="Montserrat"/>
+          <w:b/>
+          <w:bCs/>
+          <w:sz w:val="22"/>
+          <w:szCs w:val="22"/>
+          <w:lang w:val="pt-BR"/>
+        </w:rPr>
+        <w:t>) Headset</w:t>
+      </w:r>
+      <w:r>
+        <w:rPr>
+          <w:rFonts w:ascii="Montserrat" w:hAnsi="Montserrat"/>
+          <w:b/>
+          <w:bCs/>
+          <w:sz w:val="22"/>
+          <w:szCs w:val="22"/>
+          <w:lang w:val="pt-BR"/>
+        </w:rPr>
+        <w:t>: [HEADSETMODEL]</w:t>
+      </w:r>
     </w:p>
     <w:p>
       <w:pPr>
@@ -1527,57 +1969,14 @@
         <w:ind w:left="0" w:hanging="2"/>
         <w:rPr>
           <w:rFonts w:ascii="Montserrat" w:hAnsi="Montserrat"/>
-          <w:sz w:val="20"/>
-          <w:szCs w:val="20"/>
-          <w:lang w:val="pt-BR"/>
-        </w:rPr>
-      </w:pPr>
-      <w:r>
-        <w:rPr>
-          <w:rFonts w:ascii="Segoe UI Emoji" w:hAnsi="Segoe UI Emoji" w:cs="Segoe UI Emoji"/>
-          <w:sz w:val="20"/>
-          <w:szCs w:val="20"/>
-          <w:lang w:val="pt-BR"/>
-        </w:rPr>
-        <w:t>📌</w:t>
-      </w:r>
-      <w:r>
-        <w:rPr>
-          <w:rFonts w:ascii="Montserrat" w:hAnsi="Montserrat"/>
-          <w:sz w:val="20"/>
-          <w:szCs w:val="20"/>
-          <w:lang w:val="pt-BR"/>
-        </w:rPr>
-        <w:t xml:space="preserve"> Assinatura do Colaborador: _____________________________________</w:t>
-      </w:r>
-      <w:r>
-        <w:rPr>
-          <w:rFonts w:ascii="Montserrat" w:hAnsi="Montserrat"/>
-          <w:sz w:val="20"/>
-          <w:szCs w:val="20"/>
-          <w:lang w:val="pt-BR"/>
-        </w:rPr>
-        <w:t>_______________</w:t>
-      </w:r>
-      <w:r>
-        <w:rPr>
-          <w:rFonts w:ascii="Montserrat" w:hAnsi="Montserrat"/>
-          <w:sz w:val="20"/>
-          <w:szCs w:val="20"/>
-          <w:lang w:val="pt-BR"/>
-        </w:rPr>
-        <w:br/>
-        <w:t xml:space="preserve">Data: </w:t>
-      </w:r>
-      <w:r>
-        <w:rPr>
-          <w:rFonts w:ascii="Montserrat" w:hAnsi="Montserrat"/>
-          <w:sz w:val="20"/>
-          <w:szCs w:val="20"/>
-          <w:lang w:val="pt-BR"/>
-        </w:rPr>
-        <w:t>______/_______/________</w:t>
-      </w:r>
+          <w:b/>
+          <w:bCs/>
+          <w:sz w:val="22"/>
+          <w:szCs w:val="22"/>
+          <w:u w:val="single"/>
+          <w:lang w:val="pt-BR"/>
+        </w:rPr>
+      </w:pPr>
     </w:p>
     <w:p>
       <w:pPr>
@@ -1585,57 +1984,644 @@
         <w:ind w:left="0" w:hanging="2"/>
         <w:rPr>
           <w:rFonts w:ascii="Montserrat" w:hAnsi="Montserrat"/>
-          <w:sz w:val="20"/>
-          <w:szCs w:val="20"/>
-          <w:lang w:val="pt-BR"/>
-        </w:rPr>
-      </w:pPr>
-      <w:r>
+          <w:b/>
+          <w:bCs/>
+          <w:sz w:val="22"/>
+          <w:szCs w:val="22"/>
+          <w:lang w:val="pt-BR"/>
+        </w:rPr>
+      </w:pPr>
+      <w:r>
+        <w:rPr>
+          <w:rFonts w:ascii="Montserrat" w:hAnsi="Montserrat"/>
+          <w:b/>
+          <w:bCs/>
+          <w:sz w:val="22"/>
+          <w:szCs w:val="22"/>
+          <w:lang w:val="pt-BR"/>
+        </w:rPr>
+        <w:t>1. CONDIÇÕES DE USO DOS EQUIPAMENTOS CORPORATIVOS</w:t>
+      </w:r>
+    </w:p>
+    <w:p>
+      <w:pPr>
+        <w:spacing w:line="276" w:lineRule="auto"/>
+        <w:ind w:left="0" w:hanging="2"/>
+        <w:rPr>
+          <w:rFonts w:ascii="Montserrat" w:hAnsi="Montserrat"/>
+          <w:b/>
+          <w:bCs/>
+          <w:sz w:val="22"/>
+          <w:szCs w:val="22"/>
+          <w:lang w:val="pt-BR"/>
+        </w:rPr>
+      </w:pPr>
+      <w:r>
+        <w:rPr>
+          <w:rFonts w:ascii="Montserrat" w:hAnsi="Montserrat"/>
+          <w:b/>
+          <w:bCs/>
+          <w:sz w:val="22"/>
+          <w:szCs w:val="22"/>
+          <w:lang w:val="pt-BR"/>
+        </w:rPr>
+        <w:t>1.1. Responsabilidade do Colaborador</w:t>
+      </w:r>
+    </w:p>
+    <w:p>
+      <w:pPr>
+        <w:numPr>
+          <w:ilvl w:val="0"/>
+          <w:numId w:val="19"/>
+        </w:numPr>
+        <w:spacing w:line="276" w:lineRule="auto"/>
+        <w:ind w:left="0" w:hanging="2"/>
+        <w:rPr>
+          <w:rFonts w:ascii="Montserrat" w:hAnsi="Montserrat"/>
+          <w:sz w:val="22"/>
+          <w:szCs w:val="22"/>
+          <w:lang w:val="pt-BR"/>
+        </w:rPr>
+      </w:pPr>
+      <w:r>
+        <w:rPr>
+          <w:rFonts w:ascii="Montserrat" w:hAnsi="Montserrat"/>
+          <w:sz w:val="22"/>
+          <w:szCs w:val="22"/>
+          <w:lang w:val="pt-BR"/>
+        </w:rPr>
+        <w:t>Declaro estar ciente de que sou o(a) responsável direto(a) pela guarda, conservação e bom uso dos equipamentos disponibilizados pela empresa, devendo mantê-los em perfeito estado de funcionamento durante todo o período de posse.</w:t>
+      </w:r>
+    </w:p>
+    <w:p>
+      <w:pPr>
+        <w:numPr>
+          <w:ilvl w:val="0"/>
+          <w:numId w:val="19"/>
+        </w:numPr>
+        <w:spacing w:line="276" w:lineRule="auto"/>
+        <w:ind w:left="0" w:hanging="2"/>
+        <w:rPr>
+          <w:rFonts w:ascii="Montserrat" w:hAnsi="Montserrat"/>
+          <w:sz w:val="22"/>
+          <w:szCs w:val="22"/>
+          <w:lang w:val="pt-BR"/>
+        </w:rPr>
+      </w:pPr>
+      <w:r>
+        <w:rPr>
+          <w:rFonts w:ascii="Montserrat" w:hAnsi="Montserrat"/>
+          <w:sz w:val="22"/>
+          <w:szCs w:val="22"/>
+          <w:lang w:val="pt-BR"/>
+        </w:rPr>
+        <w:t>Autorizo a empresa CLADTEK DO BRASIL a realizar inspeções periódicas, vistorias técnicas ou auditorias a qualquer tempo, com o objetivo de verificar a utilização adequada dos equipamentos.</w:t>
+      </w:r>
+    </w:p>
+    <w:p>
+      <w:pPr>
+        <w:spacing w:line="276" w:lineRule="auto"/>
+        <w:ind w:left="0" w:hanging="2"/>
+        <w:rPr>
+          <w:rFonts w:ascii="Montserrat" w:hAnsi="Montserrat"/>
+          <w:b/>
+          <w:bCs/>
+          <w:sz w:val="22"/>
+          <w:szCs w:val="22"/>
+          <w:lang w:val="pt-BR"/>
+        </w:rPr>
+      </w:pPr>
+      <w:r>
+        <w:rPr>
+          <w:rFonts w:ascii="Montserrat" w:hAnsi="Montserrat"/>
+          <w:b/>
+          <w:bCs/>
+          <w:sz w:val="22"/>
+          <w:szCs w:val="22"/>
+          <w:lang w:val="pt-BR"/>
+        </w:rPr>
+        <w:t>1.2. Uso Exclusivamente Profissional</w:t>
+      </w:r>
+    </w:p>
+    <w:p>
+      <w:pPr>
+        <w:numPr>
+          <w:ilvl w:val="0"/>
+          <w:numId w:val="20"/>
+        </w:numPr>
+        <w:spacing w:line="276" w:lineRule="auto"/>
+        <w:ind w:left="0" w:hanging="2"/>
+        <w:rPr>
+          <w:rFonts w:ascii="Montserrat" w:hAnsi="Montserrat"/>
+          <w:sz w:val="22"/>
+          <w:szCs w:val="22"/>
+          <w:lang w:val="pt-BR"/>
+        </w:rPr>
+      </w:pPr>
+      <w:r>
+        <w:rPr>
+          <w:rFonts w:ascii="Montserrat" w:hAnsi="Montserrat"/>
+          <w:sz w:val="22"/>
+          <w:szCs w:val="22"/>
+          <w:lang w:val="pt-BR"/>
+        </w:rPr>
+        <w:t>Comprometo-me a utilizar os equipamentos única e exclusivamente no exercício das atividades profissionais atribuídas à minha função, conforme orientações e diretrizes internas da empresa.</w:t>
+      </w:r>
+    </w:p>
+    <w:p>
+      <w:pPr>
+        <w:numPr>
+          <w:ilvl w:val="0"/>
+          <w:numId w:val="20"/>
+        </w:numPr>
+        <w:spacing w:line="276" w:lineRule="auto"/>
+        <w:ind w:left="0" w:hanging="2"/>
+        <w:rPr>
+          <w:rFonts w:ascii="Montserrat" w:hAnsi="Montserrat"/>
+          <w:sz w:val="22"/>
+          <w:szCs w:val="22"/>
+          <w:lang w:val="pt-BR"/>
+        </w:rPr>
+      </w:pPr>
+      <w:r>
+        <w:rPr>
+          <w:rFonts w:ascii="Montserrat" w:hAnsi="Montserrat"/>
+          <w:sz w:val="22"/>
+          <w:szCs w:val="22"/>
+          <w:lang w:val="pt-BR"/>
+        </w:rPr>
+        <w:t>É expressamente proibido o empréstimo, repasse, compartilhamento ou uso dos equipamentos por terceiros, salvo mediante autorização formal, por escrito, emitida pela área competente da empresa.</w:t>
+      </w:r>
+    </w:p>
+    <w:p>
+      <w:pPr>
+        <w:spacing w:line="276" w:lineRule="auto"/>
+        <w:ind w:left="0" w:hanging="2"/>
+        <w:rPr>
+          <w:rFonts w:ascii="Montserrat" w:hAnsi="Montserrat"/>
+          <w:b/>
+          <w:bCs/>
+          <w:sz w:val="22"/>
+          <w:szCs w:val="22"/>
+          <w:lang w:val="pt-BR"/>
+        </w:rPr>
+      </w:pPr>
+      <w:r>
+        <w:rPr>
+          <w:rFonts w:ascii="Montserrat" w:hAnsi="Montserrat"/>
+          <w:b/>
+          <w:bCs/>
+          <w:sz w:val="22"/>
+          <w:szCs w:val="22"/>
+          <w:lang w:val="pt-BR"/>
+        </w:rPr>
+        <w:t>1.3. Segurança, Integridade e Comunicação de Ocorrências</w:t>
+      </w:r>
+    </w:p>
+    <w:p>
+      <w:pPr>
+        <w:numPr>
+          <w:ilvl w:val="0"/>
+          <w:numId w:val="21"/>
+        </w:numPr>
+        <w:spacing w:line="276" w:lineRule="auto"/>
+        <w:ind w:left="0" w:hanging="2"/>
+        <w:rPr>
+          <w:rFonts w:ascii="Montserrat" w:hAnsi="Montserrat"/>
+          <w:sz w:val="22"/>
+          <w:szCs w:val="22"/>
+          <w:lang w:val="pt-BR"/>
+        </w:rPr>
+      </w:pPr>
+      <w:r>
+        <w:rPr>
+          <w:rFonts w:ascii="Montserrat" w:hAnsi="Montserrat"/>
+          <w:sz w:val="22"/>
+          <w:szCs w:val="22"/>
+          <w:lang w:val="pt-BR"/>
+        </w:rPr>
+        <w:lastRenderedPageBreak/>
+        <w:t>Assumo total responsabilidade por adotar práticas seguras no uso, armazenamento e transporte dos equipamentos, visando prevenir qualquer risco de dano físico, perda, extravio, furto ou roubo.</w:t>
+      </w:r>
+    </w:p>
+    <w:p>
+      <w:pPr>
+        <w:numPr>
+          <w:ilvl w:val="0"/>
+          <w:numId w:val="21"/>
+        </w:numPr>
+        <w:spacing w:line="276" w:lineRule="auto"/>
+        <w:ind w:left="0" w:hanging="2"/>
+        <w:rPr>
+          <w:rFonts w:ascii="Montserrat" w:hAnsi="Montserrat"/>
+          <w:sz w:val="22"/>
+          <w:szCs w:val="22"/>
+          <w:lang w:val="pt-BR"/>
+        </w:rPr>
+      </w:pPr>
+      <w:r>
+        <w:rPr>
+          <w:rFonts w:ascii="Montserrat" w:hAnsi="Montserrat"/>
+          <w:sz w:val="22"/>
+          <w:szCs w:val="22"/>
+          <w:lang w:val="pt-BR"/>
+        </w:rPr>
+        <w:t>Em qualquer situação de falha técnica, dano acidental, incidente de segurança, perda ou furto, comprometo-me a comunicar imediatamente o setor de Tecnologia da Informação (TI) da empresa, relatando todos os detalhes relevantes da ocorrência.</w:t>
+      </w:r>
+    </w:p>
+    <w:p>
+      <w:pPr>
+        <w:numPr>
+          <w:ilvl w:val="0"/>
+          <w:numId w:val="21"/>
+        </w:numPr>
+        <w:spacing w:line="276" w:lineRule="auto"/>
+        <w:ind w:left="0" w:hanging="2"/>
+        <w:rPr>
+          <w:rFonts w:ascii="Montserrat" w:hAnsi="Montserrat"/>
+          <w:sz w:val="22"/>
+          <w:szCs w:val="22"/>
+          <w:lang w:val="pt-BR"/>
+        </w:rPr>
+      </w:pPr>
+      <w:r>
+        <w:rPr>
+          <w:rFonts w:ascii="Montserrat" w:hAnsi="Montserrat"/>
+          <w:sz w:val="22"/>
+          <w:szCs w:val="22"/>
+          <w:lang w:val="pt-BR"/>
+        </w:rPr>
+        <w:t>Fica claro que, em caso de uso inadequado, negligência, má conservação, ou quaisquer ações que resultem em avarias ou prejuízos aos equipamentos, estarei sujeito(a) à responsabilização, incluindo a reposição financeira dos bens ou os custos de reparo, conforme avaliação técnica da empresa.</w:t>
+      </w:r>
+    </w:p>
+    <w:p>
+      <w:pPr>
+        <w:spacing w:line="276" w:lineRule="auto"/>
+        <w:ind w:left="0" w:hanging="2"/>
+        <w:rPr>
+          <w:rFonts w:ascii="Montserrat" w:hAnsi="Montserrat"/>
+          <w:b/>
+          <w:bCs/>
+          <w:sz w:val="22"/>
+          <w:szCs w:val="22"/>
+          <w:lang w:val="pt-BR"/>
+        </w:rPr>
+      </w:pPr>
+      <w:r>
+        <w:rPr>
+          <w:rFonts w:ascii="Montserrat" w:hAnsi="Montserrat"/>
+          <w:b/>
+          <w:bCs/>
+          <w:sz w:val="22"/>
+          <w:szCs w:val="22"/>
+          <w:lang w:val="pt-BR"/>
+        </w:rPr>
+        <w:t>1.4. Devolução dos Equipamentos</w:t>
+      </w:r>
+    </w:p>
+    <w:p>
+      <w:pPr>
+        <w:numPr>
+          <w:ilvl w:val="0"/>
+          <w:numId w:val="22"/>
+        </w:numPr>
+        <w:spacing w:line="276" w:lineRule="auto"/>
+        <w:ind w:left="0" w:hanging="2"/>
+        <w:rPr>
+          <w:rFonts w:ascii="Montserrat" w:hAnsi="Montserrat"/>
+          <w:sz w:val="22"/>
+          <w:szCs w:val="22"/>
+          <w:lang w:val="pt-BR"/>
+        </w:rPr>
+      </w:pPr>
+      <w:r>
+        <w:rPr>
+          <w:rFonts w:ascii="Montserrat" w:hAnsi="Montserrat"/>
+          <w:sz w:val="22"/>
+          <w:szCs w:val="22"/>
+          <w:lang w:val="pt-BR"/>
+        </w:rPr>
+        <w:t>Comprometo-me a devolver todos os equipamentos e acessórios recebidos, em bom estado de conservação e funcionamento, sempre que solicitado pela empresa, seja por motivos operacionais, substituições, mudanças de função ou encerramento do vínculo empregatício.</w:t>
+      </w:r>
+    </w:p>
+    <w:p>
+      <w:pPr>
+        <w:numPr>
+          <w:ilvl w:val="0"/>
+          <w:numId w:val="22"/>
+        </w:numPr>
+        <w:spacing w:line="276" w:lineRule="auto"/>
+        <w:ind w:left="0" w:hanging="2"/>
+        <w:rPr>
+          <w:rFonts w:ascii="Montserrat" w:hAnsi="Montserrat"/>
+          <w:sz w:val="22"/>
+          <w:szCs w:val="22"/>
+          <w:lang w:val="pt-BR"/>
+        </w:rPr>
+      </w:pPr>
+      <w:r>
+        <w:rPr>
+          <w:rFonts w:ascii="Montserrat" w:hAnsi="Montserrat"/>
+          <w:sz w:val="22"/>
+          <w:szCs w:val="22"/>
+          <w:lang w:val="pt-BR"/>
+        </w:rPr>
+        <w:t>Reconheço que a não devolução, ou a devolução parcial com ausência de itens ou danos constatados, poderá implicar em responsabilização financeira proporcional ao custo de substituição ou conserto dos itens em questão, conforme apurado pela área responsável.</w:t>
+      </w:r>
+    </w:p>
+    <w:p>
+      <w:pPr>
+        <w:spacing w:line="360" w:lineRule="auto"/>
+        <w:ind w:left="0" w:hanging="2"/>
+        <w:rPr>
+          <w:rFonts w:ascii="Montserrat" w:hAnsi="Montserrat"/>
+          <w:b/>
+          <w:bCs/>
+          <w:sz w:val="22"/>
+          <w:szCs w:val="22"/>
+          <w:lang w:val="pt-BR"/>
+        </w:rPr>
+      </w:pPr>
+    </w:p>
+    <w:p>
+      <w:pPr>
+        <w:spacing w:line="360" w:lineRule="auto"/>
+        <w:ind w:left="0" w:hanging="2"/>
+        <w:jc w:val="both"/>
+        <w:rPr>
+          <w:rFonts w:ascii="Montserrat" w:hAnsi="Montserrat"/>
+          <w:b/>
+          <w:bCs/>
+          <w:sz w:val="22"/>
+          <w:szCs w:val="22"/>
+          <w:lang w:val="pt-BR"/>
+        </w:rPr>
+      </w:pPr>
+      <w:r>
+        <w:rPr>
+          <w:rFonts w:ascii="Montserrat" w:hAnsi="Montserrat"/>
+          <w:b/>
+          <w:bCs/>
+          <w:sz w:val="22"/>
+          <w:szCs w:val="22"/>
+          <w:lang w:val="pt-BR"/>
+        </w:rPr>
+        <w:t>Declaro, para os devidos fins, estar ciente e de pleno acordo com os termos acima estabelecidos, firmando o presente instrumento com a finalidade de validar o controle, a conformidade e a responsabilidade assumida no âmbito deste processo.</w:t>
+      </w:r>
+    </w:p>
+    <w:p>
+      <w:pPr>
+        <w:spacing w:line="360" w:lineRule="auto"/>
+        <w:ind w:left="0" w:hanging="2"/>
+        <w:jc w:val="both"/>
+        <w:rPr>
+          <w:rFonts w:ascii="Montserrat" w:hAnsi="Montserrat"/>
+          <w:b/>
+          <w:bCs/>
+          <w:sz w:val="22"/>
+          <w:szCs w:val="22"/>
+          <w:lang w:val="pt-BR"/>
+        </w:rPr>
+      </w:pPr>
+      <w:r>
+        <w:rPr>
+          <w:rFonts w:ascii="Montserrat" w:hAnsi="Montserrat"/>
+          <w:b/>
+          <w:bCs/>
+          <w:sz w:val="22"/>
+          <w:szCs w:val="22"/>
+          <w:lang w:val="pt-BR"/>
+        </w:rPr>
+        <w:t>A assinatura aposta abaixo representa a anuência do colaborador quanto às condições de uso, guarda, responsabilidade e devolução dos equipamentos corporativos descritos, nos termos das políticas internas da CLADTEK DO BRASIL.</w:t>
+      </w:r>
+    </w:p>
+    <w:p>
+      <w:pPr>
+        <w:spacing w:line="360" w:lineRule="auto"/>
+        <w:ind w:left="0" w:hanging="2"/>
+        <w:jc w:val="both"/>
+        <w:rPr>
+          <w:rFonts w:ascii="Montserrat" w:hAnsi="Montserrat"/>
+          <w:b/>
+          <w:bCs/>
+          <w:sz w:val="22"/>
+          <w:szCs w:val="22"/>
+          <w:u w:val="single"/>
+          <w:lang w:val="pt-BR"/>
+        </w:rPr>
+      </w:pPr>
+      <w:r>
+        <w:rPr>
+          <w:rFonts w:ascii="Montserrat" w:hAnsi="Montserrat"/>
+          <w:b/>
+          <w:bCs/>
+          <w:sz w:val="22"/>
+          <w:szCs w:val="22"/>
+          <w:lang w:val="pt-BR"/>
+        </w:rPr>
+        <w:t>O presente termo formaliza a entrega dos referidos bens ao colaborador, nos moldes definidos pelo Setor de Tecnologia da Informação, para os fins que se fizerem necessários.</w:t>
+      </w:r>
+    </w:p>
+    <w:p>
+      <w:pPr>
+        <w:spacing w:line="360" w:lineRule="auto"/>
+        <w:ind w:left="0" w:hanging="2"/>
+        <w:jc w:val="center"/>
+        <w:rPr>
+          <w:rFonts w:ascii="Montserrat" w:hAnsi="Montserrat"/>
+          <w:b/>
+          <w:bCs/>
+          <w:sz w:val="22"/>
+          <w:szCs w:val="22"/>
+          <w:lang w:val="pt-BR"/>
+        </w:rPr>
+      </w:pPr>
+    </w:p>
+    <w:p>
+      <w:pPr>
+        <w:spacing w:line="360" w:lineRule="auto"/>
+        <w:ind w:leftChars="0" w:left="0" w:firstLineChars="0" w:firstLine="0"/>
+        <w:jc w:val="center"/>
+        <w:rPr>
+          <w:rFonts w:ascii="Montserrat" w:hAnsi="Montserrat" w:cs="Segoe UI Emoji"/>
+          <w:sz w:val="22"/>
+          <w:szCs w:val="22"/>
+          <w:lang w:val="pt-BR"/>
+        </w:rPr>
+      </w:pPr>
+      <w:r>
+        <w:rPr>
+          <w:rFonts w:ascii="Montserrat" w:hAnsi="Montserrat" w:cs="Segoe UI Emoji"/>
+          <w:sz w:val="22"/>
+          <w:szCs w:val="22"/>
+          <w:lang w:val="pt-BR"/>
+        </w:rPr>
+        <w:t xml:space="preserve">Rio de Janeiro, ________ de ____________ </w:t>
+      </w:r>
+      <w:proofErr w:type="spellStart"/>
+      <w:r>
+        <w:rPr>
+          <w:rFonts w:ascii="Montserrat" w:hAnsi="Montserrat" w:cs="Segoe UI Emoji"/>
+          <w:sz w:val="22"/>
+          <w:szCs w:val="22"/>
+          <w:lang w:val="pt-BR"/>
+        </w:rPr>
+        <w:t>de</w:t>
+      </w:r>
+      <w:proofErr w:type="spellEnd"/>
+      <w:r>
+        <w:rPr>
+          <w:rFonts w:ascii="Montserrat" w:hAnsi="Montserrat" w:cs="Segoe UI Emoji"/>
+          <w:sz w:val="22"/>
+          <w:szCs w:val="22"/>
+          <w:lang w:val="pt-BR"/>
+        </w:rPr>
+        <w:t xml:space="preserve"> 2025</w:t>
+      </w:r>
+    </w:p>
+    <w:p>
+      <w:pPr>
+        <w:spacing w:line="360" w:lineRule="auto"/>
+        <w:ind w:leftChars="0" w:left="0" w:firstLineChars="0" w:firstLine="0"/>
+        <w:jc w:val="center"/>
         <w:rPr>
           <w:rFonts w:ascii="Segoe UI Emoji" w:hAnsi="Segoe UI Emoji" w:cs="Segoe UI Emoji"/>
-          <w:sz w:val="20"/>
-          <w:szCs w:val="20"/>
+          <w:sz w:val="22"/>
+          <w:szCs w:val="22"/>
+          <w:lang w:val="pt-BR"/>
+        </w:rPr>
+      </w:pPr>
+    </w:p>
+    <w:p>
+      <w:pPr>
+        <w:spacing w:line="360" w:lineRule="auto"/>
+        <w:ind w:leftChars="0" w:left="0" w:firstLineChars="0" w:firstLine="0"/>
+        <w:jc w:val="center"/>
+        <w:rPr>
+          <w:rFonts w:ascii="Montserrat" w:hAnsi="Montserrat" w:cs="Segoe UI Emoji"/>
+          <w:sz w:val="22"/>
+          <w:szCs w:val="22"/>
+          <w:lang w:val="pt-BR"/>
+        </w:rPr>
+      </w:pPr>
+      <w:r>
+        <w:rPr>
+          <w:rFonts w:ascii="Segoe UI Emoji" w:hAnsi="Segoe UI Emoji" w:cs="Segoe UI Emoji"/>
+          <w:sz w:val="22"/>
+          <w:szCs w:val="22"/>
           <w:lang w:val="pt-BR"/>
         </w:rPr>
         <w:t>📌</w:t>
       </w:r>
       <w:r>
         <w:rPr>
-          <w:rFonts w:ascii="Montserrat" w:hAnsi="Montserrat"/>
-          <w:sz w:val="20"/>
-          <w:szCs w:val="20"/>
-          <w:lang w:val="pt-BR"/>
-        </w:rPr>
-        <w:t xml:space="preserve"> Assinatura do Responsável (TI): _________________________________</w:t>
-      </w:r>
-      <w:r>
-        <w:rPr>
-          <w:rFonts w:ascii="Montserrat" w:hAnsi="Montserrat"/>
-          <w:sz w:val="20"/>
-          <w:szCs w:val="20"/>
-          <w:lang w:val="pt-BR"/>
-        </w:rPr>
-        <w:t>_______________</w:t>
-      </w:r>
-      <w:r>
-        <w:rPr>
-          <w:rFonts w:ascii="Montserrat" w:hAnsi="Montserrat"/>
-          <w:sz w:val="20"/>
-          <w:szCs w:val="20"/>
-          <w:lang w:val="pt-BR"/>
-        </w:rPr>
-        <w:br/>
-        <w:t xml:space="preserve">Data: </w:t>
-      </w:r>
-      <w:r>
-        <w:rPr>
-          <w:rFonts w:ascii="Montserrat" w:hAnsi="Montserrat"/>
-          <w:sz w:val="20"/>
-          <w:szCs w:val="20"/>
-          <w:lang w:val="pt-BR"/>
-        </w:rPr>
-        <w:t>______/_______/_________</w:t>
-      </w:r>
+          <w:rFonts w:ascii="Montserrat" w:hAnsi="Montserrat" w:cs="Segoe UI Emoji"/>
+          <w:sz w:val="22"/>
+          <w:szCs w:val="22"/>
+          <w:lang w:val="pt-BR"/>
+        </w:rPr>
+        <w:t xml:space="preserve"> Assinatura do Colaborador: ___________</w:t>
+      </w:r>
+      <w:r>
+        <w:rPr>
+          <w:rFonts w:ascii="Montserrat" w:hAnsi="Montserrat" w:cs="Segoe UI Emoji"/>
+          <w:sz w:val="22"/>
+          <w:szCs w:val="22"/>
+          <w:lang w:val="pt-BR"/>
+        </w:rPr>
+        <w:t>________</w:t>
+      </w:r>
+      <w:r>
+        <w:rPr>
+          <w:rFonts w:ascii="Montserrat" w:hAnsi="Montserrat" w:cs="Segoe UI Emoji"/>
+          <w:sz w:val="22"/>
+          <w:szCs w:val="22"/>
+          <w:lang w:val="pt-BR"/>
+        </w:rPr>
+        <w:t>_________________________</w:t>
+      </w:r>
+    </w:p>
+    <w:p>
+      <w:pPr>
+        <w:spacing w:line="360" w:lineRule="auto"/>
+        <w:ind w:leftChars="0" w:left="0" w:firstLineChars="0" w:firstLine="0"/>
+        <w:jc w:val="center"/>
+        <w:rPr>
+          <w:rFonts w:ascii="Montserrat" w:hAnsi="Montserrat" w:cs="Segoe UI Emoji"/>
+          <w:sz w:val="22"/>
+          <w:szCs w:val="22"/>
+          <w:lang w:val="pt-BR"/>
+        </w:rPr>
+      </w:pPr>
+    </w:p>
+    <w:p>
+      <w:pPr>
+        <w:spacing w:line="360" w:lineRule="auto"/>
+        <w:ind w:left="0" w:hanging="2"/>
+        <w:jc w:val="center"/>
+        <w:rPr>
+          <w:rFonts w:ascii="Montserrat" w:hAnsi="Montserrat" w:cs="Segoe UI Emoji"/>
+          <w:sz w:val="22"/>
+          <w:szCs w:val="22"/>
+          <w:lang w:val="pt-BR"/>
+        </w:rPr>
+      </w:pPr>
+      <w:r>
+        <w:rPr>
+          <w:rFonts w:ascii="Segoe UI Emoji" w:hAnsi="Segoe UI Emoji" w:cs="Segoe UI Emoji"/>
+          <w:sz w:val="22"/>
+          <w:szCs w:val="22"/>
+          <w:lang w:val="pt-BR"/>
+        </w:rPr>
+        <w:t>📌</w:t>
+      </w:r>
+      <w:r>
+        <w:rPr>
+          <w:rFonts w:ascii="Montserrat" w:hAnsi="Montserrat" w:cs="Segoe UI Emoji"/>
+          <w:sz w:val="22"/>
+          <w:szCs w:val="22"/>
+          <w:lang w:val="pt-BR"/>
+        </w:rPr>
+        <w:t xml:space="preserve"> Assinatura do Responsável (TI): ____________</w:t>
+      </w:r>
+      <w:r>
+        <w:rPr>
+          <w:rFonts w:ascii="Montserrat" w:hAnsi="Montserrat" w:cs="Segoe UI Emoji"/>
+          <w:sz w:val="22"/>
+          <w:szCs w:val="22"/>
+          <w:lang w:val="pt-BR"/>
+        </w:rPr>
+        <w:t>________</w:t>
+      </w:r>
+      <w:r>
+        <w:rPr>
+          <w:rFonts w:ascii="Montserrat" w:hAnsi="Montserrat" w:cs="Segoe UI Emoji"/>
+          <w:sz w:val="22"/>
+          <w:szCs w:val="22"/>
+          <w:lang w:val="pt-BR"/>
+        </w:rPr>
+        <w:t>_____________________</w:t>
+      </w:r>
+    </w:p>
+    <w:p>
+      <w:pPr>
+        <w:suppressAutoHyphens w:val="0"/>
+        <w:spacing w:line="240" w:lineRule="auto"/>
+        <w:ind w:leftChars="0" w:left="0" w:firstLineChars="0" w:firstLine="0"/>
+        <w:jc w:val="center"/>
+        <w:textDirection w:val="lrTb"/>
+        <w:textAlignment w:val="auto"/>
+        <w:outlineLvl w:val="9"/>
+        <w:rPr>
+          <w:rFonts w:ascii="Montserrat" w:hAnsi="Montserrat"/>
+          <w:b/>
+          <w:bCs/>
+          <w:sz w:val="22"/>
+          <w:szCs w:val="22"/>
+          <w:u w:val="single"/>
+          <w:lang w:val="pt-BR"/>
+        </w:rPr>
+      </w:pPr>
     </w:p>
     <w:sectPr>
       <w:headerReference w:type="even" r:id="rId8"/>
@@ -1665,11 +2651,6 @@
         <w:separator/>
       </w:r>
     </w:p>
-    <w:p>
-      <w:pPr>
-        <w:ind w:left="0" w:hanging="2"/>
-      </w:pPr>
-    </w:p>
   </w:endnote>
   <w:endnote w:type="continuationSeparator" w:id="0">
     <w:p>
@@ -1680,11 +2661,6 @@
       <w:r>
         <w:continuationSeparator/>
       </w:r>
-    </w:p>
-    <w:p>
-      <w:pPr>
-        <w:ind w:left="0" w:hanging="2"/>
-      </w:pPr>
     </w:p>
   </w:endnote>
 </w:endnotes>
@@ -1695,11 +2671,6 @@
   <w:p>
     <w:pPr>
       <w:pStyle w:val="Rodap"/>
-      <w:ind w:left="0" w:hanging="2"/>
-    </w:pPr>
-  </w:p>
-  <w:p>
-    <w:pPr>
       <w:ind w:left="0" w:hanging="2"/>
     </w:pPr>
   </w:p>
@@ -1791,11 +2762,6 @@
       <w:ind w:left="0" w:hanging="2"/>
     </w:pPr>
   </w:p>
-  <w:p>
-    <w:pPr>
-      <w:ind w:left="0" w:hanging="2"/>
-    </w:pPr>
-  </w:p>
 </w:ftr>
 </file>
 
@@ -1866,11 +2832,6 @@
       <w:fldChar w:fldCharType="end"/>
     </w:r>
   </w:p>
-  <w:p>
-    <w:pPr>
-      <w:ind w:left="0" w:hanging="2"/>
-    </w:pPr>
-  </w:p>
 </w:ftr>
 </file>
 
@@ -1886,11 +2847,6 @@
         <w:separator/>
       </w:r>
     </w:p>
-    <w:p>
-      <w:pPr>
-        <w:ind w:left="0" w:hanging="2"/>
-      </w:pPr>
-    </w:p>
   </w:footnote>
   <w:footnote w:type="continuationSeparator" w:id="0">
     <w:p>
@@ -1901,11 +2857,6 @@
       <w:r>
         <w:continuationSeparator/>
       </w:r>
-    </w:p>
-    <w:p>
-      <w:pPr>
-        <w:ind w:left="0" w:hanging="2"/>
-      </w:pPr>
     </w:p>
   </w:footnote>
 </w:footnotes>
@@ -1916,11 +2867,6 @@
   <w:p>
     <w:pPr>
       <w:pStyle w:val="Cabealho"/>
-      <w:ind w:left="0" w:hanging="2"/>
-    </w:pPr>
-  </w:p>
-  <w:p>
-    <w:pPr>
       <w:ind w:left="0" w:hanging="2"/>
     </w:pPr>
   </w:p>
@@ -2617,11 +3563,6 @@
       </mc:AlternateContent>
     </w:r>
   </w:p>
-  <w:p>
-    <w:pPr>
-      <w:ind w:left="0" w:hanging="2"/>
-    </w:pPr>
-  </w:p>
 </w:hdr>
 </file>
 
@@ -2633,17 +3574,161 @@
       <w:ind w:left="0" w:hanging="2"/>
     </w:pPr>
   </w:p>
-  <w:p>
-    <w:pPr>
-      <w:ind w:left="0" w:hanging="2"/>
-    </w:pPr>
-  </w:p>
 </w:hdr>
 </file>
 
 <file path=word/numbering.xml><?xml version="1.0" encoding="utf-8"?>
 <w:numbering xmlns:wpc="http://schemas.microsoft.com/office/word/2010/wordprocessingCanvas" xmlns:cx="http://schemas.microsoft.com/office/drawing/2014/chartex" xmlns:cx1="http://schemas.microsoft.com/office/drawing/2015/9/8/chartex" xmlns:cx2="http://schemas.microsoft.com/office/drawing/2015/10/21/chartex" xmlns:cx3="http://schemas.microsoft.com/office/drawing/2016/5/9/chartex" xmlns:cx4="http://schemas.microsoft.com/office/drawing/2016/5/10/chartex" xmlns:cx5="http://schemas.microsoft.com/office/drawing/2016/5/11/chartex" xmlns:cx6="http://schemas.microsoft.com/office/drawing/2016/5/12/chartex" xmlns:cx7="http://schemas.microsoft.com/office/drawing/2016/5/13/chartex" xmlns:cx8="http://schemas.microsoft.com/office/drawing/2016/5/14/chartex" xmlns:mc="http://schemas.openxmlformats.org/markup-compatibility/2006" xmlns:aink="http://schemas.microsoft.com/office/drawing/2016/ink" xmlns:am3d="http://schemas.microsoft.com/office/drawing/2017/model3d" xmlns:o="urn:schemas-microsoft-com:office:office" xmlns:oel="http://schemas.microsoft.com/office/2019/extlst" xmlns:r="http://schemas.openxmlformats.org/officeDocument/2006/relationships" xmlns:m="http://schemas.openxmlformats.org/officeDocument/2006/math" xmlns:v="urn:schemas-microsoft-com:vml" xmlns:wp14="http://schemas.microsoft.com/office/word/2010/wordprocessingDrawing" xmlns:wp="http://schemas.openxmlformats.org/drawingml/2006/wordprocessingDrawing" xmlns:w10="urn:schemas-microsoft-com:office:word" xmlns:w="http://schemas.openxmlformats.org/wordprocessingml/2006/main" xmlns:w14="http://schemas.microsoft.com/office/word/2010/wordml" xmlns:w15="http://schemas.microsoft.com/office/word/2012/wordml" xmlns:w16cex="http://schemas.microsoft.com/office/word/2018/wordml/cex" xmlns:w16cid="http://schemas.microsoft.com/office/word/2016/wordml/cid" xmlns:w16="http://schemas.microsoft.com/office/word/2018/wordml" xmlns:w16du="http://schemas.microsoft.com/office/word/2023/wordml/word16du" xmlns:w16sdtdh="http://schemas.microsoft.com/office/word/2020/wordml/sdtdatahash" xmlns:w16sdtfl="http://schemas.microsoft.com/office/word/2024/wordml/sdtformatlock" xmlns:w16se="http://schemas.microsoft.com/office/word/2015/wordml/symex" xmlns:wpg="http://schemas.microsoft.com/office/word/2010/wordprocessingGroup" xmlns:wpi="http://schemas.microsoft.com/office/word/2010/wordprocessingInk" xmlns:wne="http://schemas.microsoft.com/office/word/2006/wordml" xmlns:wps="http://schemas.microsoft.com/office/word/2010/wordprocessingShape" mc:Ignorable="w14 w15 w16se w16cid w16 w16cex w16sdtdh w16sdtfl w16du wp14">
   <w:abstractNum w:abstractNumId="0" w15:restartNumberingAfterBreak="0">
+    <w:nsid w:val="03336528"/>
+    <w:multiLevelType w:val="multilevel"/>
+    <w:tmpl w:val="E6B2F62E"/>
+    <w:lvl w:ilvl="0">
+      <w:start w:val="1"/>
+      <w:numFmt w:val="bullet"/>
+      <w:lvlText w:val=""/>
+      <w:lvlJc w:val="left"/>
+      <w:pPr>
+        <w:tabs>
+          <w:tab w:val="num" w:pos="720"/>
+        </w:tabs>
+        <w:ind w:left="720" w:hanging="360"/>
+      </w:pPr>
+      <w:rPr>
+        <w:rFonts w:ascii="Symbol" w:hAnsi="Symbol" w:hint="default"/>
+        <w:sz w:val="20"/>
+      </w:rPr>
+    </w:lvl>
+    <w:lvl w:ilvl="1" w:tentative="1">
+      <w:start w:val="1"/>
+      <w:numFmt w:val="bullet"/>
+      <w:lvlText w:val="o"/>
+      <w:lvlJc w:val="left"/>
+      <w:pPr>
+        <w:tabs>
+          <w:tab w:val="num" w:pos="1440"/>
+        </w:tabs>
+        <w:ind w:left="1440" w:hanging="360"/>
+      </w:pPr>
+      <w:rPr>
+        <w:rFonts w:ascii="Courier New" w:hAnsi="Courier New" w:hint="default"/>
+        <w:sz w:val="20"/>
+      </w:rPr>
+    </w:lvl>
+    <w:lvl w:ilvl="2" w:tentative="1">
+      <w:start w:val="1"/>
+      <w:numFmt w:val="bullet"/>
+      <w:lvlText w:val=""/>
+      <w:lvlJc w:val="left"/>
+      <w:pPr>
+        <w:tabs>
+          <w:tab w:val="num" w:pos="2160"/>
+        </w:tabs>
+        <w:ind w:left="2160" w:hanging="360"/>
+      </w:pPr>
+      <w:rPr>
+        <w:rFonts w:ascii="Wingdings" w:hAnsi="Wingdings" w:hint="default"/>
+        <w:sz w:val="20"/>
+      </w:rPr>
+    </w:lvl>
+    <w:lvl w:ilvl="3" w:tentative="1">
+      <w:start w:val="1"/>
+      <w:numFmt w:val="bullet"/>
+      <w:lvlText w:val=""/>
+      <w:lvlJc w:val="left"/>
+      <w:pPr>
+        <w:tabs>
+          <w:tab w:val="num" w:pos="2880"/>
+        </w:tabs>
+        <w:ind w:left="2880" w:hanging="360"/>
+      </w:pPr>
+      <w:rPr>
+        <w:rFonts w:ascii="Wingdings" w:hAnsi="Wingdings" w:hint="default"/>
+        <w:sz w:val="20"/>
+      </w:rPr>
+    </w:lvl>
+    <w:lvl w:ilvl="4" w:tentative="1">
+      <w:start w:val="1"/>
+      <w:numFmt w:val="bullet"/>
+      <w:lvlText w:val=""/>
+      <w:lvlJc w:val="left"/>
+      <w:pPr>
+        <w:tabs>
+          <w:tab w:val="num" w:pos="3600"/>
+        </w:tabs>
+        <w:ind w:left="3600" w:hanging="360"/>
+      </w:pPr>
+      <w:rPr>
+        <w:rFonts w:ascii="Wingdings" w:hAnsi="Wingdings" w:hint="default"/>
+        <w:sz w:val="20"/>
+      </w:rPr>
+    </w:lvl>
+    <w:lvl w:ilvl="5" w:tentative="1">
+      <w:start w:val="1"/>
+      <w:numFmt w:val="bullet"/>
+      <w:lvlText w:val=""/>
+      <w:lvlJc w:val="left"/>
+      <w:pPr>
+        <w:tabs>
+          <w:tab w:val="num" w:pos="4320"/>
+        </w:tabs>
+        <w:ind w:left="4320" w:hanging="360"/>
+      </w:pPr>
+      <w:rPr>
+        <w:rFonts w:ascii="Wingdings" w:hAnsi="Wingdings" w:hint="default"/>
+        <w:sz w:val="20"/>
+      </w:rPr>
+    </w:lvl>
+    <w:lvl w:ilvl="6" w:tentative="1">
+      <w:start w:val="1"/>
+      <w:numFmt w:val="bullet"/>
+      <w:lvlText w:val=""/>
+      <w:lvlJc w:val="left"/>
+      <w:pPr>
+        <w:tabs>
+          <w:tab w:val="num" w:pos="5040"/>
+        </w:tabs>
+        <w:ind w:left="5040" w:hanging="360"/>
+      </w:pPr>
+      <w:rPr>
+        <w:rFonts w:ascii="Wingdings" w:hAnsi="Wingdings" w:hint="default"/>
+        <w:sz w:val="20"/>
+      </w:rPr>
+    </w:lvl>
+    <w:lvl w:ilvl="7" w:tentative="1">
+      <w:start w:val="1"/>
+      <w:numFmt w:val="bullet"/>
+      <w:lvlText w:val=""/>
+      <w:lvlJc w:val="left"/>
+      <w:pPr>
+        <w:tabs>
+          <w:tab w:val="num" w:pos="5760"/>
+        </w:tabs>
+        <w:ind w:left="5760" w:hanging="360"/>
+      </w:pPr>
+      <w:rPr>
+        <w:rFonts w:ascii="Wingdings" w:hAnsi="Wingdings" w:hint="default"/>
+        <w:sz w:val="20"/>
+      </w:rPr>
+    </w:lvl>
+    <w:lvl w:ilvl="8" w:tentative="1">
+      <w:start w:val="1"/>
+      <w:numFmt w:val="bullet"/>
+      <w:lvlText w:val=""/>
+      <w:lvlJc w:val="left"/>
+      <w:pPr>
+        <w:tabs>
+          <w:tab w:val="num" w:pos="6480"/>
+        </w:tabs>
+        <w:ind w:left="6480" w:hanging="360"/>
+      </w:pPr>
+      <w:rPr>
+        <w:rFonts w:ascii="Wingdings" w:hAnsi="Wingdings" w:hint="default"/>
+        <w:sz w:val="20"/>
+      </w:rPr>
+    </w:lvl>
+  </w:abstractNum>
+  <w:abstractNum w:abstractNumId="1" w15:restartNumberingAfterBreak="0">
     <w:nsid w:val="15DA7DB9"/>
     <w:multiLevelType w:val="multilevel"/>
     <w:tmpl w:val="E96C9978"/>
@@ -2792,7 +3877,7 @@
       </w:rPr>
     </w:lvl>
   </w:abstractNum>
-  <w:abstractNum w:abstractNumId="1" w15:restartNumberingAfterBreak="0">
+  <w:abstractNum w:abstractNumId="2" w15:restartNumberingAfterBreak="0">
     <w:nsid w:val="1DB42F6A"/>
     <w:multiLevelType w:val="multilevel"/>
     <w:tmpl w:val="5C0CB9D8"/>
@@ -2941,7 +4026,7 @@
       </w:rPr>
     </w:lvl>
   </w:abstractNum>
-  <w:abstractNum w:abstractNumId="2" w15:restartNumberingAfterBreak="0">
+  <w:abstractNum w:abstractNumId="3" w15:restartNumberingAfterBreak="0">
     <w:nsid w:val="1FE30F89"/>
     <w:multiLevelType w:val="multilevel"/>
     <w:tmpl w:val="4A889234"/>
@@ -3090,7 +4175,7 @@
       </w:rPr>
     </w:lvl>
   </w:abstractNum>
-  <w:abstractNum w:abstractNumId="3" w15:restartNumberingAfterBreak="0">
+  <w:abstractNum w:abstractNumId="4" w15:restartNumberingAfterBreak="0">
     <w:nsid w:val="253069E8"/>
     <w:multiLevelType w:val="multilevel"/>
     <w:tmpl w:val="4D042AF0"/>
@@ -3239,7 +4324,7 @@
       </w:rPr>
     </w:lvl>
   </w:abstractNum>
-  <w:abstractNum w:abstractNumId="4" w15:restartNumberingAfterBreak="0">
+  <w:abstractNum w:abstractNumId="5" w15:restartNumberingAfterBreak="0">
     <w:nsid w:val="2D3C1176"/>
     <w:multiLevelType w:val="multilevel"/>
     <w:tmpl w:val="343C4B9C"/>
@@ -3388,7 +4473,7 @@
       </w:rPr>
     </w:lvl>
   </w:abstractNum>
-  <w:abstractNum w:abstractNumId="5" w15:restartNumberingAfterBreak="0">
+  <w:abstractNum w:abstractNumId="6" w15:restartNumberingAfterBreak="0">
     <w:nsid w:val="2E20431F"/>
     <w:multiLevelType w:val="multilevel"/>
     <w:tmpl w:val="6958D1B8"/>
@@ -3537,7 +4622,156 @@
       </w:rPr>
     </w:lvl>
   </w:abstractNum>
-  <w:abstractNum w:abstractNumId="6" w15:restartNumberingAfterBreak="0">
+  <w:abstractNum w:abstractNumId="7" w15:restartNumberingAfterBreak="0">
+    <w:nsid w:val="31927D48"/>
+    <w:multiLevelType w:val="multilevel"/>
+    <w:tmpl w:val="FD0C44E0"/>
+    <w:lvl w:ilvl="0">
+      <w:start w:val="1"/>
+      <w:numFmt w:val="bullet"/>
+      <w:lvlText w:val=""/>
+      <w:lvlJc w:val="left"/>
+      <w:pPr>
+        <w:tabs>
+          <w:tab w:val="num" w:pos="720"/>
+        </w:tabs>
+        <w:ind w:left="720" w:hanging="360"/>
+      </w:pPr>
+      <w:rPr>
+        <w:rFonts w:ascii="Symbol" w:hAnsi="Symbol" w:hint="default"/>
+        <w:sz w:val="20"/>
+      </w:rPr>
+    </w:lvl>
+    <w:lvl w:ilvl="1" w:tentative="1">
+      <w:start w:val="1"/>
+      <w:numFmt w:val="bullet"/>
+      <w:lvlText w:val="o"/>
+      <w:lvlJc w:val="left"/>
+      <w:pPr>
+        <w:tabs>
+          <w:tab w:val="num" w:pos="1440"/>
+        </w:tabs>
+        <w:ind w:left="1440" w:hanging="360"/>
+      </w:pPr>
+      <w:rPr>
+        <w:rFonts w:ascii="Courier New" w:hAnsi="Courier New" w:hint="default"/>
+        <w:sz w:val="20"/>
+      </w:rPr>
+    </w:lvl>
+    <w:lvl w:ilvl="2" w:tentative="1">
+      <w:start w:val="1"/>
+      <w:numFmt w:val="bullet"/>
+      <w:lvlText w:val=""/>
+      <w:lvlJc w:val="left"/>
+      <w:pPr>
+        <w:tabs>
+          <w:tab w:val="num" w:pos="2160"/>
+        </w:tabs>
+        <w:ind w:left="2160" w:hanging="360"/>
+      </w:pPr>
+      <w:rPr>
+        <w:rFonts w:ascii="Wingdings" w:hAnsi="Wingdings" w:hint="default"/>
+        <w:sz w:val="20"/>
+      </w:rPr>
+    </w:lvl>
+    <w:lvl w:ilvl="3" w:tentative="1">
+      <w:start w:val="1"/>
+      <w:numFmt w:val="bullet"/>
+      <w:lvlText w:val=""/>
+      <w:lvlJc w:val="left"/>
+      <w:pPr>
+        <w:tabs>
+          <w:tab w:val="num" w:pos="2880"/>
+        </w:tabs>
+        <w:ind w:left="2880" w:hanging="360"/>
+      </w:pPr>
+      <w:rPr>
+        <w:rFonts w:ascii="Wingdings" w:hAnsi="Wingdings" w:hint="default"/>
+        <w:sz w:val="20"/>
+      </w:rPr>
+    </w:lvl>
+    <w:lvl w:ilvl="4" w:tentative="1">
+      <w:start w:val="1"/>
+      <w:numFmt w:val="bullet"/>
+      <w:lvlText w:val=""/>
+      <w:lvlJc w:val="left"/>
+      <w:pPr>
+        <w:tabs>
+          <w:tab w:val="num" w:pos="3600"/>
+        </w:tabs>
+        <w:ind w:left="3600" w:hanging="360"/>
+      </w:pPr>
+      <w:rPr>
+        <w:rFonts w:ascii="Wingdings" w:hAnsi="Wingdings" w:hint="default"/>
+        <w:sz w:val="20"/>
+      </w:rPr>
+    </w:lvl>
+    <w:lvl w:ilvl="5" w:tentative="1">
+      <w:start w:val="1"/>
+      <w:numFmt w:val="bullet"/>
+      <w:lvlText w:val=""/>
+      <w:lvlJc w:val="left"/>
+      <w:pPr>
+        <w:tabs>
+          <w:tab w:val="num" w:pos="4320"/>
+        </w:tabs>
+        <w:ind w:left="4320" w:hanging="360"/>
+      </w:pPr>
+      <w:rPr>
+        <w:rFonts w:ascii="Wingdings" w:hAnsi="Wingdings" w:hint="default"/>
+        <w:sz w:val="20"/>
+      </w:rPr>
+    </w:lvl>
+    <w:lvl w:ilvl="6" w:tentative="1">
+      <w:start w:val="1"/>
+      <w:numFmt w:val="bullet"/>
+      <w:lvlText w:val=""/>
+      <w:lvlJc w:val="left"/>
+      <w:pPr>
+        <w:tabs>
+          <w:tab w:val="num" w:pos="5040"/>
+        </w:tabs>
+        <w:ind w:left="5040" w:hanging="360"/>
+      </w:pPr>
+      <w:rPr>
+        <w:rFonts w:ascii="Wingdings" w:hAnsi="Wingdings" w:hint="default"/>
+        <w:sz w:val="20"/>
+      </w:rPr>
+    </w:lvl>
+    <w:lvl w:ilvl="7" w:tentative="1">
+      <w:start w:val="1"/>
+      <w:numFmt w:val="bullet"/>
+      <w:lvlText w:val=""/>
+      <w:lvlJc w:val="left"/>
+      <w:pPr>
+        <w:tabs>
+          <w:tab w:val="num" w:pos="5760"/>
+        </w:tabs>
+        <w:ind w:left="5760" w:hanging="360"/>
+      </w:pPr>
+      <w:rPr>
+        <w:rFonts w:ascii="Wingdings" w:hAnsi="Wingdings" w:hint="default"/>
+        <w:sz w:val="20"/>
+      </w:rPr>
+    </w:lvl>
+    <w:lvl w:ilvl="8" w:tentative="1">
+      <w:start w:val="1"/>
+      <w:numFmt w:val="bullet"/>
+      <w:lvlText w:val=""/>
+      <w:lvlJc w:val="left"/>
+      <w:pPr>
+        <w:tabs>
+          <w:tab w:val="num" w:pos="6480"/>
+        </w:tabs>
+        <w:ind w:left="6480" w:hanging="360"/>
+      </w:pPr>
+      <w:rPr>
+        <w:rFonts w:ascii="Wingdings" w:hAnsi="Wingdings" w:hint="default"/>
+        <w:sz w:val="20"/>
+      </w:rPr>
+    </w:lvl>
+  </w:abstractNum>
+  <w:abstractNum w:abstractNumId="8" w15:restartNumberingAfterBreak="0">
     <w:nsid w:val="396E7105"/>
     <w:multiLevelType w:val="multilevel"/>
     <w:tmpl w:val="1B96C89C"/>
@@ -3686,7 +4920,7 @@
       </w:rPr>
     </w:lvl>
   </w:abstractNum>
-  <w:abstractNum w:abstractNumId="7" w15:restartNumberingAfterBreak="0">
+  <w:abstractNum w:abstractNumId="9" w15:restartNumberingAfterBreak="0">
     <w:nsid w:val="4949414A"/>
     <w:multiLevelType w:val="multilevel"/>
     <w:tmpl w:val="EE640D24"/>
@@ -3835,7 +5069,454 @@
       </w:rPr>
     </w:lvl>
   </w:abstractNum>
-  <w:abstractNum w:abstractNumId="8" w15:restartNumberingAfterBreak="0">
+  <w:abstractNum w:abstractNumId="10" w15:restartNumberingAfterBreak="0">
+    <w:nsid w:val="53703759"/>
+    <w:multiLevelType w:val="multilevel"/>
+    <w:tmpl w:val="3952575A"/>
+    <w:lvl w:ilvl="0">
+      <w:start w:val="1"/>
+      <w:numFmt w:val="bullet"/>
+      <w:lvlText w:val=""/>
+      <w:lvlJc w:val="left"/>
+      <w:pPr>
+        <w:tabs>
+          <w:tab w:val="num" w:pos="720"/>
+        </w:tabs>
+        <w:ind w:left="720" w:hanging="360"/>
+      </w:pPr>
+      <w:rPr>
+        <w:rFonts w:ascii="Symbol" w:hAnsi="Symbol" w:hint="default"/>
+        <w:sz w:val="20"/>
+      </w:rPr>
+    </w:lvl>
+    <w:lvl w:ilvl="1" w:tentative="1">
+      <w:start w:val="1"/>
+      <w:numFmt w:val="bullet"/>
+      <w:lvlText w:val="o"/>
+      <w:lvlJc w:val="left"/>
+      <w:pPr>
+        <w:tabs>
+          <w:tab w:val="num" w:pos="1440"/>
+        </w:tabs>
+        <w:ind w:left="1440" w:hanging="360"/>
+      </w:pPr>
+      <w:rPr>
+        <w:rFonts w:ascii="Courier New" w:hAnsi="Courier New" w:hint="default"/>
+        <w:sz w:val="20"/>
+      </w:rPr>
+    </w:lvl>
+    <w:lvl w:ilvl="2" w:tentative="1">
+      <w:start w:val="1"/>
+      <w:numFmt w:val="bullet"/>
+      <w:lvlText w:val=""/>
+      <w:lvlJc w:val="left"/>
+      <w:pPr>
+        <w:tabs>
+          <w:tab w:val="num" w:pos="2160"/>
+        </w:tabs>
+        <w:ind w:left="2160" w:hanging="360"/>
+      </w:pPr>
+      <w:rPr>
+        <w:rFonts w:ascii="Wingdings" w:hAnsi="Wingdings" w:hint="default"/>
+        <w:sz w:val="20"/>
+      </w:rPr>
+    </w:lvl>
+    <w:lvl w:ilvl="3" w:tentative="1">
+      <w:start w:val="1"/>
+      <w:numFmt w:val="bullet"/>
+      <w:lvlText w:val=""/>
+      <w:lvlJc w:val="left"/>
+      <w:pPr>
+        <w:tabs>
+          <w:tab w:val="num" w:pos="2880"/>
+        </w:tabs>
+        <w:ind w:left="2880" w:hanging="360"/>
+      </w:pPr>
+      <w:rPr>
+        <w:rFonts w:ascii="Wingdings" w:hAnsi="Wingdings" w:hint="default"/>
+        <w:sz w:val="20"/>
+      </w:rPr>
+    </w:lvl>
+    <w:lvl w:ilvl="4" w:tentative="1">
+      <w:start w:val="1"/>
+      <w:numFmt w:val="bullet"/>
+      <w:lvlText w:val=""/>
+      <w:lvlJc w:val="left"/>
+      <w:pPr>
+        <w:tabs>
+          <w:tab w:val="num" w:pos="3600"/>
+        </w:tabs>
+        <w:ind w:left="3600" w:hanging="360"/>
+      </w:pPr>
+      <w:rPr>
+        <w:rFonts w:ascii="Wingdings" w:hAnsi="Wingdings" w:hint="default"/>
+        <w:sz w:val="20"/>
+      </w:rPr>
+    </w:lvl>
+    <w:lvl w:ilvl="5" w:tentative="1">
+      <w:start w:val="1"/>
+      <w:numFmt w:val="bullet"/>
+      <w:lvlText w:val=""/>
+      <w:lvlJc w:val="left"/>
+      <w:pPr>
+        <w:tabs>
+          <w:tab w:val="num" w:pos="4320"/>
+        </w:tabs>
+        <w:ind w:left="4320" w:hanging="360"/>
+      </w:pPr>
+      <w:rPr>
+        <w:rFonts w:ascii="Wingdings" w:hAnsi="Wingdings" w:hint="default"/>
+        <w:sz w:val="20"/>
+      </w:rPr>
+    </w:lvl>
+    <w:lvl w:ilvl="6" w:tentative="1">
+      <w:start w:val="1"/>
+      <w:numFmt w:val="bullet"/>
+      <w:lvlText w:val=""/>
+      <w:lvlJc w:val="left"/>
+      <w:pPr>
+        <w:tabs>
+          <w:tab w:val="num" w:pos="5040"/>
+        </w:tabs>
+        <w:ind w:left="5040" w:hanging="360"/>
+      </w:pPr>
+      <w:rPr>
+        <w:rFonts w:ascii="Wingdings" w:hAnsi="Wingdings" w:hint="default"/>
+        <w:sz w:val="20"/>
+      </w:rPr>
+    </w:lvl>
+    <w:lvl w:ilvl="7" w:tentative="1">
+      <w:start w:val="1"/>
+      <w:numFmt w:val="bullet"/>
+      <w:lvlText w:val=""/>
+      <w:lvlJc w:val="left"/>
+      <w:pPr>
+        <w:tabs>
+          <w:tab w:val="num" w:pos="5760"/>
+        </w:tabs>
+        <w:ind w:left="5760" w:hanging="360"/>
+      </w:pPr>
+      <w:rPr>
+        <w:rFonts w:ascii="Wingdings" w:hAnsi="Wingdings" w:hint="default"/>
+        <w:sz w:val="20"/>
+      </w:rPr>
+    </w:lvl>
+    <w:lvl w:ilvl="8" w:tentative="1">
+      <w:start w:val="1"/>
+      <w:numFmt w:val="bullet"/>
+      <w:lvlText w:val=""/>
+      <w:lvlJc w:val="left"/>
+      <w:pPr>
+        <w:tabs>
+          <w:tab w:val="num" w:pos="6480"/>
+        </w:tabs>
+        <w:ind w:left="6480" w:hanging="360"/>
+      </w:pPr>
+      <w:rPr>
+        <w:rFonts w:ascii="Wingdings" w:hAnsi="Wingdings" w:hint="default"/>
+        <w:sz w:val="20"/>
+      </w:rPr>
+    </w:lvl>
+  </w:abstractNum>
+  <w:abstractNum w:abstractNumId="11" w15:restartNumberingAfterBreak="0">
+    <w:nsid w:val="53C6244C"/>
+    <w:multiLevelType w:val="multilevel"/>
+    <w:tmpl w:val="43F2EAA2"/>
+    <w:lvl w:ilvl="0">
+      <w:start w:val="1"/>
+      <w:numFmt w:val="bullet"/>
+      <w:lvlText w:val=""/>
+      <w:lvlJc w:val="left"/>
+      <w:pPr>
+        <w:tabs>
+          <w:tab w:val="num" w:pos="720"/>
+        </w:tabs>
+        <w:ind w:left="720" w:hanging="360"/>
+      </w:pPr>
+      <w:rPr>
+        <w:rFonts w:ascii="Symbol" w:hAnsi="Symbol" w:hint="default"/>
+        <w:sz w:val="20"/>
+      </w:rPr>
+    </w:lvl>
+    <w:lvl w:ilvl="1" w:tentative="1">
+      <w:start w:val="1"/>
+      <w:numFmt w:val="bullet"/>
+      <w:lvlText w:val="o"/>
+      <w:lvlJc w:val="left"/>
+      <w:pPr>
+        <w:tabs>
+          <w:tab w:val="num" w:pos="1440"/>
+        </w:tabs>
+        <w:ind w:left="1440" w:hanging="360"/>
+      </w:pPr>
+      <w:rPr>
+        <w:rFonts w:ascii="Courier New" w:hAnsi="Courier New" w:hint="default"/>
+        <w:sz w:val="20"/>
+      </w:rPr>
+    </w:lvl>
+    <w:lvl w:ilvl="2" w:tentative="1">
+      <w:start w:val="1"/>
+      <w:numFmt w:val="bullet"/>
+      <w:lvlText w:val=""/>
+      <w:lvlJc w:val="left"/>
+      <w:pPr>
+        <w:tabs>
+          <w:tab w:val="num" w:pos="2160"/>
+        </w:tabs>
+        <w:ind w:left="2160" w:hanging="360"/>
+      </w:pPr>
+      <w:rPr>
+        <w:rFonts w:ascii="Wingdings" w:hAnsi="Wingdings" w:hint="default"/>
+        <w:sz w:val="20"/>
+      </w:rPr>
+    </w:lvl>
+    <w:lvl w:ilvl="3" w:tentative="1">
+      <w:start w:val="1"/>
+      <w:numFmt w:val="bullet"/>
+      <w:lvlText w:val=""/>
+      <w:lvlJc w:val="left"/>
+      <w:pPr>
+        <w:tabs>
+          <w:tab w:val="num" w:pos="2880"/>
+        </w:tabs>
+        <w:ind w:left="2880" w:hanging="360"/>
+      </w:pPr>
+      <w:rPr>
+        <w:rFonts w:ascii="Wingdings" w:hAnsi="Wingdings" w:hint="default"/>
+        <w:sz w:val="20"/>
+      </w:rPr>
+    </w:lvl>
+    <w:lvl w:ilvl="4" w:tentative="1">
+      <w:start w:val="1"/>
+      <w:numFmt w:val="bullet"/>
+      <w:lvlText w:val=""/>
+      <w:lvlJc w:val="left"/>
+      <w:pPr>
+        <w:tabs>
+          <w:tab w:val="num" w:pos="3600"/>
+        </w:tabs>
+        <w:ind w:left="3600" w:hanging="360"/>
+      </w:pPr>
+      <w:rPr>
+        <w:rFonts w:ascii="Wingdings" w:hAnsi="Wingdings" w:hint="default"/>
+        <w:sz w:val="20"/>
+      </w:rPr>
+    </w:lvl>
+    <w:lvl w:ilvl="5" w:tentative="1">
+      <w:start w:val="1"/>
+      <w:numFmt w:val="bullet"/>
+      <w:lvlText w:val=""/>
+      <w:lvlJc w:val="left"/>
+      <w:pPr>
+        <w:tabs>
+          <w:tab w:val="num" w:pos="4320"/>
+        </w:tabs>
+        <w:ind w:left="4320" w:hanging="360"/>
+      </w:pPr>
+      <w:rPr>
+        <w:rFonts w:ascii="Wingdings" w:hAnsi="Wingdings" w:hint="default"/>
+        <w:sz w:val="20"/>
+      </w:rPr>
+    </w:lvl>
+    <w:lvl w:ilvl="6" w:tentative="1">
+      <w:start w:val="1"/>
+      <w:numFmt w:val="bullet"/>
+      <w:lvlText w:val=""/>
+      <w:lvlJc w:val="left"/>
+      <w:pPr>
+        <w:tabs>
+          <w:tab w:val="num" w:pos="5040"/>
+        </w:tabs>
+        <w:ind w:left="5040" w:hanging="360"/>
+      </w:pPr>
+      <w:rPr>
+        <w:rFonts w:ascii="Wingdings" w:hAnsi="Wingdings" w:hint="default"/>
+        <w:sz w:val="20"/>
+      </w:rPr>
+    </w:lvl>
+    <w:lvl w:ilvl="7" w:tentative="1">
+      <w:start w:val="1"/>
+      <w:numFmt w:val="bullet"/>
+      <w:lvlText w:val=""/>
+      <w:lvlJc w:val="left"/>
+      <w:pPr>
+        <w:tabs>
+          <w:tab w:val="num" w:pos="5760"/>
+        </w:tabs>
+        <w:ind w:left="5760" w:hanging="360"/>
+      </w:pPr>
+      <w:rPr>
+        <w:rFonts w:ascii="Wingdings" w:hAnsi="Wingdings" w:hint="default"/>
+        <w:sz w:val="20"/>
+      </w:rPr>
+    </w:lvl>
+    <w:lvl w:ilvl="8" w:tentative="1">
+      <w:start w:val="1"/>
+      <w:numFmt w:val="bullet"/>
+      <w:lvlText w:val=""/>
+      <w:lvlJc w:val="left"/>
+      <w:pPr>
+        <w:tabs>
+          <w:tab w:val="num" w:pos="6480"/>
+        </w:tabs>
+        <w:ind w:left="6480" w:hanging="360"/>
+      </w:pPr>
+      <w:rPr>
+        <w:rFonts w:ascii="Wingdings" w:hAnsi="Wingdings" w:hint="default"/>
+        <w:sz w:val="20"/>
+      </w:rPr>
+    </w:lvl>
+  </w:abstractNum>
+  <w:abstractNum w:abstractNumId="12" w15:restartNumberingAfterBreak="0">
+    <w:nsid w:val="59375426"/>
+    <w:multiLevelType w:val="multilevel"/>
+    <w:tmpl w:val="E0C0ACF8"/>
+    <w:lvl w:ilvl="0">
+      <w:start w:val="1"/>
+      <w:numFmt w:val="bullet"/>
+      <w:lvlText w:val=""/>
+      <w:lvlJc w:val="left"/>
+      <w:pPr>
+        <w:tabs>
+          <w:tab w:val="num" w:pos="720"/>
+        </w:tabs>
+        <w:ind w:left="720" w:hanging="360"/>
+      </w:pPr>
+      <w:rPr>
+        <w:rFonts w:ascii="Symbol" w:hAnsi="Symbol" w:hint="default"/>
+        <w:sz w:val="20"/>
+      </w:rPr>
+    </w:lvl>
+    <w:lvl w:ilvl="1" w:tentative="1">
+      <w:start w:val="1"/>
+      <w:numFmt w:val="bullet"/>
+      <w:lvlText w:val="o"/>
+      <w:lvlJc w:val="left"/>
+      <w:pPr>
+        <w:tabs>
+          <w:tab w:val="num" w:pos="1440"/>
+        </w:tabs>
+        <w:ind w:left="1440" w:hanging="360"/>
+      </w:pPr>
+      <w:rPr>
+        <w:rFonts w:ascii="Courier New" w:hAnsi="Courier New" w:hint="default"/>
+        <w:sz w:val="20"/>
+      </w:rPr>
+    </w:lvl>
+    <w:lvl w:ilvl="2" w:tentative="1">
+      <w:start w:val="1"/>
+      <w:numFmt w:val="bullet"/>
+      <w:lvlText w:val=""/>
+      <w:lvlJc w:val="left"/>
+      <w:pPr>
+        <w:tabs>
+          <w:tab w:val="num" w:pos="2160"/>
+        </w:tabs>
+        <w:ind w:left="2160" w:hanging="360"/>
+      </w:pPr>
+      <w:rPr>
+        <w:rFonts w:ascii="Wingdings" w:hAnsi="Wingdings" w:hint="default"/>
+        <w:sz w:val="20"/>
+      </w:rPr>
+    </w:lvl>
+    <w:lvl w:ilvl="3" w:tentative="1">
+      <w:start w:val="1"/>
+      <w:numFmt w:val="bullet"/>
+      <w:lvlText w:val=""/>
+      <w:lvlJc w:val="left"/>
+      <w:pPr>
+        <w:tabs>
+          <w:tab w:val="num" w:pos="2880"/>
+        </w:tabs>
+        <w:ind w:left="2880" w:hanging="360"/>
+      </w:pPr>
+      <w:rPr>
+        <w:rFonts w:ascii="Wingdings" w:hAnsi="Wingdings" w:hint="default"/>
+        <w:sz w:val="20"/>
+      </w:rPr>
+    </w:lvl>
+    <w:lvl w:ilvl="4" w:tentative="1">
+      <w:start w:val="1"/>
+      <w:numFmt w:val="bullet"/>
+      <w:lvlText w:val=""/>
+      <w:lvlJc w:val="left"/>
+      <w:pPr>
+        <w:tabs>
+          <w:tab w:val="num" w:pos="3600"/>
+        </w:tabs>
+        <w:ind w:left="3600" w:hanging="360"/>
+      </w:pPr>
+      <w:rPr>
+        <w:rFonts w:ascii="Wingdings" w:hAnsi="Wingdings" w:hint="default"/>
+        <w:sz w:val="20"/>
+      </w:rPr>
+    </w:lvl>
+    <w:lvl w:ilvl="5" w:tentative="1">
+      <w:start w:val="1"/>
+      <w:numFmt w:val="bullet"/>
+      <w:lvlText w:val=""/>
+      <w:lvlJc w:val="left"/>
+      <w:pPr>
+        <w:tabs>
+          <w:tab w:val="num" w:pos="4320"/>
+        </w:tabs>
+        <w:ind w:left="4320" w:hanging="360"/>
+      </w:pPr>
+      <w:rPr>
+        <w:rFonts w:ascii="Wingdings" w:hAnsi="Wingdings" w:hint="default"/>
+        <w:sz w:val="20"/>
+      </w:rPr>
+    </w:lvl>
+    <w:lvl w:ilvl="6" w:tentative="1">
+      <w:start w:val="1"/>
+      <w:numFmt w:val="bullet"/>
+      <w:lvlText w:val=""/>
+      <w:lvlJc w:val="left"/>
+      <w:pPr>
+        <w:tabs>
+          <w:tab w:val="num" w:pos="5040"/>
+        </w:tabs>
+        <w:ind w:left="5040" w:hanging="360"/>
+      </w:pPr>
+      <w:rPr>
+        <w:rFonts w:ascii="Wingdings" w:hAnsi="Wingdings" w:hint="default"/>
+        <w:sz w:val="20"/>
+      </w:rPr>
+    </w:lvl>
+    <w:lvl w:ilvl="7" w:tentative="1">
+      <w:start w:val="1"/>
+      <w:numFmt w:val="bullet"/>
+      <w:lvlText w:val=""/>
+      <w:lvlJc w:val="left"/>
+      <w:pPr>
+        <w:tabs>
+          <w:tab w:val="num" w:pos="5760"/>
+        </w:tabs>
+        <w:ind w:left="5760" w:hanging="360"/>
+      </w:pPr>
+      <w:rPr>
+        <w:rFonts w:ascii="Wingdings" w:hAnsi="Wingdings" w:hint="default"/>
+        <w:sz w:val="20"/>
+      </w:rPr>
+    </w:lvl>
+    <w:lvl w:ilvl="8" w:tentative="1">
+      <w:start w:val="1"/>
+      <w:numFmt w:val="bullet"/>
+      <w:lvlText w:val=""/>
+      <w:lvlJc w:val="left"/>
+      <w:pPr>
+        <w:tabs>
+          <w:tab w:val="num" w:pos="6480"/>
+        </w:tabs>
+        <w:ind w:left="6480" w:hanging="360"/>
+      </w:pPr>
+      <w:rPr>
+        <w:rFonts w:ascii="Wingdings" w:hAnsi="Wingdings" w:hint="default"/>
+        <w:sz w:val="20"/>
+      </w:rPr>
+    </w:lvl>
+  </w:abstractNum>
+  <w:abstractNum w:abstractNumId="13" w15:restartNumberingAfterBreak="0">
     <w:nsid w:val="67685CBD"/>
     <w:multiLevelType w:val="multilevel"/>
     <w:tmpl w:val="16481B16"/>
@@ -3984,7 +5665,7 @@
       </w:rPr>
     </w:lvl>
   </w:abstractNum>
-  <w:abstractNum w:abstractNumId="9" w15:restartNumberingAfterBreak="0">
+  <w:abstractNum w:abstractNumId="14" w15:restartNumberingAfterBreak="0">
     <w:nsid w:val="69472595"/>
     <w:multiLevelType w:val="multilevel"/>
     <w:tmpl w:val="16A03982"/>
@@ -4133,7 +5814,7 @@
       </w:rPr>
     </w:lvl>
   </w:abstractNum>
-  <w:abstractNum w:abstractNumId="10" w15:restartNumberingAfterBreak="0">
+  <w:abstractNum w:abstractNumId="15" w15:restartNumberingAfterBreak="0">
     <w:nsid w:val="6D2E427D"/>
     <w:multiLevelType w:val="multilevel"/>
     <w:tmpl w:val="12BAB0A0"/>
@@ -4282,7 +5963,7 @@
       </w:rPr>
     </w:lvl>
   </w:abstractNum>
-  <w:abstractNum w:abstractNumId="11" w15:restartNumberingAfterBreak="0">
+  <w:abstractNum w:abstractNumId="16" w15:restartNumberingAfterBreak="0">
     <w:nsid w:val="6F5F5305"/>
     <w:multiLevelType w:val="multilevel"/>
     <w:tmpl w:val="4F3ACC80"/>
@@ -4431,7 +6112,7 @@
       </w:rPr>
     </w:lvl>
   </w:abstractNum>
-  <w:abstractNum w:abstractNumId="12" w15:restartNumberingAfterBreak="0">
+  <w:abstractNum w:abstractNumId="17" w15:restartNumberingAfterBreak="0">
     <w:nsid w:val="6F63724F"/>
     <w:multiLevelType w:val="multilevel"/>
     <w:tmpl w:val="217E3808"/>
@@ -4580,7 +6261,7 @@
       </w:rPr>
     </w:lvl>
   </w:abstractNum>
-  <w:abstractNum w:abstractNumId="13" w15:restartNumberingAfterBreak="0">
+  <w:abstractNum w:abstractNumId="18" w15:restartNumberingAfterBreak="0">
     <w:nsid w:val="7A7B0CAF"/>
     <w:multiLevelType w:val="multilevel"/>
     <w:tmpl w:val="A5C62948"/>
@@ -4694,46 +6375,73 @@
     </w:lvl>
   </w:abstractNum>
   <w:num w:numId="1" w16cid:durableId="398404523">
+    <w:abstractNumId w:val="18"/>
+  </w:num>
+  <w:num w:numId="2" w16cid:durableId="982464499">
     <w:abstractNumId w:val="13"/>
   </w:num>
-  <w:num w:numId="2" w16cid:durableId="982464499">
+  <w:num w:numId="3" w16cid:durableId="418216246">
+    <w:abstractNumId w:val="2"/>
+  </w:num>
+  <w:num w:numId="4" w16cid:durableId="2097703617">
+    <w:abstractNumId w:val="17"/>
+  </w:num>
+  <w:num w:numId="5" w16cid:durableId="307247121">
+    <w:abstractNumId w:val="6"/>
+  </w:num>
+  <w:num w:numId="6" w16cid:durableId="132142822">
+    <w:abstractNumId w:val="5"/>
+  </w:num>
+  <w:num w:numId="7" w16cid:durableId="429087846">
+    <w:abstractNumId w:val="1"/>
+  </w:num>
+  <w:num w:numId="8" w16cid:durableId="1442991508">
+    <w:abstractNumId w:val="4"/>
+  </w:num>
+  <w:num w:numId="9" w16cid:durableId="1197505860">
+    <w:abstractNumId w:val="9"/>
+  </w:num>
+  <w:num w:numId="10" w16cid:durableId="1176191212">
+    <w:abstractNumId w:val="15"/>
+  </w:num>
+  <w:num w:numId="11" w16cid:durableId="1843201332">
+    <w:abstractNumId w:val="16"/>
+  </w:num>
+  <w:num w:numId="12" w16cid:durableId="1512454900">
     <w:abstractNumId w:val="8"/>
   </w:num>
-  <w:num w:numId="3" w16cid:durableId="418216246">
-    <w:abstractNumId w:val="1"/>
+  <w:num w:numId="13" w16cid:durableId="1369181048">
+    <w:abstractNumId w:val="14"/>
   </w:num>
-  <w:num w:numId="4" w16cid:durableId="2097703617">
+  <w:num w:numId="14" w16cid:durableId="476266983">
+    <w:abstractNumId w:val="3"/>
+  </w:num>
+  <w:num w:numId="15" w16cid:durableId="2035183127">
+    <w:abstractNumId w:val="15"/>
+  </w:num>
+  <w:num w:numId="16" w16cid:durableId="1210068151">
+    <w:abstractNumId w:val="16"/>
+  </w:num>
+  <w:num w:numId="17" w16cid:durableId="1309288451">
+    <w:abstractNumId w:val="8"/>
+  </w:num>
+  <w:num w:numId="18" w16cid:durableId="646589023">
+    <w:abstractNumId w:val="14"/>
+  </w:num>
+  <w:num w:numId="19" w16cid:durableId="1769616300">
+    <w:abstractNumId w:val="7"/>
+  </w:num>
+  <w:num w:numId="20" w16cid:durableId="2116633255">
+    <w:abstractNumId w:val="0"/>
+  </w:num>
+  <w:num w:numId="21" w16cid:durableId="1464418623">
+    <w:abstractNumId w:val="10"/>
+  </w:num>
+  <w:num w:numId="22" w16cid:durableId="331494042">
     <w:abstractNumId w:val="12"/>
   </w:num>
-  <w:num w:numId="5" w16cid:durableId="307247121">
-    <w:abstractNumId w:val="5"/>
-  </w:num>
-  <w:num w:numId="6" w16cid:durableId="132142822">
-    <w:abstractNumId w:val="4"/>
-  </w:num>
-  <w:num w:numId="7" w16cid:durableId="429087846">
-    <w:abstractNumId w:val="0"/>
-  </w:num>
-  <w:num w:numId="8" w16cid:durableId="1442991508">
-    <w:abstractNumId w:val="3"/>
-  </w:num>
-  <w:num w:numId="9" w16cid:durableId="1197505860">
-    <w:abstractNumId w:val="7"/>
-  </w:num>
-  <w:num w:numId="10" w16cid:durableId="1176191212">
-    <w:abstractNumId w:val="10"/>
-  </w:num>
-  <w:num w:numId="11" w16cid:durableId="1843201332">
+  <w:num w:numId="23" w16cid:durableId="2117017850">
     <w:abstractNumId w:val="11"/>
-  </w:num>
-  <w:num w:numId="12" w16cid:durableId="1512454900">
-    <w:abstractNumId w:val="6"/>
-  </w:num>
-  <w:num w:numId="13" w16cid:durableId="1369181048">
-    <w:abstractNumId w:val="9"/>
-  </w:num>
-  <w:num w:numId="14" w16cid:durableId="476266983">
-    <w:abstractNumId w:val="2"/>
   </w:num>
 </w:numbering>
 </file>
@@ -5132,7 +6840,7 @@
   <w:style w:type="paragraph" w:default="1" w:styleId="Normal">
     <w:name w:val="Normal"/>
     <w:qFormat/>
-    <w:rsid w:val="004364DA"/>
+    <w:rsid w:val="001F1BB4"/>
     <w:pPr>
       <w:suppressAutoHyphens/>
       <w:spacing w:line="1" w:lineRule="atLeast"/>
@@ -5486,6 +7194,18 @@
       <w:lang w:eastAsia="en-US"/>
     </w:rPr>
   </w:style>
+  <w:style w:type="character" w:styleId="MenoPendente">
+    <w:name w:val="Unresolved Mention"/>
+    <w:basedOn w:val="Fontepargpadro"/>
+    <w:uiPriority w:val="99"/>
+    <w:semiHidden/>
+    <w:unhideWhenUsed/>
+    <w:rsid w:val="00832350"/>
+    <w:rPr>
+      <w:color w:val="605E5C"/>
+      <w:shd w:val="clear" w:color="auto" w:fill="E1DFDD"/>
+    </w:rPr>
+  </w:style>
 </w:styles>
 </file>
 

</xml_diff>